<commit_message>
Small Changes to the requirement doc
Added descriptions for the use cases and some tentative formatting to the functional requirements.
</commit_message>
<xml_diff>
--- a/ProjectReq.docx
+++ b/ProjectReq.docx
@@ -1,6 +1,6 @@
 
 <file path=word/document.xml><?xml version="1.0" encoding="utf-8"?>
-<w:document xmlns:wpc="http://schemas.microsoft.com/office/word/2010/wordprocessingCanvas" xmlns:cx="http://schemas.microsoft.com/office/drawing/2014/chartex" xmlns:cx1="http://schemas.microsoft.com/office/drawing/2015/9/8/chartex" xmlns:mc="http://schemas.openxmlformats.org/markup-compatibility/2006" xmlns:o="urn:schemas-microsoft-com:office:office" xmlns:r="http://schemas.openxmlformats.org/officeDocument/2006/relationships" xmlns:m="http://schemas.openxmlformats.org/officeDocument/2006/math" xmlns:v="urn:schemas-microsoft-com:vml" xmlns:wp14="http://schemas.microsoft.com/office/word/2010/wordprocessingDrawing" xmlns:wp="http://schemas.openxmlformats.org/drawingml/2006/wordprocessingDrawing" xmlns:w10="urn:schemas-microsoft-com:office:word" xmlns:w="http://schemas.openxmlformats.org/wordprocessingml/2006/main" xmlns:w14="http://schemas.microsoft.com/office/word/2010/wordml" xmlns:w15="http://schemas.microsoft.com/office/word/2012/wordml" xmlns:w16se="http://schemas.microsoft.com/office/word/2015/wordml/symex" xmlns:wpg="http://schemas.microsoft.com/office/word/2010/wordprocessingGroup" xmlns:wpi="http://schemas.microsoft.com/office/word/2010/wordprocessingInk" xmlns:wne="http://schemas.microsoft.com/office/word/2006/wordml" xmlns:wps="http://schemas.microsoft.com/office/word/2010/wordprocessingShape" mc:Ignorable="w14 w15 w16se wp14">
+<w:document xmlns:wpc="http://schemas.microsoft.com/office/word/2010/wordprocessingCanvas" xmlns:cx="http://schemas.microsoft.com/office/drawing/2014/chartex" xmlns:cx1="http://schemas.microsoft.com/office/drawing/2015/9/8/chartex" xmlns:cx2="http://schemas.microsoft.com/office/drawing/2015/10/21/chartex" xmlns:cx3="http://schemas.microsoft.com/office/drawing/2016/5/9/chartex" xmlns:cx4="http://schemas.microsoft.com/office/drawing/2016/5/10/chartex" xmlns:cx5="http://schemas.microsoft.com/office/drawing/2016/5/11/chartex" xmlns:cx6="http://schemas.microsoft.com/office/drawing/2016/5/12/chartex" xmlns:cx7="http://schemas.microsoft.com/office/drawing/2016/5/13/chartex" xmlns:cx8="http://schemas.microsoft.com/office/drawing/2016/5/14/chartex" xmlns:mc="http://schemas.openxmlformats.org/markup-compatibility/2006" xmlns:aink="http://schemas.microsoft.com/office/drawing/2016/ink" xmlns:am3d="http://schemas.microsoft.com/office/drawing/2017/model3d" xmlns:o="urn:schemas-microsoft-com:office:office" xmlns:r="http://schemas.openxmlformats.org/officeDocument/2006/relationships" xmlns:m="http://schemas.openxmlformats.org/officeDocument/2006/math" xmlns:v="urn:schemas-microsoft-com:vml" xmlns:wp14="http://schemas.microsoft.com/office/word/2010/wordprocessingDrawing" xmlns:wp="http://schemas.openxmlformats.org/drawingml/2006/wordprocessingDrawing" xmlns:w10="urn:schemas-microsoft-com:office:word" xmlns:w="http://schemas.openxmlformats.org/wordprocessingml/2006/main" xmlns:w14="http://schemas.microsoft.com/office/word/2010/wordml" xmlns:w15="http://schemas.microsoft.com/office/word/2012/wordml" xmlns:w16cid="http://schemas.microsoft.com/office/word/2016/wordml/cid" xmlns:w16se="http://schemas.microsoft.com/office/word/2015/wordml/symex" xmlns:wpg="http://schemas.microsoft.com/office/word/2010/wordprocessingGroup" xmlns:wpi="http://schemas.microsoft.com/office/word/2010/wordprocessingInk" xmlns:wne="http://schemas.microsoft.com/office/word/2006/wordml" xmlns:wps="http://schemas.microsoft.com/office/word/2010/wordprocessingShape" mc:Ignorable="w14 w15 w16se w16cid wp14">
   <w:body>
     <w:sdt>
       <w:sdtPr>
@@ -307,6 +307,23 @@
                     <w:bCs/>
                   </w:rPr>
                 </w:pPr>
+                <w:r>
+                  <w:rPr>
+                    <w:b/>
+                    <w:bCs/>
+                  </w:rPr>
+                  <w:t>Taylor Meads</w:t>
+                </w:r>
+              </w:p>
+              <w:p>
+                <w:pPr>
+                  <w:pStyle w:val="NoSpacing"/>
+                  <w:jc w:val="center"/>
+                  <w:rPr>
+                    <w:b/>
+                    <w:bCs/>
+                  </w:rPr>
+                </w:pPr>
               </w:p>
             </w:tc>
           </w:tr>
@@ -462,7 +479,6 @@
                     <w:sz w:val="28"/>
                     <w:szCs w:val="28"/>
                   </w:rPr>
-                  <w:lastRenderedPageBreak/>
                   <w:t>Revision History</w:t>
                 </w:r>
               </w:p>
@@ -2743,8 +2759,6 @@
       <w:r>
         <w:br w:type="page"/>
       </w:r>
-      <w:bookmarkStart w:id="0" w:name="_GoBack"/>
-      <w:bookmarkEnd w:id="0"/>
     </w:p>
     <w:p>
       <w:pPr>
@@ -2758,12 +2772,12 @@
         </w:pBdr>
         <w:ind w:left="0" w:firstLine="0"/>
       </w:pPr>
-      <w:bookmarkStart w:id="1" w:name="_Toc507610391"/>
+      <w:bookmarkStart w:id="0" w:name="_Toc507610391"/>
       <w:r>
         <w:lastRenderedPageBreak/>
         <w:t>Preface</w:t>
       </w:r>
-      <w:bookmarkEnd w:id="1"/>
+      <w:bookmarkEnd w:id="0"/>
     </w:p>
     <w:p>
       <w:pPr>
@@ -2790,11 +2804,11 @@
           <w:bottom w:val="single" w:sz="6" w:space="1" w:color="auto"/>
         </w:pBdr>
       </w:pPr>
-      <w:bookmarkStart w:id="2" w:name="_Toc507610392"/>
+      <w:bookmarkStart w:id="1" w:name="_Toc507610392"/>
       <w:r>
         <w:t>Introduction</w:t>
       </w:r>
-      <w:bookmarkEnd w:id="2"/>
+      <w:bookmarkEnd w:id="1"/>
     </w:p>
     <w:p>
       <w:r>
@@ -2818,11 +2832,11 @@
           <w:bottom w:val="single" w:sz="6" w:space="1" w:color="auto"/>
         </w:pBdr>
       </w:pPr>
-      <w:bookmarkStart w:id="3" w:name="_Toc507610393"/>
+      <w:bookmarkStart w:id="2" w:name="_Toc507610393"/>
       <w:r>
         <w:t>Glossary</w:t>
       </w:r>
-      <w:bookmarkEnd w:id="3"/>
+      <w:bookmarkEnd w:id="2"/>
     </w:p>
     <w:p>
       <w:pPr>
@@ -2880,10 +2894,27 @@
         <w:rPr>
           <w:u w:val="single"/>
         </w:rPr>
-        <w:t>API:</w:t>
-      </w:r>
-      <w:r>
-        <w:t xml:space="preserve">   application programming interface, a particular set of rules and specifications that software programs can follow to facilitate interaction.</w:t>
+        <w:t xml:space="preserve">Admin User: </w:t>
+      </w:r>
+      <w:r>
+        <w:t xml:space="preserve">  a user that has extra permissions with that club or team. They function as a normal user except with the additional abilities when dealing with the specific club they are admin for.</w:t>
+      </w:r>
+    </w:p>
+    <w:p>
+      <w:pPr>
+        <w:ind w:left="432" w:hanging="432"/>
+      </w:pPr>
+      <w:r>
+        <w:rPr>
+          <w:u w:val="single"/>
+        </w:rPr>
+        <w:t>Normal User:</w:t>
+      </w:r>
+      <w:r>
+        <w:t xml:space="preserve">  a user that has only standard permissions within </w:t>
+      </w:r>
+      <w:r>
+        <w:t>the club they are viewing. They may have admin privileges in a different club.</w:t>
       </w:r>
     </w:p>
     <w:p>
@@ -2897,11 +2928,11 @@
           <w:bottom w:val="single" w:sz="6" w:space="1" w:color="auto"/>
         </w:pBdr>
       </w:pPr>
-      <w:bookmarkStart w:id="4" w:name="_Toc507610394"/>
+      <w:bookmarkStart w:id="3" w:name="_Toc507610394"/>
       <w:r>
         <w:t>User Requirements Definition</w:t>
       </w:r>
-      <w:bookmarkEnd w:id="4"/>
+      <w:bookmarkEnd w:id="3"/>
     </w:p>
     <w:p>
       <w:pPr>
@@ -2911,11 +2942,19 @@
           <w:numId w:val="3"/>
         </w:numPr>
       </w:pPr>
-      <w:bookmarkStart w:id="5" w:name="_Toc507610395"/>
+      <w:bookmarkStart w:id="4" w:name="_Toc507610395"/>
       <w:r>
         <w:t>Functional Requirements</w:t>
       </w:r>
-      <w:bookmarkEnd w:id="5"/>
+      <w:bookmarkEnd w:id="4"/>
+    </w:p>
+    <w:p>
+      <w:pPr>
+        <w:ind w:left="360" w:firstLine="360"/>
+      </w:pPr>
+      <w:r>
+        <w:t>4.1.1 Admin Users</w:t>
+      </w:r>
     </w:p>
     <w:p>
       <w:pPr>
@@ -3039,6 +3078,14 @@
     </w:p>
     <w:p>
       <w:pPr>
+        <w:ind w:left="720"/>
+      </w:pPr>
+      <w:r>
+        <w:t>4.1.2 Normal Users</w:t>
+      </w:r>
+    </w:p>
+    <w:p>
+      <w:pPr>
         <w:pStyle w:val="ListParagraph"/>
         <w:numPr>
           <w:ilvl w:val="0"/>
@@ -3073,6 +3120,7 @@
         </w:numPr>
       </w:pPr>
       <w:r>
+        <w:lastRenderedPageBreak/>
         <w:t>A normal user shall be able to look at personal calendar.</w:t>
       </w:r>
     </w:p>
@@ -3114,6 +3162,14 @@
     </w:p>
     <w:p>
       <w:pPr>
+        <w:ind w:left="720"/>
+      </w:pPr>
+      <w:r>
+        <w:t>4.1.3 Referee Users</w:t>
+      </w:r>
+    </w:p>
+    <w:p>
+      <w:pPr>
         <w:pStyle w:val="ListParagraph"/>
         <w:numPr>
           <w:ilvl w:val="0"/>
@@ -3156,12 +3212,11 @@
           <w:numId w:val="3"/>
         </w:numPr>
       </w:pPr>
-      <w:bookmarkStart w:id="6" w:name="_Toc507610396"/>
-      <w:r>
-        <w:lastRenderedPageBreak/>
+      <w:bookmarkStart w:id="5" w:name="_Toc507610396"/>
+      <w:r>
         <w:t>Non-Functional Requirements</w:t>
       </w:r>
-      <w:bookmarkEnd w:id="6"/>
+      <w:bookmarkEnd w:id="5"/>
     </w:p>
     <w:p>
       <w:pPr>
@@ -3276,11 +3331,11 @@
           <w:bottom w:val="single" w:sz="6" w:space="1" w:color="auto"/>
         </w:pBdr>
       </w:pPr>
-      <w:bookmarkStart w:id="7" w:name="_Toc507610397"/>
+      <w:bookmarkStart w:id="6" w:name="_Toc507610397"/>
       <w:r>
         <w:t>Competition</w:t>
       </w:r>
-      <w:bookmarkEnd w:id="7"/>
+      <w:bookmarkEnd w:id="6"/>
     </w:p>
     <w:p/>
     <w:tbl>
@@ -3364,7 +3419,7 @@
           <w:p>
             <w:proofErr w:type="spellStart"/>
             <w:r>
-              <w:t>IMLeagues</w:t>
+              <w:t>SquadFusion</w:t>
             </w:r>
             <w:proofErr w:type="spellEnd"/>
           </w:p>
@@ -3375,7 +3430,7 @@
           </w:tcPr>
           <w:p>
             <w:r>
-              <w:t>None</w:t>
+              <w:t>Some</w:t>
             </w:r>
           </w:p>
         </w:tc>
@@ -3395,7 +3450,7 @@
           </w:tcPr>
           <w:p>
             <w:r>
-              <w:t>None</w:t>
+              <w:t>Some</w:t>
             </w:r>
           </w:p>
         </w:tc>
@@ -3405,7 +3460,7 @@
           </w:tcPr>
           <w:p>
             <w:r>
-              <w:t>None</w:t>
+              <w:t>Full</w:t>
             </w:r>
           </w:p>
         </w:tc>
@@ -3415,7 +3470,7 @@
           </w:tcPr>
           <w:p>
             <w:r>
-              <w:t>Partial</w:t>
+              <w:t>Some</w:t>
             </w:r>
           </w:p>
         </w:tc>
@@ -3426,6 +3481,70 @@
             <w:tcW w:w="1559" w:type="dxa"/>
           </w:tcPr>
           <w:p>
+            <w:proofErr w:type="spellStart"/>
+            <w:r>
+              <w:t>IMLeagues</w:t>
+            </w:r>
+            <w:proofErr w:type="spellEnd"/>
+          </w:p>
+        </w:tc>
+        <w:tc>
+          <w:tcPr>
+            <w:tcW w:w="1606" w:type="dxa"/>
+          </w:tcPr>
+          <w:p>
+            <w:r>
+              <w:t>None</w:t>
+            </w:r>
+          </w:p>
+        </w:tc>
+        <w:tc>
+          <w:tcPr>
+            <w:tcW w:w="1490" w:type="dxa"/>
+          </w:tcPr>
+          <w:p>
+            <w:r>
+              <w:t>Full</w:t>
+            </w:r>
+          </w:p>
+        </w:tc>
+        <w:tc>
+          <w:tcPr>
+            <w:tcW w:w="1644" w:type="dxa"/>
+          </w:tcPr>
+          <w:p>
+            <w:r>
+              <w:t>None</w:t>
+            </w:r>
+          </w:p>
+        </w:tc>
+        <w:tc>
+          <w:tcPr>
+            <w:tcW w:w="1509" w:type="dxa"/>
+          </w:tcPr>
+          <w:p>
+            <w:r>
+              <w:t>None</w:t>
+            </w:r>
+          </w:p>
+        </w:tc>
+        <w:tc>
+          <w:tcPr>
+            <w:tcW w:w="1182" w:type="dxa"/>
+          </w:tcPr>
+          <w:p>
+            <w:r>
+              <w:t>Partial</w:t>
+            </w:r>
+          </w:p>
+        </w:tc>
+      </w:tr>
+      <w:tr>
+        <w:tc>
+          <w:tcPr>
+            <w:tcW w:w="1559" w:type="dxa"/>
+          </w:tcPr>
+          <w:p>
             <w:r>
               <w:t>Crimson Clubs</w:t>
             </w:r>
@@ -3499,11 +3618,11 @@
           <w:bottom w:val="single" w:sz="6" w:space="1" w:color="auto"/>
         </w:pBdr>
       </w:pPr>
-      <w:bookmarkStart w:id="8" w:name="_Toc507610398"/>
+      <w:bookmarkStart w:id="7" w:name="_Toc507610398"/>
       <w:r>
         <w:t>Diagrams</w:t>
       </w:r>
-      <w:bookmarkEnd w:id="8"/>
+      <w:bookmarkEnd w:id="7"/>
     </w:p>
     <w:p>
       <w:pPr>
@@ -3513,17 +3632,29 @@
           <w:numId w:val="3"/>
         </w:numPr>
       </w:pPr>
-      <w:bookmarkStart w:id="9" w:name="_Toc507610399"/>
+      <w:bookmarkStart w:id="8" w:name="_Toc507610399"/>
       <w:r>
         <w:t>Normal User Use Case Diagram</w:t>
       </w:r>
-      <w:bookmarkEnd w:id="9"/>
+      <w:bookmarkEnd w:id="8"/>
     </w:p>
     <w:p>
       <w:pPr>
         <w:ind w:left="360"/>
       </w:pPr>
       <w:r>
+        <w:t xml:space="preserve">This use case explores all the functionality of the </w:t>
+      </w:r>
+      <w:r>
+        <w:t xml:space="preserve">normal users and what they can do when looking at the main page. They can search for clubs, see their personal calendar, view events and descriptions, join more clubs, and change details on their personal </w:t>
+      </w:r>
+    </w:p>
+    <w:p>
+      <w:pPr>
+        <w:ind w:left="360"/>
+      </w:pPr>
+      <w:r>
+        <w:lastRenderedPageBreak/>
         <w:pict>
           <v:shapetype id="_x0000_t75" coordsize="21600,21600" o:spt="75" o:preferrelative="t" path="m@4@5l@4@11@9@11@9@5xe" filled="f" stroked="f">
             <v:stroke joinstyle="miter"/>
@@ -3544,7 +3675,7 @@
             <v:path o:extrusionok="f" gradientshapeok="t" o:connecttype="rect"/>
             <o:lock v:ext="edit" aspectratio="t"/>
           </v:shapetype>
-          <v:shape id="_x0000_i1025" type="#_x0000_t75" style="width:262.35pt;height:258.55pt">
+          <v:shape id="_x0000_i1025" type="#_x0000_t75" style="width:262.5pt;height:258.75pt">
             <v:imagedata r:id="rId9" o:title="NormalUserUseCase"/>
           </v:shape>
         </w:pict>
@@ -3558,14 +3689,20 @@
           <w:numId w:val="3"/>
         </w:numPr>
       </w:pPr>
-      <w:bookmarkStart w:id="10" w:name="_Toc507610400"/>
-      <w:r>
-        <w:lastRenderedPageBreak/>
-        <w:t>Admin</w:t>
-      </w:r>
-      <w:r>
-        <w:t xml:space="preserve"> User Use Case Diagram</w:t>
-      </w:r>
+      <w:bookmarkStart w:id="9" w:name="_Toc507610400"/>
+      <w:r>
+        <w:t>Admin User Use Case Diagram</w:t>
+      </w:r>
+      <w:bookmarkEnd w:id="9"/>
+    </w:p>
+    <w:p>
+      <w:pPr>
+        <w:ind w:left="360"/>
+      </w:pPr>
+      <w:r>
+        <w:t>This use case looks at what the admin of a club can do. They can approve or add users to the club, update information about the club, add events and push notifications to all of the members of the club.</w:t>
+      </w:r>
+      <w:bookmarkStart w:id="10" w:name="_GoBack"/>
       <w:bookmarkEnd w:id="10"/>
     </w:p>
     <w:p>
@@ -3574,7 +3711,7 @@
       </w:pPr>
       <w:r>
         <w:pict>
-          <v:shape id="_x0000_i1040" type="#_x0000_t75" style="width:309.9pt;height:275.5pt">
+          <v:shape id="_x0000_i1026" type="#_x0000_t75" style="width:310.5pt;height:275.25pt">
             <v:imagedata r:id="rId10" o:title="AdminUserUseCase"/>
           </v:shape>
         </w:pict>
@@ -3600,10 +3737,7 @@
       </w:pPr>
       <w:bookmarkStart w:id="11" w:name="_Toc507610401"/>
       <w:r>
-        <w:t>Add Stats</w:t>
-      </w:r>
-      <w:r>
-        <w:t xml:space="preserve"> Use Case Diagram</w:t>
+        <w:t>Add Stats Use Case Diagram</w:t>
       </w:r>
       <w:bookmarkEnd w:id="11"/>
     </w:p>
@@ -3613,7 +3747,7 @@
       </w:pPr>
       <w:r>
         <w:pict>
-          <v:shape id="_x0000_i1055" type="#_x0000_t75" style="width:184.05pt;height:256.05pt">
+          <v:shape id="_x0000_i1027" type="#_x0000_t75" style="width:183.75pt;height:256.5pt">
             <v:imagedata r:id="rId11" o:title="add_stats"/>
           </v:shape>
         </w:pict>
@@ -3629,7 +3763,6 @@
       </w:pPr>
       <w:bookmarkStart w:id="12" w:name="_Toc507610402"/>
       <w:r>
-        <w:lastRenderedPageBreak/>
         <w:t>Add User Use Case Diagram</w:t>
       </w:r>
       <w:bookmarkEnd w:id="12"/>
@@ -3637,7 +3770,7 @@
     <w:p>
       <w:r>
         <w:pict>
-          <v:shape id="_x0000_i1058" type="#_x0000_t75" style="width:246.7pt;height:247.95pt">
+          <v:shape id="_x0000_i1028" type="#_x0000_t75" style="width:246.75pt;height:247.5pt">
             <v:imagedata r:id="rId12" o:title="add_user"/>
           </v:shape>
         </w:pict>
@@ -3653,6 +3786,7 @@
       </w:pPr>
       <w:bookmarkStart w:id="13" w:name="_Toc507610403"/>
       <w:r>
+        <w:lastRenderedPageBreak/>
         <w:t>Create Event Use Case Diagram</w:t>
       </w:r>
       <w:bookmarkEnd w:id="13"/>
@@ -3660,7 +3794,7 @@
     <w:p>
       <w:r>
         <w:pict>
-          <v:shape id="_x0000_i1059" type="#_x0000_t75" style="width:201.6pt;height:295.5pt">
+          <v:shape id="_x0000_i1029" type="#_x0000_t75" style="width:201.75pt;height:295.5pt">
             <v:imagedata r:id="rId13" o:title="create_event"/>
           </v:shape>
         </w:pict>
@@ -3676,7 +3810,6 @@
       </w:pPr>
       <w:bookmarkStart w:id="14" w:name="_Toc507610404"/>
       <w:r>
-        <w:lastRenderedPageBreak/>
         <w:t>Create Profile Use Case Diagram</w:t>
       </w:r>
       <w:bookmarkEnd w:id="14"/>
@@ -3684,7 +3817,7 @@
     <w:p>
       <w:r>
         <w:pict>
-          <v:shape id="_x0000_i1067" type="#_x0000_t75" style="width:116.45pt;height:266.1pt">
+          <v:shape id="_x0000_i1030" type="#_x0000_t75" style="width:116.25pt;height:266.25pt">
             <v:imagedata r:id="rId14" o:title="create_profile"/>
           </v:shape>
         </w:pict>
@@ -3700,6 +3833,7 @@
       </w:pPr>
       <w:bookmarkStart w:id="15" w:name="_Toc507610405"/>
       <w:r>
+        <w:lastRenderedPageBreak/>
         <w:t>Leave Group Use Case Diagram</w:t>
       </w:r>
       <w:bookmarkEnd w:id="15"/>
@@ -3707,7 +3841,7 @@
     <w:p>
       <w:r>
         <w:pict>
-          <v:shape id="_x0000_i1070" type="#_x0000_t75" style="width:170.9pt;height:289.25pt">
+          <v:shape id="_x0000_i1031" type="#_x0000_t75" style="width:171pt;height:289.5pt">
             <v:imagedata r:id="rId15" o:title="leave_group"/>
           </v:shape>
         </w:pict>
@@ -3723,7 +3857,6 @@
       </w:pPr>
       <w:bookmarkStart w:id="16" w:name="_Toc507610406"/>
       <w:r>
-        <w:lastRenderedPageBreak/>
         <w:t>Look at Info Use Case Diagram</w:t>
       </w:r>
       <w:bookmarkEnd w:id="16"/>
@@ -3731,7 +3864,7 @@
     <w:p>
       <w:r>
         <w:pict>
-          <v:shape id="_x0000_i1072" type="#_x0000_t75" style="width:166.55pt;height:303.05pt">
+          <v:shape id="_x0000_i1032" type="#_x0000_t75" style="width:166.5pt;height:303pt">
             <v:imagedata r:id="rId16" o:title="look_at_info"/>
           </v:shape>
         </w:pict>
@@ -3747,6 +3880,7 @@
       </w:pPr>
       <w:bookmarkStart w:id="17" w:name="_Toc507610407"/>
       <w:r>
+        <w:lastRenderedPageBreak/>
         <w:t>Modify Info Use Case Diagram</w:t>
       </w:r>
       <w:bookmarkEnd w:id="17"/>
@@ -3754,7 +3888,7 @@
     <w:p>
       <w:r>
         <w:pict>
-          <v:shape id="_x0000_i1073" type="#_x0000_t75" style="width:127.7pt;height:212.85pt">
+          <v:shape id="_x0000_i1033" type="#_x0000_t75" style="width:127.5pt;height:213pt">
             <v:imagedata r:id="rId17" o:title="modify_info_page"/>
           </v:shape>
         </w:pict>
@@ -3770,7 +3904,6 @@
       </w:pPr>
       <w:bookmarkStart w:id="18" w:name="_Toc507610408"/>
       <w:r>
-        <w:lastRenderedPageBreak/>
         <w:t xml:space="preserve">Personal </w:t>
       </w:r>
       <w:r>
@@ -3781,7 +3914,7 @@
     <w:p>
       <w:r>
         <w:pict>
-          <v:shape id="_x0000_i1075" type="#_x0000_t75" style="width:209.1pt;height:365pt">
+          <v:shape id="_x0000_i1034" type="#_x0000_t75" style="width:209.25pt;height:365.25pt">
             <v:imagedata r:id="rId18" o:title="personal_calendar"/>
           </v:shape>
         </w:pict>
@@ -3797,6 +3930,7 @@
       </w:pPr>
       <w:bookmarkStart w:id="19" w:name="_Toc507610409"/>
       <w:r>
+        <w:lastRenderedPageBreak/>
         <w:t>Remove User Use Case Diagram</w:t>
       </w:r>
       <w:bookmarkEnd w:id="19"/>
@@ -3804,7 +3938,7 @@
     <w:p>
       <w:r>
         <w:pict>
-          <v:shape id="_x0000_i1076" type="#_x0000_t75" style="width:137.1pt;height:232.3pt">
+          <v:shape id="_x0000_i1035" type="#_x0000_t75" style="width:137.25pt;height:232.5pt">
             <v:imagedata r:id="rId19" o:title="remove_user"/>
           </v:shape>
         </w:pict>
@@ -3820,7 +3954,6 @@
       </w:pPr>
       <w:bookmarkStart w:id="20" w:name="_Toc507610410"/>
       <w:r>
-        <w:lastRenderedPageBreak/>
         <w:t>Search Clubs Use Case Diagrams</w:t>
       </w:r>
       <w:bookmarkEnd w:id="20"/>
@@ -3828,7 +3961,7 @@
     <w:p>
       <w:r>
         <w:pict>
-          <v:shape id="_x0000_i1077" type="#_x0000_t75" style="width:182.8pt;height:311.15pt">
+          <v:shape id="_x0000_i1036" type="#_x0000_t75" style="width:183pt;height:311.25pt">
             <v:imagedata r:id="rId20" o:title="search_clubs"/>
           </v:shape>
         </w:pict>
@@ -3844,6 +3977,7 @@
       </w:pPr>
       <w:bookmarkStart w:id="21" w:name="_Toc507610411"/>
       <w:r>
+        <w:lastRenderedPageBreak/>
         <w:t>View Event Stats Use Case Diagram</w:t>
       </w:r>
       <w:bookmarkEnd w:id="21"/>
@@ -3851,7 +3985,7 @@
     <w:p>
       <w:r>
         <w:pict>
-          <v:shape id="_x0000_i1078" type="#_x0000_t75" style="width:157.75pt;height:228.5pt">
+          <v:shape id="_x0000_i1037" type="#_x0000_t75" style="width:157.5pt;height:228.75pt">
             <v:imagedata r:id="rId21" o:title="view_event_stats_leauges"/>
           </v:shape>
         </w:pict>
@@ -3867,7 +4001,6 @@
       </w:pPr>
       <w:bookmarkStart w:id="22" w:name="_Toc507610412"/>
       <w:r>
-        <w:lastRenderedPageBreak/>
         <w:t>Database Diagram</w:t>
       </w:r>
       <w:bookmarkEnd w:id="22"/>
@@ -3875,7 +4008,7 @@
     <w:p>
       <w:r>
         <w:pict>
-          <v:shape id="_x0000_i1079" type="#_x0000_t75" style="width:467.7pt;height:299.25pt">
+          <v:shape id="_x0000_i1038" type="#_x0000_t75" style="width:468pt;height:299.25pt">
             <v:imagedata r:id="rId22" o:title="DatabaseDiagramGroups"/>
           </v:shape>
         </w:pict>
@@ -3891,12 +4024,16 @@
       </w:pPr>
       <w:bookmarkStart w:id="23" w:name="_Toc507610413"/>
       <w:r>
+        <w:lastRenderedPageBreak/>
         <w:t>Class Diagram</w:t>
       </w:r>
       <w:bookmarkEnd w:id="23"/>
     </w:p>
     <w:p>
       <w:r>
+        <w:rPr>
+          <w:noProof/>
+        </w:rPr>
         <w:drawing>
           <wp:inline distT="0" distB="0" distL="0" distR="0" wp14:anchorId="2EEDCBCE" wp14:editId="334A82C7">
             <wp:extent cx="5943600" cy="3785870"/>
@@ -3955,7 +4092,6 @@
       </w:pPr>
       <w:bookmarkStart w:id="24" w:name="_Toc507610414"/>
       <w:r>
-        <w:lastRenderedPageBreak/>
         <w:t>Index</w:t>
       </w:r>
       <w:bookmarkEnd w:id="24"/>
@@ -4467,6 +4603,7 @@
         <w:rPr>
           <w:noProof/>
         </w:rPr>
+        <w:lastRenderedPageBreak/>
         <w:t>List Class</w:t>
       </w:r>
       <w:r>
@@ -4884,7 +5021,7 @@
 </file>
 
 <file path=word/endnotes.xml><?xml version="1.0" encoding="utf-8"?>
-<w:endnotes xmlns:wpc="http://schemas.microsoft.com/office/word/2010/wordprocessingCanvas" xmlns:cx="http://schemas.microsoft.com/office/drawing/2014/chartex" xmlns:cx1="http://schemas.microsoft.com/office/drawing/2015/9/8/chartex" xmlns:mc="http://schemas.openxmlformats.org/markup-compatibility/2006" xmlns:o="urn:schemas-microsoft-com:office:office" xmlns:r="http://schemas.openxmlformats.org/officeDocument/2006/relationships" xmlns:m="http://schemas.openxmlformats.org/officeDocument/2006/math" xmlns:v="urn:schemas-microsoft-com:vml" xmlns:wp14="http://schemas.microsoft.com/office/word/2010/wordprocessingDrawing" xmlns:wp="http://schemas.openxmlformats.org/drawingml/2006/wordprocessingDrawing" xmlns:w10="urn:schemas-microsoft-com:office:word" xmlns:w="http://schemas.openxmlformats.org/wordprocessingml/2006/main" xmlns:w14="http://schemas.microsoft.com/office/word/2010/wordml" xmlns:w15="http://schemas.microsoft.com/office/word/2012/wordml" xmlns:w16se="http://schemas.microsoft.com/office/word/2015/wordml/symex" xmlns:wpg="http://schemas.microsoft.com/office/word/2010/wordprocessingGroup" xmlns:wpi="http://schemas.microsoft.com/office/word/2010/wordprocessingInk" xmlns:wne="http://schemas.microsoft.com/office/word/2006/wordml" xmlns:wps="http://schemas.microsoft.com/office/word/2010/wordprocessingShape" mc:Ignorable="w14 w15 w16se wp14">
+<w:endnotes xmlns:wpc="http://schemas.microsoft.com/office/word/2010/wordprocessingCanvas" xmlns:cx="http://schemas.microsoft.com/office/drawing/2014/chartex" xmlns:cx1="http://schemas.microsoft.com/office/drawing/2015/9/8/chartex" xmlns:cx2="http://schemas.microsoft.com/office/drawing/2015/10/21/chartex" xmlns:cx3="http://schemas.microsoft.com/office/drawing/2016/5/9/chartex" xmlns:cx4="http://schemas.microsoft.com/office/drawing/2016/5/10/chartex" xmlns:cx5="http://schemas.microsoft.com/office/drawing/2016/5/11/chartex" xmlns:cx6="http://schemas.microsoft.com/office/drawing/2016/5/12/chartex" xmlns:cx7="http://schemas.microsoft.com/office/drawing/2016/5/13/chartex" xmlns:cx8="http://schemas.microsoft.com/office/drawing/2016/5/14/chartex" xmlns:mc="http://schemas.openxmlformats.org/markup-compatibility/2006" xmlns:aink="http://schemas.microsoft.com/office/drawing/2016/ink" xmlns:am3d="http://schemas.microsoft.com/office/drawing/2017/model3d" xmlns:o="urn:schemas-microsoft-com:office:office" xmlns:r="http://schemas.openxmlformats.org/officeDocument/2006/relationships" xmlns:m="http://schemas.openxmlformats.org/officeDocument/2006/math" xmlns:v="urn:schemas-microsoft-com:vml" xmlns:wp14="http://schemas.microsoft.com/office/word/2010/wordprocessingDrawing" xmlns:wp="http://schemas.openxmlformats.org/drawingml/2006/wordprocessingDrawing" xmlns:w10="urn:schemas-microsoft-com:office:word" xmlns:w="http://schemas.openxmlformats.org/wordprocessingml/2006/main" xmlns:w14="http://schemas.microsoft.com/office/word/2010/wordml" xmlns:w15="http://schemas.microsoft.com/office/word/2012/wordml" xmlns:w16cid="http://schemas.microsoft.com/office/word/2016/wordml/cid" xmlns:w16se="http://schemas.microsoft.com/office/word/2015/wordml/symex" xmlns:wpg="http://schemas.microsoft.com/office/word/2010/wordprocessingGroup" xmlns:wpi="http://schemas.microsoft.com/office/word/2010/wordprocessingInk" xmlns:wne="http://schemas.microsoft.com/office/word/2006/wordml" xmlns:wps="http://schemas.microsoft.com/office/word/2010/wordprocessingShape" mc:Ignorable="w14 w15 w16se w16cid wp14">
   <w:endnote w:type="separator" w:id="-1">
     <w:p>
       <w:pPr>
@@ -4909,7 +5046,7 @@
 </file>
 
 <file path=word/footnotes.xml><?xml version="1.0" encoding="utf-8"?>
-<w:footnotes xmlns:wpc="http://schemas.microsoft.com/office/word/2010/wordprocessingCanvas" xmlns:cx="http://schemas.microsoft.com/office/drawing/2014/chartex" xmlns:cx1="http://schemas.microsoft.com/office/drawing/2015/9/8/chartex" xmlns:mc="http://schemas.openxmlformats.org/markup-compatibility/2006" xmlns:o="urn:schemas-microsoft-com:office:office" xmlns:r="http://schemas.openxmlformats.org/officeDocument/2006/relationships" xmlns:m="http://schemas.openxmlformats.org/officeDocument/2006/math" xmlns:v="urn:schemas-microsoft-com:vml" xmlns:wp14="http://schemas.microsoft.com/office/word/2010/wordprocessingDrawing" xmlns:wp="http://schemas.openxmlformats.org/drawingml/2006/wordprocessingDrawing" xmlns:w10="urn:schemas-microsoft-com:office:word" xmlns:w="http://schemas.openxmlformats.org/wordprocessingml/2006/main" xmlns:w14="http://schemas.microsoft.com/office/word/2010/wordml" xmlns:w15="http://schemas.microsoft.com/office/word/2012/wordml" xmlns:w16se="http://schemas.microsoft.com/office/word/2015/wordml/symex" xmlns:wpg="http://schemas.microsoft.com/office/word/2010/wordprocessingGroup" xmlns:wpi="http://schemas.microsoft.com/office/word/2010/wordprocessingInk" xmlns:wne="http://schemas.microsoft.com/office/word/2006/wordml" xmlns:wps="http://schemas.microsoft.com/office/word/2010/wordprocessingShape" mc:Ignorable="w14 w15 w16se wp14">
+<w:footnotes xmlns:wpc="http://schemas.microsoft.com/office/word/2010/wordprocessingCanvas" xmlns:cx="http://schemas.microsoft.com/office/drawing/2014/chartex" xmlns:cx1="http://schemas.microsoft.com/office/drawing/2015/9/8/chartex" xmlns:cx2="http://schemas.microsoft.com/office/drawing/2015/10/21/chartex" xmlns:cx3="http://schemas.microsoft.com/office/drawing/2016/5/9/chartex" xmlns:cx4="http://schemas.microsoft.com/office/drawing/2016/5/10/chartex" xmlns:cx5="http://schemas.microsoft.com/office/drawing/2016/5/11/chartex" xmlns:cx6="http://schemas.microsoft.com/office/drawing/2016/5/12/chartex" xmlns:cx7="http://schemas.microsoft.com/office/drawing/2016/5/13/chartex" xmlns:cx8="http://schemas.microsoft.com/office/drawing/2016/5/14/chartex" xmlns:mc="http://schemas.openxmlformats.org/markup-compatibility/2006" xmlns:aink="http://schemas.microsoft.com/office/drawing/2016/ink" xmlns:am3d="http://schemas.microsoft.com/office/drawing/2017/model3d" xmlns:o="urn:schemas-microsoft-com:office:office" xmlns:r="http://schemas.openxmlformats.org/officeDocument/2006/relationships" xmlns:m="http://schemas.openxmlformats.org/officeDocument/2006/math" xmlns:v="urn:schemas-microsoft-com:vml" xmlns:wp14="http://schemas.microsoft.com/office/word/2010/wordprocessingDrawing" xmlns:wp="http://schemas.openxmlformats.org/drawingml/2006/wordprocessingDrawing" xmlns:w10="urn:schemas-microsoft-com:office:word" xmlns:w="http://schemas.openxmlformats.org/wordprocessingml/2006/main" xmlns:w14="http://schemas.microsoft.com/office/word/2010/wordml" xmlns:w15="http://schemas.microsoft.com/office/word/2012/wordml" xmlns:w16cid="http://schemas.microsoft.com/office/word/2016/wordml/cid" xmlns:w16se="http://schemas.microsoft.com/office/word/2015/wordml/symex" xmlns:wpg="http://schemas.microsoft.com/office/word/2010/wordprocessingGroup" xmlns:wpi="http://schemas.microsoft.com/office/word/2010/wordprocessingInk" xmlns:wne="http://schemas.microsoft.com/office/word/2006/wordml" xmlns:wps="http://schemas.microsoft.com/office/word/2010/wordprocessingShape" mc:Ignorable="w14 w15 w16se w16cid wp14">
   <w:footnote w:type="separator" w:id="-1">
     <w:p>
       <w:pPr>
@@ -4934,7 +5071,7 @@
 </file>
 
 <file path=word/header1.xml><?xml version="1.0" encoding="utf-8"?>
-<w:hdr xmlns:wpc="http://schemas.microsoft.com/office/word/2010/wordprocessingCanvas" xmlns:cx="http://schemas.microsoft.com/office/drawing/2014/chartex" xmlns:cx1="http://schemas.microsoft.com/office/drawing/2015/9/8/chartex" xmlns:mc="http://schemas.openxmlformats.org/markup-compatibility/2006" xmlns:o="urn:schemas-microsoft-com:office:office" xmlns:r="http://schemas.openxmlformats.org/officeDocument/2006/relationships" xmlns:m="http://schemas.openxmlformats.org/officeDocument/2006/math" xmlns:v="urn:schemas-microsoft-com:vml" xmlns:wp14="http://schemas.microsoft.com/office/word/2010/wordprocessingDrawing" xmlns:wp="http://schemas.openxmlformats.org/drawingml/2006/wordprocessingDrawing" xmlns:w10="urn:schemas-microsoft-com:office:word" xmlns:w="http://schemas.openxmlformats.org/wordprocessingml/2006/main" xmlns:w14="http://schemas.microsoft.com/office/word/2010/wordml" xmlns:w15="http://schemas.microsoft.com/office/word/2012/wordml" xmlns:w16se="http://schemas.microsoft.com/office/word/2015/wordml/symex" xmlns:wpg="http://schemas.microsoft.com/office/word/2010/wordprocessingGroup" xmlns:wpi="http://schemas.microsoft.com/office/word/2010/wordprocessingInk" xmlns:wne="http://schemas.microsoft.com/office/word/2006/wordml" xmlns:wps="http://schemas.microsoft.com/office/word/2010/wordprocessingShape" mc:Ignorable="w14 w15 w16se wp14">
+<w:hdr xmlns:wpc="http://schemas.microsoft.com/office/word/2010/wordprocessingCanvas" xmlns:cx="http://schemas.microsoft.com/office/drawing/2014/chartex" xmlns:cx1="http://schemas.microsoft.com/office/drawing/2015/9/8/chartex" xmlns:cx2="http://schemas.microsoft.com/office/drawing/2015/10/21/chartex" xmlns:cx3="http://schemas.microsoft.com/office/drawing/2016/5/9/chartex" xmlns:cx4="http://schemas.microsoft.com/office/drawing/2016/5/10/chartex" xmlns:cx5="http://schemas.microsoft.com/office/drawing/2016/5/11/chartex" xmlns:cx6="http://schemas.microsoft.com/office/drawing/2016/5/12/chartex" xmlns:cx7="http://schemas.microsoft.com/office/drawing/2016/5/13/chartex" xmlns:cx8="http://schemas.microsoft.com/office/drawing/2016/5/14/chartex" xmlns:mc="http://schemas.openxmlformats.org/markup-compatibility/2006" xmlns:aink="http://schemas.microsoft.com/office/drawing/2016/ink" xmlns:am3d="http://schemas.microsoft.com/office/drawing/2017/model3d" xmlns:o="urn:schemas-microsoft-com:office:office" xmlns:r="http://schemas.openxmlformats.org/officeDocument/2006/relationships" xmlns:m="http://schemas.openxmlformats.org/officeDocument/2006/math" xmlns:v="urn:schemas-microsoft-com:vml" xmlns:wp14="http://schemas.microsoft.com/office/word/2010/wordprocessingDrawing" xmlns:wp="http://schemas.openxmlformats.org/drawingml/2006/wordprocessingDrawing" xmlns:w10="urn:schemas-microsoft-com:office:word" xmlns:w="http://schemas.openxmlformats.org/wordprocessingml/2006/main" xmlns:w14="http://schemas.microsoft.com/office/word/2010/wordml" xmlns:w15="http://schemas.microsoft.com/office/word/2012/wordml" xmlns:w16cid="http://schemas.microsoft.com/office/word/2016/wordml/cid" xmlns:w16se="http://schemas.microsoft.com/office/word/2015/wordml/symex" xmlns:wpg="http://schemas.microsoft.com/office/word/2010/wordprocessingGroup" xmlns:wpi="http://schemas.microsoft.com/office/word/2010/wordprocessingInk" xmlns:wne="http://schemas.microsoft.com/office/word/2006/wordml" xmlns:wps="http://schemas.microsoft.com/office/word/2010/wordprocessingShape" mc:Ignorable="w14 w15 w16se w16cid wp14">
   <w:p>
     <w:pPr>
       <w:pStyle w:val="Header"/>
@@ -4948,7 +5085,7 @@
 </file>
 
 <file path=word/numbering.xml><?xml version="1.0" encoding="utf-8"?>
-<w:numbering xmlns:wpc="http://schemas.microsoft.com/office/word/2010/wordprocessingCanvas" xmlns:cx="http://schemas.microsoft.com/office/drawing/2014/chartex" xmlns:cx1="http://schemas.microsoft.com/office/drawing/2015/9/8/chartex" xmlns:mc="http://schemas.openxmlformats.org/markup-compatibility/2006" xmlns:o="urn:schemas-microsoft-com:office:office" xmlns:r="http://schemas.openxmlformats.org/officeDocument/2006/relationships" xmlns:m="http://schemas.openxmlformats.org/officeDocument/2006/math" xmlns:v="urn:schemas-microsoft-com:vml" xmlns:wp14="http://schemas.microsoft.com/office/word/2010/wordprocessingDrawing" xmlns:wp="http://schemas.openxmlformats.org/drawingml/2006/wordprocessingDrawing" xmlns:w10="urn:schemas-microsoft-com:office:word" xmlns:w="http://schemas.openxmlformats.org/wordprocessingml/2006/main" xmlns:w14="http://schemas.microsoft.com/office/word/2010/wordml" xmlns:w15="http://schemas.microsoft.com/office/word/2012/wordml" xmlns:w16se="http://schemas.microsoft.com/office/word/2015/wordml/symex" xmlns:wpg="http://schemas.microsoft.com/office/word/2010/wordprocessingGroup" xmlns:wpi="http://schemas.microsoft.com/office/word/2010/wordprocessingInk" xmlns:wne="http://schemas.microsoft.com/office/word/2006/wordml" xmlns:wps="http://schemas.microsoft.com/office/word/2010/wordprocessingShape" mc:Ignorable="w14 w15 w16se wp14">
+<w:numbering xmlns:wpc="http://schemas.microsoft.com/office/word/2010/wordprocessingCanvas" xmlns:cx="http://schemas.microsoft.com/office/drawing/2014/chartex" xmlns:cx1="http://schemas.microsoft.com/office/drawing/2015/9/8/chartex" xmlns:cx2="http://schemas.microsoft.com/office/drawing/2015/10/21/chartex" xmlns:cx3="http://schemas.microsoft.com/office/drawing/2016/5/9/chartex" xmlns:cx4="http://schemas.microsoft.com/office/drawing/2016/5/10/chartex" xmlns:cx5="http://schemas.microsoft.com/office/drawing/2016/5/11/chartex" xmlns:cx6="http://schemas.microsoft.com/office/drawing/2016/5/12/chartex" xmlns:cx7="http://schemas.microsoft.com/office/drawing/2016/5/13/chartex" xmlns:cx8="http://schemas.microsoft.com/office/drawing/2016/5/14/chartex" xmlns:mc="http://schemas.openxmlformats.org/markup-compatibility/2006" xmlns:aink="http://schemas.microsoft.com/office/drawing/2016/ink" xmlns:am3d="http://schemas.microsoft.com/office/drawing/2017/model3d" xmlns:o="urn:schemas-microsoft-com:office:office" xmlns:r="http://schemas.openxmlformats.org/officeDocument/2006/relationships" xmlns:m="http://schemas.openxmlformats.org/officeDocument/2006/math" xmlns:v="urn:schemas-microsoft-com:vml" xmlns:wp14="http://schemas.microsoft.com/office/word/2010/wordprocessingDrawing" xmlns:wp="http://schemas.openxmlformats.org/drawingml/2006/wordprocessingDrawing" xmlns:w10="urn:schemas-microsoft-com:office:word" xmlns:w="http://schemas.openxmlformats.org/wordprocessingml/2006/main" xmlns:w14="http://schemas.microsoft.com/office/word/2010/wordml" xmlns:w15="http://schemas.microsoft.com/office/word/2012/wordml" xmlns:w16cid="http://schemas.microsoft.com/office/word/2016/wordml/cid" xmlns:w16se="http://schemas.microsoft.com/office/word/2015/wordml/symex" xmlns:wpg="http://schemas.microsoft.com/office/word/2010/wordprocessingGroup" xmlns:wpi="http://schemas.microsoft.com/office/word/2010/wordprocessingInk" xmlns:wne="http://schemas.microsoft.com/office/word/2006/wordml" xmlns:wps="http://schemas.microsoft.com/office/word/2010/wordprocessingShape" mc:Ignorable="w14 w15 w16se w16cid wp14">
   <w:abstractNum w:abstractNumId="0" w15:restartNumberingAfterBreak="0">
     <w:nsid w:val="14ED73B9"/>
     <w:multiLevelType w:val="hybridMultilevel"/>
@@ -5581,7 +5718,7 @@
       <w:lvlText w:val="%1."/>
       <w:lvlJc w:val="left"/>
       <w:pPr>
-        <w:ind w:left="720" w:hanging="360"/>
+        <w:ind w:left="1440" w:hanging="360"/>
       </w:pPr>
       <w:rPr>
         <w:rFonts w:hint="default"/>
@@ -5593,7 +5730,7 @@
       <w:lvlText w:val="%2."/>
       <w:lvlJc w:val="left"/>
       <w:pPr>
-        <w:ind w:left="1440" w:hanging="360"/>
+        <w:ind w:left="2160" w:hanging="360"/>
       </w:pPr>
     </w:lvl>
     <w:lvl w:ilvl="2" w:tplc="0409001B" w:tentative="1">
@@ -5602,7 +5739,7 @@
       <w:lvlText w:val="%3."/>
       <w:lvlJc w:val="right"/>
       <w:pPr>
-        <w:ind w:left="2160" w:hanging="180"/>
+        <w:ind w:left="2880" w:hanging="180"/>
       </w:pPr>
     </w:lvl>
     <w:lvl w:ilvl="3" w:tplc="0409000F" w:tentative="1">
@@ -5611,7 +5748,7 @@
       <w:lvlText w:val="%4."/>
       <w:lvlJc w:val="left"/>
       <w:pPr>
-        <w:ind w:left="2880" w:hanging="360"/>
+        <w:ind w:left="3600" w:hanging="360"/>
       </w:pPr>
     </w:lvl>
     <w:lvl w:ilvl="4" w:tplc="04090019" w:tentative="1">
@@ -5620,7 +5757,7 @@
       <w:lvlText w:val="%5."/>
       <w:lvlJc w:val="left"/>
       <w:pPr>
-        <w:ind w:left="3600" w:hanging="360"/>
+        <w:ind w:left="4320" w:hanging="360"/>
       </w:pPr>
     </w:lvl>
     <w:lvl w:ilvl="5" w:tplc="0409001B" w:tentative="1">
@@ -5629,7 +5766,7 @@
       <w:lvlText w:val="%6."/>
       <w:lvlJc w:val="right"/>
       <w:pPr>
-        <w:ind w:left="4320" w:hanging="180"/>
+        <w:ind w:left="5040" w:hanging="180"/>
       </w:pPr>
     </w:lvl>
     <w:lvl w:ilvl="6" w:tplc="0409000F" w:tentative="1">
@@ -5638,7 +5775,7 @@
       <w:lvlText w:val="%7."/>
       <w:lvlJc w:val="left"/>
       <w:pPr>
-        <w:ind w:left="5040" w:hanging="360"/>
+        <w:ind w:left="5760" w:hanging="360"/>
       </w:pPr>
     </w:lvl>
     <w:lvl w:ilvl="7" w:tplc="04090019" w:tentative="1">
@@ -5647,7 +5784,7 @@
       <w:lvlText w:val="%8."/>
       <w:lvlJc w:val="left"/>
       <w:pPr>
-        <w:ind w:left="5760" w:hanging="360"/>
+        <w:ind w:left="6480" w:hanging="360"/>
       </w:pPr>
     </w:lvl>
     <w:lvl w:ilvl="8" w:tplc="0409001B" w:tentative="1">
@@ -5656,7 +5793,7 @@
       <w:lvlText w:val="%9."/>
       <w:lvlJc w:val="right"/>
       <w:pPr>
-        <w:ind w:left="6480" w:hanging="180"/>
+        <w:ind w:left="7200" w:hanging="180"/>
       </w:pPr>
     </w:lvl>
   </w:abstractNum>
@@ -5958,7 +6095,7 @@
 </file>
 
 <file path=word/styles.xml><?xml version="1.0" encoding="utf-8"?>
-<w:styles xmlns:mc="http://schemas.openxmlformats.org/markup-compatibility/2006" xmlns:r="http://schemas.openxmlformats.org/officeDocument/2006/relationships" xmlns:w="http://schemas.openxmlformats.org/wordprocessingml/2006/main" xmlns:w14="http://schemas.microsoft.com/office/word/2010/wordml" xmlns:w15="http://schemas.microsoft.com/office/word/2012/wordml" xmlns:w16se="http://schemas.microsoft.com/office/word/2015/wordml/symex" mc:Ignorable="w14 w15 w16se">
+<w:styles xmlns:mc="http://schemas.openxmlformats.org/markup-compatibility/2006" xmlns:r="http://schemas.openxmlformats.org/officeDocument/2006/relationships" xmlns:w="http://schemas.openxmlformats.org/wordprocessingml/2006/main" xmlns:w14="http://schemas.microsoft.com/office/word/2010/wordml" xmlns:w15="http://schemas.microsoft.com/office/word/2012/wordml" xmlns:w16cid="http://schemas.microsoft.com/office/word/2016/wordml/cid" xmlns:w16se="http://schemas.microsoft.com/office/word/2015/wordml/symex" mc:Ignorable="w14 w15 w16se w16cid">
   <w:docDefaults>
     <w:rPrDefault>
       <w:rPr>
@@ -5974,7 +6111,7 @@
       </w:pPr>
     </w:pPrDefault>
   </w:docDefaults>
-  <w:latentStyles w:defLockedState="0" w:defUIPriority="99" w:defSemiHidden="0" w:defUnhideWhenUsed="0" w:defQFormat="0" w:count="371">
+  <w:latentStyles w:defLockedState="0" w:defUIPriority="99" w:defSemiHidden="0" w:defUnhideWhenUsed="0" w:defQFormat="0" w:count="375">
     <w:lsdException w:name="Normal" w:uiPriority="0" w:qFormat="1"/>
     <w:lsdException w:name="heading 1" w:uiPriority="9" w:qFormat="1"/>
     <w:lsdException w:name="heading 2" w:semiHidden="1" w:uiPriority="9" w:unhideWhenUsed="1" w:qFormat="1"/>
@@ -6080,7 +6217,6 @@
     <w:lsdException w:name="HTML Sample" w:semiHidden="1" w:unhideWhenUsed="1"/>
     <w:lsdException w:name="HTML Typewriter" w:semiHidden="1" w:unhideWhenUsed="1"/>
     <w:lsdException w:name="HTML Variable" w:semiHidden="1" w:unhideWhenUsed="1"/>
-    <w:lsdException w:name="Normal Table" w:semiHidden="1" w:unhideWhenUsed="1"/>
     <w:lsdException w:name="annotation subject" w:semiHidden="1" w:unhideWhenUsed="1"/>
     <w:lsdException w:name="No List" w:semiHidden="1" w:unhideWhenUsed="1"/>
     <w:lsdException w:name="Outline List 1" w:semiHidden="1" w:unhideWhenUsed="1"/>
@@ -6124,10 +6260,8 @@
     <w:lsdException w:name="Table Elegant" w:semiHidden="1" w:unhideWhenUsed="1"/>
     <w:lsdException w:name="Table Professional" w:semiHidden="1" w:unhideWhenUsed="1"/>
     <w:lsdException w:name="Table Subtle 1" w:semiHidden="1" w:unhideWhenUsed="1"/>
-    <w:lsdException w:name="Table Subtle 2" w:semiHidden="1" w:unhideWhenUsed="1"/>
     <w:lsdException w:name="Table Web 1" w:semiHidden="1" w:unhideWhenUsed="1"/>
     <w:lsdException w:name="Table Web 2" w:semiHidden="1" w:unhideWhenUsed="1"/>
-    <w:lsdException w:name="Table Web 3" w:semiHidden="1" w:unhideWhenUsed="1"/>
     <w:lsdException w:name="Balloon Text" w:semiHidden="1" w:unhideWhenUsed="1"/>
     <w:lsdException w:name="Table Grid" w:uiPriority="59"/>
     <w:lsdException w:name="Table Theme" w:semiHidden="1" w:unhideWhenUsed="1"/>
@@ -6346,6 +6480,10 @@
     <w:lsdException w:name="List Table 5 Dark Accent 6" w:uiPriority="50"/>
     <w:lsdException w:name="List Table 6 Colorful Accent 6" w:uiPriority="51"/>
     <w:lsdException w:name="List Table 7 Colorful Accent 6" w:uiPriority="52"/>
+    <w:lsdException w:name="Mention" w:semiHidden="1" w:unhideWhenUsed="1"/>
+    <w:lsdException w:name="Smart Hyperlink" w:semiHidden="1" w:unhideWhenUsed="1"/>
+    <w:lsdException w:name="Hashtag" w:semiHidden="1" w:unhideWhenUsed="1"/>
+    <w:lsdException w:name="Unresolved Mention" w:semiHidden="1" w:unhideWhenUsed="1"/>
   </w:latentStyles>
   <w:style w:type="paragraph" w:default="1" w:styleId="Normal">
     <w:name w:val="Normal"/>
@@ -6563,6 +6701,7 @@
   <w:style w:type="character" w:default="1" w:styleId="DefaultParagraphFont">
     <w:name w:val="Default Paragraph Font"/>
     <w:uiPriority w:val="1"/>
+    <w:semiHidden/>
     <w:unhideWhenUsed/>
   </w:style>
   <w:style w:type="table" w:default="1" w:styleId="TableNormal">
@@ -7482,7 +7621,7 @@
 </file>
 
 <file path=word/glossary/document.xml><?xml version="1.0" encoding="utf-8"?>
-<w:glossaryDocument xmlns:wpc="http://schemas.microsoft.com/office/word/2010/wordprocessingCanvas" xmlns:cx="http://schemas.microsoft.com/office/drawing/2014/chartex" xmlns:cx1="http://schemas.microsoft.com/office/drawing/2015/9/8/chartex" xmlns:mc="http://schemas.openxmlformats.org/markup-compatibility/2006" xmlns:o="urn:schemas-microsoft-com:office:office" xmlns:r="http://schemas.openxmlformats.org/officeDocument/2006/relationships" xmlns:m="http://schemas.openxmlformats.org/officeDocument/2006/math" xmlns:v="urn:schemas-microsoft-com:vml" xmlns:wp14="http://schemas.microsoft.com/office/word/2010/wordprocessingDrawing" xmlns:wp="http://schemas.openxmlformats.org/drawingml/2006/wordprocessingDrawing" xmlns:w10="urn:schemas-microsoft-com:office:word" xmlns:w="http://schemas.openxmlformats.org/wordprocessingml/2006/main" xmlns:w14="http://schemas.microsoft.com/office/word/2010/wordml" xmlns:w15="http://schemas.microsoft.com/office/word/2012/wordml" xmlns:w16se="http://schemas.microsoft.com/office/word/2015/wordml/symex" xmlns:wpg="http://schemas.microsoft.com/office/word/2010/wordprocessingGroup" xmlns:wpi="http://schemas.microsoft.com/office/word/2010/wordprocessingInk" xmlns:wne="http://schemas.microsoft.com/office/word/2006/wordml" xmlns:wps="http://schemas.microsoft.com/office/word/2010/wordprocessingShape" mc:Ignorable="w14 w15 w16se wp14">
+<w:glossaryDocument xmlns:wpc="http://schemas.microsoft.com/office/word/2010/wordprocessingCanvas" xmlns:cx="http://schemas.microsoft.com/office/drawing/2014/chartex" xmlns:cx1="http://schemas.microsoft.com/office/drawing/2015/9/8/chartex" xmlns:cx2="http://schemas.microsoft.com/office/drawing/2015/10/21/chartex" xmlns:cx3="http://schemas.microsoft.com/office/drawing/2016/5/9/chartex" xmlns:cx4="http://schemas.microsoft.com/office/drawing/2016/5/10/chartex" xmlns:cx5="http://schemas.microsoft.com/office/drawing/2016/5/11/chartex" xmlns:cx6="http://schemas.microsoft.com/office/drawing/2016/5/12/chartex" xmlns:cx7="http://schemas.microsoft.com/office/drawing/2016/5/13/chartex" xmlns:cx8="http://schemas.microsoft.com/office/drawing/2016/5/14/chartex" xmlns:mc="http://schemas.openxmlformats.org/markup-compatibility/2006" xmlns:aink="http://schemas.microsoft.com/office/drawing/2016/ink" xmlns:am3d="http://schemas.microsoft.com/office/drawing/2017/model3d" xmlns:o="urn:schemas-microsoft-com:office:office" xmlns:r="http://schemas.openxmlformats.org/officeDocument/2006/relationships" xmlns:m="http://schemas.openxmlformats.org/officeDocument/2006/math" xmlns:v="urn:schemas-microsoft-com:vml" xmlns:wp14="http://schemas.microsoft.com/office/word/2010/wordprocessingDrawing" xmlns:wp="http://schemas.openxmlformats.org/drawingml/2006/wordprocessingDrawing" xmlns:w10="urn:schemas-microsoft-com:office:word" xmlns:w="http://schemas.openxmlformats.org/wordprocessingml/2006/main" xmlns:w14="http://schemas.microsoft.com/office/word/2010/wordml" xmlns:w15="http://schemas.microsoft.com/office/word/2012/wordml" xmlns:w16cid="http://schemas.microsoft.com/office/word/2016/wordml/cid" xmlns:w16se="http://schemas.microsoft.com/office/word/2015/wordml/symex" xmlns:wpg="http://schemas.microsoft.com/office/word/2010/wordprocessingGroup" xmlns:wpi="http://schemas.microsoft.com/office/word/2010/wordprocessingInk" xmlns:wne="http://schemas.microsoft.com/office/word/2006/wordml" xmlns:wps="http://schemas.microsoft.com/office/word/2010/wordprocessingShape" mc:Ignorable="w14 w15 w16se w16cid wp14">
   <w:docParts>
     <w:docPart>
       <w:docPartPr>
@@ -7551,7 +7690,7 @@
 </file>
 
 <file path=word/glossary/fontTable.xml><?xml version="1.0" encoding="utf-8"?>
-<w:fonts xmlns:mc="http://schemas.openxmlformats.org/markup-compatibility/2006" xmlns:r="http://schemas.openxmlformats.org/officeDocument/2006/relationships" xmlns:w="http://schemas.openxmlformats.org/wordprocessingml/2006/main" xmlns:w14="http://schemas.microsoft.com/office/word/2010/wordml" xmlns:w15="http://schemas.microsoft.com/office/word/2012/wordml" xmlns:w16se="http://schemas.microsoft.com/office/word/2015/wordml/symex" mc:Ignorable="w14 w15 w16se">
+<w:fonts xmlns:mc="http://schemas.openxmlformats.org/markup-compatibility/2006" xmlns:r="http://schemas.openxmlformats.org/officeDocument/2006/relationships" xmlns:w="http://schemas.openxmlformats.org/wordprocessingml/2006/main" xmlns:w14="http://schemas.microsoft.com/office/word/2010/wordml" xmlns:w15="http://schemas.microsoft.com/office/word/2012/wordml" xmlns:w16cid="http://schemas.microsoft.com/office/word/2016/wordml/cid" xmlns:w16se="http://schemas.microsoft.com/office/word/2015/wordml/symex" mc:Ignorable="w14 w15 w16se w16cid">
   <w:font w:name="Times New Roman">
     <w:panose1 w:val="02020603050405020304"/>
     <w:charset w:val="00"/>
@@ -7612,7 +7751,7 @@
 </file>
 
 <file path=word/glossary/settings.xml><?xml version="1.0" encoding="utf-8"?>
-<w:settings xmlns:mc="http://schemas.openxmlformats.org/markup-compatibility/2006" xmlns:o="urn:schemas-microsoft-com:office:office" xmlns:r="http://schemas.openxmlformats.org/officeDocument/2006/relationships" xmlns:m="http://schemas.openxmlformats.org/officeDocument/2006/math" xmlns:v="urn:schemas-microsoft-com:vml" xmlns:w10="urn:schemas-microsoft-com:office:word" xmlns:w="http://schemas.openxmlformats.org/wordprocessingml/2006/main" xmlns:w14="http://schemas.microsoft.com/office/word/2010/wordml" xmlns:w15="http://schemas.microsoft.com/office/word/2012/wordml" xmlns:w16se="http://schemas.microsoft.com/office/word/2015/wordml/symex" xmlns:sl="http://schemas.openxmlformats.org/schemaLibrary/2006/main" mc:Ignorable="w14 w15 w16se">
+<w:settings xmlns:mc="http://schemas.openxmlformats.org/markup-compatibility/2006" xmlns:o="urn:schemas-microsoft-com:office:office" xmlns:r="http://schemas.openxmlformats.org/officeDocument/2006/relationships" xmlns:m="http://schemas.openxmlformats.org/officeDocument/2006/math" xmlns:v="urn:schemas-microsoft-com:vml" xmlns:w10="urn:schemas-microsoft-com:office:word" xmlns:w="http://schemas.openxmlformats.org/wordprocessingml/2006/main" xmlns:w14="http://schemas.microsoft.com/office/word/2010/wordml" xmlns:w15="http://schemas.microsoft.com/office/word/2012/wordml" xmlns:w16cid="http://schemas.microsoft.com/office/word/2016/wordml/cid" xmlns:w16se="http://schemas.microsoft.com/office/word/2015/wordml/symex" xmlns:sl="http://schemas.openxmlformats.org/schemaLibrary/2006/main" mc:Ignorable="w14 w15 w16se w16cid">
   <w:view w:val="normal"/>
   <w:defaultTabStop w:val="720"/>
   <w:characterSpacingControl w:val="doNotCompress"/>
@@ -7635,6 +7774,7 @@
     <w:rsid w:val="00B63F24"/>
     <w:rsid w:val="00C62A2F"/>
     <w:rsid w:val="00D8600C"/>
+    <w:rsid w:val="00EA5989"/>
   </w:rsids>
   <m:mathPr>
     <m:mathFont m:val="Cambria Math"/>
@@ -7657,7 +7797,7 @@
 </file>
 
 <file path=word/glossary/styles.xml><?xml version="1.0" encoding="utf-8"?>
-<w:styles xmlns:mc="http://schemas.openxmlformats.org/markup-compatibility/2006" xmlns:r="http://schemas.openxmlformats.org/officeDocument/2006/relationships" xmlns:w="http://schemas.openxmlformats.org/wordprocessingml/2006/main" xmlns:w14="http://schemas.microsoft.com/office/word/2010/wordml" xmlns:w15="http://schemas.microsoft.com/office/word/2012/wordml" xmlns:w16se="http://schemas.microsoft.com/office/word/2015/wordml/symex" mc:Ignorable="w14 w15 w16se">
+<w:styles xmlns:mc="http://schemas.openxmlformats.org/markup-compatibility/2006" xmlns:r="http://schemas.openxmlformats.org/officeDocument/2006/relationships" xmlns:w="http://schemas.openxmlformats.org/wordprocessingml/2006/main" xmlns:w14="http://schemas.microsoft.com/office/word/2010/wordml" xmlns:w15="http://schemas.microsoft.com/office/word/2012/wordml" xmlns:w16cid="http://schemas.microsoft.com/office/word/2016/wordml/cid" xmlns:w16se="http://schemas.microsoft.com/office/word/2015/wordml/symex" mc:Ignorable="w14 w15 w16se w16cid">
   <w:docDefaults>
     <w:rPrDefault>
       <w:rPr>
@@ -7673,7 +7813,7 @@
       </w:pPr>
     </w:pPrDefault>
   </w:docDefaults>
-  <w:latentStyles w:defLockedState="0" w:defUIPriority="99" w:defSemiHidden="0" w:defUnhideWhenUsed="0" w:defQFormat="0" w:count="371">
+  <w:latentStyles w:defLockedState="0" w:defUIPriority="99" w:defSemiHidden="0" w:defUnhideWhenUsed="0" w:defQFormat="0" w:count="375">
     <w:lsdException w:name="Normal" w:uiPriority="0" w:qFormat="1"/>
     <w:lsdException w:name="heading 1" w:uiPriority="9" w:qFormat="1"/>
     <w:lsdException w:name="heading 2" w:semiHidden="1" w:uiPriority="9" w:unhideWhenUsed="1" w:qFormat="1"/>
@@ -7779,7 +7919,6 @@
     <w:lsdException w:name="HTML Sample" w:semiHidden="1" w:unhideWhenUsed="1"/>
     <w:lsdException w:name="HTML Typewriter" w:semiHidden="1" w:unhideWhenUsed="1"/>
     <w:lsdException w:name="HTML Variable" w:semiHidden="1" w:unhideWhenUsed="1"/>
-    <w:lsdException w:name="Normal Table" w:semiHidden="1" w:unhideWhenUsed="1"/>
     <w:lsdException w:name="annotation subject" w:semiHidden="1" w:unhideWhenUsed="1"/>
     <w:lsdException w:name="No List" w:semiHidden="1" w:unhideWhenUsed="1"/>
     <w:lsdException w:name="Outline List 1" w:semiHidden="1" w:unhideWhenUsed="1"/>
@@ -7823,10 +7962,8 @@
     <w:lsdException w:name="Table Elegant" w:semiHidden="1" w:unhideWhenUsed="1"/>
     <w:lsdException w:name="Table Professional" w:semiHidden="1" w:unhideWhenUsed="1"/>
     <w:lsdException w:name="Table Subtle 1" w:semiHidden="1" w:unhideWhenUsed="1"/>
-    <w:lsdException w:name="Table Subtle 2" w:semiHidden="1" w:unhideWhenUsed="1"/>
     <w:lsdException w:name="Table Web 1" w:semiHidden="1" w:unhideWhenUsed="1"/>
     <w:lsdException w:name="Table Web 2" w:semiHidden="1" w:unhideWhenUsed="1"/>
-    <w:lsdException w:name="Table Web 3" w:semiHidden="1" w:unhideWhenUsed="1"/>
     <w:lsdException w:name="Balloon Text" w:semiHidden="1" w:unhideWhenUsed="1"/>
     <w:lsdException w:name="Table Grid" w:uiPriority="59"/>
     <w:lsdException w:name="Table Theme" w:semiHidden="1" w:unhideWhenUsed="1"/>
@@ -8045,6 +8182,10 @@
     <w:lsdException w:name="List Table 5 Dark Accent 6" w:uiPriority="50"/>
     <w:lsdException w:name="List Table 6 Colorful Accent 6" w:uiPriority="51"/>
     <w:lsdException w:name="List Table 7 Colorful Accent 6" w:uiPriority="52"/>
+    <w:lsdException w:name="Mention" w:semiHidden="1" w:unhideWhenUsed="1"/>
+    <w:lsdException w:name="Smart Hyperlink" w:semiHidden="1" w:unhideWhenUsed="1"/>
+    <w:lsdException w:name="Hashtag" w:semiHidden="1" w:unhideWhenUsed="1"/>
+    <w:lsdException w:name="Unresolved Mention" w:semiHidden="1" w:unhideWhenUsed="1"/>
   </w:latentStyles>
   <w:style w:type="paragraph" w:default="1" w:styleId="Normal">
     <w:name w:val="Normal"/>
@@ -8125,7 +8266,7 @@
 </file>
 
 <file path=word/glossary/webSettings.xml><?xml version="1.0" encoding="utf-8"?>
-<w:webSettings xmlns:mc="http://schemas.openxmlformats.org/markup-compatibility/2006" xmlns:r="http://schemas.openxmlformats.org/officeDocument/2006/relationships" xmlns:w="http://schemas.openxmlformats.org/wordprocessingml/2006/main" xmlns:w14="http://schemas.microsoft.com/office/word/2010/wordml" xmlns:w15="http://schemas.microsoft.com/office/word/2012/wordml" xmlns:w16se="http://schemas.microsoft.com/office/word/2015/wordml/symex" mc:Ignorable="w14 w15 w16se">
+<w:webSettings xmlns:mc="http://schemas.openxmlformats.org/markup-compatibility/2006" xmlns:r="http://schemas.openxmlformats.org/officeDocument/2006/relationships" xmlns:w="http://schemas.openxmlformats.org/wordprocessingml/2006/main" xmlns:w14="http://schemas.microsoft.com/office/word/2010/wordml" xmlns:w15="http://schemas.microsoft.com/office/word/2012/wordml" xmlns:w16cid="http://schemas.microsoft.com/office/word/2016/wordml/cid" xmlns:w16se="http://schemas.microsoft.com/office/word/2015/wordml/symex" mc:Ignorable="w14 w15 w16se w16cid">
   <w:optimizeForBrowser/>
   <w:allowPNG/>
 </w:webSettings>
@@ -8440,7 +8581,7 @@
 </file>
 
 <file path=customXml/itemProps2.xml><?xml version="1.0" encoding="utf-8"?>
-<ds:datastoreItem xmlns:ds="http://schemas.openxmlformats.org/officeDocument/2006/customXml" ds:itemID="{8945034E-D60D-4D2E-8706-26F3C4F05696}">
+<ds:datastoreItem xmlns:ds="http://schemas.openxmlformats.org/officeDocument/2006/customXml" ds:itemID="{B93A00A7-DCFF-4E35-816C-D2D6534ED780}">
   <ds:schemaRefs>
     <ds:schemaRef ds:uri="http://schemas.openxmlformats.org/officeDocument/2006/bibliography"/>
   </ds:schemaRefs>

</xml_diff>

<commit_message>
More updates to project website
</commit_message>
<xml_diff>
--- a/ProjectReq.docx
+++ b/ProjectReq.docx
@@ -1,6 +1,6 @@
 
 <file path=word/document.xml><?xml version="1.0" encoding="utf-8"?>
-<w:document xmlns:wpc="http://schemas.microsoft.com/office/word/2010/wordprocessingCanvas" xmlns:mc="http://schemas.openxmlformats.org/markup-compatibility/2006" xmlns:o="urn:schemas-microsoft-com:office:office" xmlns:r="http://schemas.openxmlformats.org/officeDocument/2006/relationships" xmlns:m="http://schemas.openxmlformats.org/officeDocument/2006/math" xmlns:v="urn:schemas-microsoft-com:vml" xmlns:wp14="http://schemas.microsoft.com/office/word/2010/wordprocessingDrawing" xmlns:wp="http://schemas.openxmlformats.org/drawingml/2006/wordprocessingDrawing" xmlns:w10="urn:schemas-microsoft-com:office:word" xmlns:w="http://schemas.openxmlformats.org/wordprocessingml/2006/main" xmlns:w14="http://schemas.microsoft.com/office/word/2010/wordml" xmlns:w15="http://schemas.microsoft.com/office/word/2012/wordml" xmlns:wpg="http://schemas.microsoft.com/office/word/2010/wordprocessingGroup" xmlns:wpi="http://schemas.microsoft.com/office/word/2010/wordprocessingInk" xmlns:wne="http://schemas.microsoft.com/office/word/2006/wordml" xmlns:wps="http://schemas.microsoft.com/office/word/2010/wordprocessingShape" mc:Ignorable="w14 w15 wp14">
+<w:document xmlns:wpc="http://schemas.microsoft.com/office/word/2010/wordprocessingCanvas" xmlns:cx="http://schemas.microsoft.com/office/drawing/2014/chartex" xmlns:cx1="http://schemas.microsoft.com/office/drawing/2015/9/8/chartex" xmlns:mc="http://schemas.openxmlformats.org/markup-compatibility/2006" xmlns:o="urn:schemas-microsoft-com:office:office" xmlns:r="http://schemas.openxmlformats.org/officeDocument/2006/relationships" xmlns:m="http://schemas.openxmlformats.org/officeDocument/2006/math" xmlns:v="urn:schemas-microsoft-com:vml" xmlns:wp14="http://schemas.microsoft.com/office/word/2010/wordprocessingDrawing" xmlns:wp="http://schemas.openxmlformats.org/drawingml/2006/wordprocessingDrawing" xmlns:w10="urn:schemas-microsoft-com:office:word" xmlns:w="http://schemas.openxmlformats.org/wordprocessingml/2006/main" xmlns:w14="http://schemas.microsoft.com/office/word/2010/wordml" xmlns:w15="http://schemas.microsoft.com/office/word/2012/wordml" xmlns:w16se="http://schemas.microsoft.com/office/word/2015/wordml/symex" xmlns:wpg="http://schemas.microsoft.com/office/word/2010/wordprocessingGroup" xmlns:wpi="http://schemas.microsoft.com/office/word/2010/wordprocessingInk" xmlns:wne="http://schemas.microsoft.com/office/word/2006/wordml" xmlns:wps="http://schemas.microsoft.com/office/word/2010/wordprocessingShape" mc:Ignorable="w14 w15 w16se wp14">
   <w:body>
     <w:sdt>
       <w:sdtPr>
@@ -73,6 +73,7 @@
                 <w:dataBinding w:prefixMappings="xmlns:ns0='http://schemas.openxmlformats.org/package/2006/metadata/core-properties' xmlns:ns1='http://purl.org/dc/elements/1.1/'" w:xpath="/ns0:coreProperties[1]/ns1:title[1]" w:storeItemID="{6C3C8BC8-F283-45AE-878A-BAB7291924A1}"/>
                 <w:text/>
               </w:sdtPr>
+              <w:sdtEndPr/>
               <w:sdtContent>
                 <w:tc>
                   <w:tcPr>
@@ -125,6 +126,7 @@
                 <w:dataBinding w:prefixMappings="xmlns:ns0='http://schemas.openxmlformats.org/package/2006/metadata/core-properties' xmlns:ns1='http://purl.org/dc/elements/1.1/'" w:xpath="/ns0:coreProperties[1]/ns1:subject[1]" w:storeItemID="{6C3C8BC8-F283-45AE-878A-BAB7291924A1}"/>
                 <w:text/>
               </w:sdtPr>
+              <w:sdtEndPr/>
               <w:sdtContent>
                 <w:tc>
                   <w:tcPr>
@@ -233,12 +235,21 @@
                     <w:bCs/>
                   </w:rPr>
                 </w:pPr>
+                <w:proofErr w:type="spellStart"/>
                 <w:r>
                   <w:rPr>
                     <w:b/>
                     <w:bCs/>
                   </w:rPr>
-                  <w:t>Maclane May</w:t>
+                  <w:t>Maclane</w:t>
+                </w:r>
+                <w:proofErr w:type="spellEnd"/>
+                <w:r>
+                  <w:rPr>
+                    <w:b/>
+                    <w:bCs/>
+                  </w:rPr>
+                  <w:t xml:space="preserve"> May</w:t>
                 </w:r>
               </w:p>
             </w:tc>
@@ -337,6 +348,7 @@
                   <w:calendar w:val="gregorian"/>
                 </w:date>
               </w:sdtPr>
+              <w:sdtEndPr/>
               <w:sdtContent>
                 <w:tc>
                   <w:tcPr>
@@ -694,8 +706,16 @@
                   <w:rPr>
                     <w:bCs/>
                   </w:rPr>
-                  <w:t>Added More to ReqDoc</w:t>
+                  <w:t xml:space="preserve">Added More to </w:t>
                 </w:r>
+                <w:proofErr w:type="spellStart"/>
+                <w:r>
+                  <w:rPr>
+                    <w:bCs/>
+                  </w:rPr>
+                  <w:t>ReqDoc</w:t>
+                </w:r>
+                <w:proofErr w:type="spellEnd"/>
               </w:p>
             </w:tc>
             <w:tc>
@@ -848,15 +868,7 @@
                   <w:rPr>
                     <w:bCs/>
                   </w:rPr>
-                  <w:t xml:space="preserve">Added Activity </w:t>
-                </w:r>
-                <w:bookmarkStart w:id="0" w:name="_GoBack"/>
-                <w:bookmarkEnd w:id="0"/>
-                <w:r>
-                  <w:rPr>
-                    <w:bCs/>
-                  </w:rPr>
-                  <w:t>Diagram Descriptions</w:t>
+                  <w:t>Added Activity Diagram Descriptions</w:t>
                 </w:r>
               </w:p>
             </w:tc>
@@ -1032,6 +1044,8 @@
           <w:r>
             <w:t>Table of Contents</w:t>
           </w:r>
+          <w:bookmarkStart w:id="0" w:name="_GoBack"/>
+          <w:bookmarkEnd w:id="0"/>
         </w:p>
         <w:p>
           <w:pPr>
@@ -1053,7 +1067,7 @@
           <w:r>
             <w:fldChar w:fldCharType="separate"/>
           </w:r>
-          <w:hyperlink w:anchor="_Toc507667536" w:history="1">
+          <w:hyperlink w:anchor="_Toc507683775" w:history="1">
             <w:r>
               <w:rPr>
                 <w:rStyle w:val="Hyperlink"/>
@@ -1086,7 +1100,41 @@
                 <w:noProof/>
                 <w:webHidden/>
               </w:rPr>
-              <w:t>4</w:t>
+              <w:fldChar w:fldCharType="begin"/>
+            </w:r>
+            <w:r>
+              <w:rPr>
+                <w:noProof/>
+                <w:webHidden/>
+              </w:rPr>
+              <w:instrText xml:space="preserve"> PAGEREF _Toc507683775 \h </w:instrText>
+            </w:r>
+            <w:r>
+              <w:rPr>
+                <w:noProof/>
+                <w:webHidden/>
+              </w:rPr>
+            </w:r>
+            <w:r>
+              <w:rPr>
+                <w:noProof/>
+                <w:webHidden/>
+              </w:rPr>
+              <w:fldChar w:fldCharType="separate"/>
+            </w:r>
+            <w:r>
+              <w:rPr>
+                <w:noProof/>
+                <w:webHidden/>
+              </w:rPr>
+              <w:t>3</w:t>
+            </w:r>
+            <w:r>
+              <w:rPr>
+                <w:noProof/>
+                <w:webHidden/>
+              </w:rPr>
+              <w:fldChar w:fldCharType="end"/>
             </w:r>
           </w:hyperlink>
         </w:p>
@@ -1101,7 +1149,7 @@
               <w:noProof/>
             </w:rPr>
           </w:pPr>
-          <w:hyperlink w:anchor="_Toc507667537" w:history="1">
+          <w:hyperlink w:anchor="_Toc507683776" w:history="1">
             <w:r>
               <w:rPr>
                 <w:rStyle w:val="Hyperlink"/>
@@ -1134,7 +1182,41 @@
                 <w:noProof/>
                 <w:webHidden/>
               </w:rPr>
-              <w:t>4</w:t>
+              <w:fldChar w:fldCharType="begin"/>
+            </w:r>
+            <w:r>
+              <w:rPr>
+                <w:noProof/>
+                <w:webHidden/>
+              </w:rPr>
+              <w:instrText xml:space="preserve"> PAGEREF _Toc507683776 \h </w:instrText>
+            </w:r>
+            <w:r>
+              <w:rPr>
+                <w:noProof/>
+                <w:webHidden/>
+              </w:rPr>
+            </w:r>
+            <w:r>
+              <w:rPr>
+                <w:noProof/>
+                <w:webHidden/>
+              </w:rPr>
+              <w:fldChar w:fldCharType="separate"/>
+            </w:r>
+            <w:r>
+              <w:rPr>
+                <w:noProof/>
+                <w:webHidden/>
+              </w:rPr>
+              <w:t>3</w:t>
+            </w:r>
+            <w:r>
+              <w:rPr>
+                <w:noProof/>
+                <w:webHidden/>
+              </w:rPr>
+              <w:fldChar w:fldCharType="end"/>
             </w:r>
           </w:hyperlink>
         </w:p>
@@ -1149,7 +1231,7 @@
               <w:noProof/>
             </w:rPr>
           </w:pPr>
-          <w:hyperlink w:anchor="_Toc507667538" w:history="1">
+          <w:hyperlink w:anchor="_Toc507683777" w:history="1">
             <w:r>
               <w:rPr>
                 <w:rStyle w:val="Hyperlink"/>
@@ -1182,7 +1264,41 @@
                 <w:noProof/>
                 <w:webHidden/>
               </w:rPr>
-              <w:t>4</w:t>
+              <w:fldChar w:fldCharType="begin"/>
+            </w:r>
+            <w:r>
+              <w:rPr>
+                <w:noProof/>
+                <w:webHidden/>
+              </w:rPr>
+              <w:instrText xml:space="preserve"> PAGEREF _Toc507683777 \h </w:instrText>
+            </w:r>
+            <w:r>
+              <w:rPr>
+                <w:noProof/>
+                <w:webHidden/>
+              </w:rPr>
+            </w:r>
+            <w:r>
+              <w:rPr>
+                <w:noProof/>
+                <w:webHidden/>
+              </w:rPr>
+              <w:fldChar w:fldCharType="separate"/>
+            </w:r>
+            <w:r>
+              <w:rPr>
+                <w:noProof/>
+                <w:webHidden/>
+              </w:rPr>
+              <w:t>3</w:t>
+            </w:r>
+            <w:r>
+              <w:rPr>
+                <w:noProof/>
+                <w:webHidden/>
+              </w:rPr>
+              <w:fldChar w:fldCharType="end"/>
             </w:r>
           </w:hyperlink>
         </w:p>
@@ -1197,7 +1313,7 @@
               <w:noProof/>
             </w:rPr>
           </w:pPr>
-          <w:hyperlink w:anchor="_Toc507667539" w:history="1">
+          <w:hyperlink w:anchor="_Toc507683778" w:history="1">
             <w:r>
               <w:rPr>
                 <w:rStyle w:val="Hyperlink"/>
@@ -1230,7 +1346,41 @@
                 <w:noProof/>
                 <w:webHidden/>
               </w:rPr>
-              <w:t>4</w:t>
+              <w:fldChar w:fldCharType="begin"/>
+            </w:r>
+            <w:r>
+              <w:rPr>
+                <w:noProof/>
+                <w:webHidden/>
+              </w:rPr>
+              <w:instrText xml:space="preserve"> PAGEREF _Toc507683778 \h </w:instrText>
+            </w:r>
+            <w:r>
+              <w:rPr>
+                <w:noProof/>
+                <w:webHidden/>
+              </w:rPr>
+            </w:r>
+            <w:r>
+              <w:rPr>
+                <w:noProof/>
+                <w:webHidden/>
+              </w:rPr>
+              <w:fldChar w:fldCharType="separate"/>
+            </w:r>
+            <w:r>
+              <w:rPr>
+                <w:noProof/>
+                <w:webHidden/>
+              </w:rPr>
+              <w:t>3</w:t>
+            </w:r>
+            <w:r>
+              <w:rPr>
+                <w:noProof/>
+                <w:webHidden/>
+              </w:rPr>
+              <w:fldChar w:fldCharType="end"/>
             </w:r>
           </w:hyperlink>
         </w:p>
@@ -1245,7 +1395,7 @@
               <w:noProof/>
             </w:rPr>
           </w:pPr>
-          <w:hyperlink w:anchor="_Toc507667540" w:history="1">
+          <w:hyperlink w:anchor="_Toc507683779" w:history="1">
             <w:r>
               <w:rPr>
                 <w:rStyle w:val="Hyperlink"/>
@@ -1278,7 +1428,41 @@
                 <w:noProof/>
                 <w:webHidden/>
               </w:rPr>
-              <w:t>4</w:t>
+              <w:fldChar w:fldCharType="begin"/>
+            </w:r>
+            <w:r>
+              <w:rPr>
+                <w:noProof/>
+                <w:webHidden/>
+              </w:rPr>
+              <w:instrText xml:space="preserve"> PAGEREF _Toc507683779 \h </w:instrText>
+            </w:r>
+            <w:r>
+              <w:rPr>
+                <w:noProof/>
+                <w:webHidden/>
+              </w:rPr>
+            </w:r>
+            <w:r>
+              <w:rPr>
+                <w:noProof/>
+                <w:webHidden/>
+              </w:rPr>
+              <w:fldChar w:fldCharType="separate"/>
+            </w:r>
+            <w:r>
+              <w:rPr>
+                <w:noProof/>
+                <w:webHidden/>
+              </w:rPr>
+              <w:t>3</w:t>
+            </w:r>
+            <w:r>
+              <w:rPr>
+                <w:noProof/>
+                <w:webHidden/>
+              </w:rPr>
+              <w:fldChar w:fldCharType="end"/>
             </w:r>
           </w:hyperlink>
         </w:p>
@@ -1293,7 +1477,7 @@
               <w:noProof/>
             </w:rPr>
           </w:pPr>
-          <w:hyperlink w:anchor="_Toc507667541" w:history="1">
+          <w:hyperlink w:anchor="_Toc507683780" w:history="1">
             <w:r>
               <w:rPr>
                 <w:rStyle w:val="Hyperlink"/>
@@ -1326,7 +1510,41 @@
                 <w:noProof/>
                 <w:webHidden/>
               </w:rPr>
-              <w:t>5</w:t>
+              <w:fldChar w:fldCharType="begin"/>
+            </w:r>
+            <w:r>
+              <w:rPr>
+                <w:noProof/>
+                <w:webHidden/>
+              </w:rPr>
+              <w:instrText xml:space="preserve"> PAGEREF _Toc507683780 \h </w:instrText>
+            </w:r>
+            <w:r>
+              <w:rPr>
+                <w:noProof/>
+                <w:webHidden/>
+              </w:rPr>
+            </w:r>
+            <w:r>
+              <w:rPr>
+                <w:noProof/>
+                <w:webHidden/>
+              </w:rPr>
+              <w:fldChar w:fldCharType="separate"/>
+            </w:r>
+            <w:r>
+              <w:rPr>
+                <w:noProof/>
+                <w:webHidden/>
+              </w:rPr>
+              <w:t>4</w:t>
+            </w:r>
+            <w:r>
+              <w:rPr>
+                <w:noProof/>
+                <w:webHidden/>
+              </w:rPr>
+              <w:fldChar w:fldCharType="end"/>
             </w:r>
           </w:hyperlink>
         </w:p>
@@ -1341,7 +1559,7 @@
               <w:noProof/>
             </w:rPr>
           </w:pPr>
-          <w:hyperlink w:anchor="_Toc507667542" w:history="1">
+          <w:hyperlink w:anchor="_Toc507683781" w:history="1">
             <w:r>
               <w:rPr>
                 <w:rStyle w:val="Hyperlink"/>
@@ -1374,7 +1592,41 @@
                 <w:noProof/>
                 <w:webHidden/>
               </w:rPr>
-              <w:t>5</w:t>
+              <w:fldChar w:fldCharType="begin"/>
+            </w:r>
+            <w:r>
+              <w:rPr>
+                <w:noProof/>
+                <w:webHidden/>
+              </w:rPr>
+              <w:instrText xml:space="preserve"> PAGEREF _Toc507683781 \h </w:instrText>
+            </w:r>
+            <w:r>
+              <w:rPr>
+                <w:noProof/>
+                <w:webHidden/>
+              </w:rPr>
+            </w:r>
+            <w:r>
+              <w:rPr>
+                <w:noProof/>
+                <w:webHidden/>
+              </w:rPr>
+              <w:fldChar w:fldCharType="separate"/>
+            </w:r>
+            <w:r>
+              <w:rPr>
+                <w:noProof/>
+                <w:webHidden/>
+              </w:rPr>
+              <w:t>4</w:t>
+            </w:r>
+            <w:r>
+              <w:rPr>
+                <w:noProof/>
+                <w:webHidden/>
+              </w:rPr>
+              <w:fldChar w:fldCharType="end"/>
             </w:r>
           </w:hyperlink>
         </w:p>
@@ -1389,7 +1641,7 @@
               <w:noProof/>
             </w:rPr>
           </w:pPr>
-          <w:hyperlink w:anchor="_Toc507667543" w:history="1">
+          <w:hyperlink w:anchor="_Toc507683782" w:history="1">
             <w:r>
               <w:rPr>
                 <w:rStyle w:val="Hyperlink"/>
@@ -1422,7 +1674,41 @@
                 <w:noProof/>
                 <w:webHidden/>
               </w:rPr>
-              <w:t>5</w:t>
+              <w:fldChar w:fldCharType="begin"/>
+            </w:r>
+            <w:r>
+              <w:rPr>
+                <w:noProof/>
+                <w:webHidden/>
+              </w:rPr>
+              <w:instrText xml:space="preserve"> PAGEREF _Toc507683782 \h </w:instrText>
+            </w:r>
+            <w:r>
+              <w:rPr>
+                <w:noProof/>
+                <w:webHidden/>
+              </w:rPr>
+            </w:r>
+            <w:r>
+              <w:rPr>
+                <w:noProof/>
+                <w:webHidden/>
+              </w:rPr>
+              <w:fldChar w:fldCharType="separate"/>
+            </w:r>
+            <w:r>
+              <w:rPr>
+                <w:noProof/>
+                <w:webHidden/>
+              </w:rPr>
+              <w:t>4</w:t>
+            </w:r>
+            <w:r>
+              <w:rPr>
+                <w:noProof/>
+                <w:webHidden/>
+              </w:rPr>
+              <w:fldChar w:fldCharType="end"/>
             </w:r>
           </w:hyperlink>
         </w:p>
@@ -1437,7 +1723,7 @@
               <w:noProof/>
             </w:rPr>
           </w:pPr>
-          <w:hyperlink w:anchor="_Toc507667544" w:history="1">
+          <w:hyperlink w:anchor="_Toc507683783" w:history="1">
             <w:r>
               <w:rPr>
                 <w:rStyle w:val="Hyperlink"/>
@@ -1470,7 +1756,41 @@
                 <w:noProof/>
                 <w:webHidden/>
               </w:rPr>
-              <w:t>5</w:t>
+              <w:fldChar w:fldCharType="begin"/>
+            </w:r>
+            <w:r>
+              <w:rPr>
+                <w:noProof/>
+                <w:webHidden/>
+              </w:rPr>
+              <w:instrText xml:space="preserve"> PAGEREF _Toc507683783 \h </w:instrText>
+            </w:r>
+            <w:r>
+              <w:rPr>
+                <w:noProof/>
+                <w:webHidden/>
+              </w:rPr>
+            </w:r>
+            <w:r>
+              <w:rPr>
+                <w:noProof/>
+                <w:webHidden/>
+              </w:rPr>
+              <w:fldChar w:fldCharType="separate"/>
+            </w:r>
+            <w:r>
+              <w:rPr>
+                <w:noProof/>
+                <w:webHidden/>
+              </w:rPr>
+              <w:t>4</w:t>
+            </w:r>
+            <w:r>
+              <w:rPr>
+                <w:noProof/>
+                <w:webHidden/>
+              </w:rPr>
+              <w:fldChar w:fldCharType="end"/>
             </w:r>
           </w:hyperlink>
         </w:p>
@@ -1485,7 +1805,7 @@
               <w:noProof/>
             </w:rPr>
           </w:pPr>
-          <w:hyperlink w:anchor="_Toc507667545" w:history="1">
+          <w:hyperlink w:anchor="_Toc507683784" w:history="1">
             <w:r>
               <w:rPr>
                 <w:rStyle w:val="Hyperlink"/>
@@ -1518,7 +1838,41 @@
                 <w:noProof/>
                 <w:webHidden/>
               </w:rPr>
-              <w:t>6</w:t>
+              <w:fldChar w:fldCharType="begin"/>
+            </w:r>
+            <w:r>
+              <w:rPr>
+                <w:noProof/>
+                <w:webHidden/>
+              </w:rPr>
+              <w:instrText xml:space="preserve"> PAGEREF _Toc507683784 \h </w:instrText>
+            </w:r>
+            <w:r>
+              <w:rPr>
+                <w:noProof/>
+                <w:webHidden/>
+              </w:rPr>
+            </w:r>
+            <w:r>
+              <w:rPr>
+                <w:noProof/>
+                <w:webHidden/>
+              </w:rPr>
+              <w:fldChar w:fldCharType="separate"/>
+            </w:r>
+            <w:r>
+              <w:rPr>
+                <w:noProof/>
+                <w:webHidden/>
+              </w:rPr>
+              <w:t>5</w:t>
+            </w:r>
+            <w:r>
+              <w:rPr>
+                <w:noProof/>
+                <w:webHidden/>
+              </w:rPr>
+              <w:fldChar w:fldCharType="end"/>
             </w:r>
           </w:hyperlink>
         </w:p>
@@ -1533,7 +1887,7 @@
               <w:noProof/>
             </w:rPr>
           </w:pPr>
-          <w:hyperlink w:anchor="_Toc507667546" w:history="1">
+          <w:hyperlink w:anchor="_Toc507683785" w:history="1">
             <w:r>
               <w:rPr>
                 <w:rStyle w:val="Hyperlink"/>
@@ -1552,17 +1906,7 @@
                 <w:rStyle w:val="Hyperlink"/>
                 <w:noProof/>
               </w:rPr>
-              <w:t xml:space="preserve">Add Stats </w:t>
-            </w:r>
-            <w:r>
-              <w:t>Activity</w:t>
-            </w:r>
-            <w:r>
-              <w:rPr>
-                <w:rStyle w:val="Hyperlink"/>
-                <w:noProof/>
-              </w:rPr>
-              <w:t xml:space="preserve"> Diagram</w:t>
+              <w:t>Add Stats Activity Diagram</w:t>
             </w:r>
             <w:r>
               <w:rPr>
@@ -1576,7 +1920,41 @@
                 <w:noProof/>
                 <w:webHidden/>
               </w:rPr>
-              <w:t>7</w:t>
+              <w:fldChar w:fldCharType="begin"/>
+            </w:r>
+            <w:r>
+              <w:rPr>
+                <w:noProof/>
+                <w:webHidden/>
+              </w:rPr>
+              <w:instrText xml:space="preserve"> PAGEREF _Toc507683785 \h </w:instrText>
+            </w:r>
+            <w:r>
+              <w:rPr>
+                <w:noProof/>
+                <w:webHidden/>
+              </w:rPr>
+            </w:r>
+            <w:r>
+              <w:rPr>
+                <w:noProof/>
+                <w:webHidden/>
+              </w:rPr>
+              <w:fldChar w:fldCharType="separate"/>
+            </w:r>
+            <w:r>
+              <w:rPr>
+                <w:noProof/>
+                <w:webHidden/>
+              </w:rPr>
+              <w:t>6</w:t>
+            </w:r>
+            <w:r>
+              <w:rPr>
+                <w:noProof/>
+                <w:webHidden/>
+              </w:rPr>
+              <w:fldChar w:fldCharType="end"/>
             </w:r>
           </w:hyperlink>
         </w:p>
@@ -1591,7 +1969,7 @@
               <w:noProof/>
             </w:rPr>
           </w:pPr>
-          <w:hyperlink w:anchor="_Toc507667547" w:history="1">
+          <w:hyperlink w:anchor="_Toc507683786" w:history="1">
             <w:r>
               <w:rPr>
                 <w:rStyle w:val="Hyperlink"/>
@@ -1610,17 +1988,7 @@
                 <w:rStyle w:val="Hyperlink"/>
                 <w:noProof/>
               </w:rPr>
-              <w:t xml:space="preserve">Add User </w:t>
-            </w:r>
-            <w:r>
-              <w:t>Activity</w:t>
-            </w:r>
-            <w:r>
-              <w:rPr>
-                <w:rStyle w:val="Hyperlink"/>
-                <w:noProof/>
-              </w:rPr>
-              <w:t xml:space="preserve"> Diagram</w:t>
+              <w:t>Add User Activity Diagram</w:t>
             </w:r>
             <w:r>
               <w:rPr>
@@ -1634,7 +2002,41 @@
                 <w:noProof/>
                 <w:webHidden/>
               </w:rPr>
-              <w:t>7</w:t>
+              <w:fldChar w:fldCharType="begin"/>
+            </w:r>
+            <w:r>
+              <w:rPr>
+                <w:noProof/>
+                <w:webHidden/>
+              </w:rPr>
+              <w:instrText xml:space="preserve"> PAGEREF _Toc507683786 \h </w:instrText>
+            </w:r>
+            <w:r>
+              <w:rPr>
+                <w:noProof/>
+                <w:webHidden/>
+              </w:rPr>
+            </w:r>
+            <w:r>
+              <w:rPr>
+                <w:noProof/>
+                <w:webHidden/>
+              </w:rPr>
+              <w:fldChar w:fldCharType="separate"/>
+            </w:r>
+            <w:r>
+              <w:rPr>
+                <w:noProof/>
+                <w:webHidden/>
+              </w:rPr>
+              <w:t>6</w:t>
+            </w:r>
+            <w:r>
+              <w:rPr>
+                <w:noProof/>
+                <w:webHidden/>
+              </w:rPr>
+              <w:fldChar w:fldCharType="end"/>
             </w:r>
           </w:hyperlink>
         </w:p>
@@ -1649,7 +2051,7 @@
               <w:noProof/>
             </w:rPr>
           </w:pPr>
-          <w:hyperlink w:anchor="_Toc507667548" w:history="1">
+          <w:hyperlink w:anchor="_Toc507683787" w:history="1">
             <w:r>
               <w:rPr>
                 <w:rStyle w:val="Hyperlink"/>
@@ -1668,17 +2070,7 @@
                 <w:rStyle w:val="Hyperlink"/>
                 <w:noProof/>
               </w:rPr>
-              <w:t xml:space="preserve">Create Event </w:t>
-            </w:r>
-            <w:r>
-              <w:t>Activity</w:t>
-            </w:r>
-            <w:r>
-              <w:rPr>
-                <w:rStyle w:val="Hyperlink"/>
-                <w:noProof/>
-              </w:rPr>
-              <w:t xml:space="preserve"> Diagram</w:t>
+              <w:t>Create Event Activity Diagram</w:t>
             </w:r>
             <w:r>
               <w:rPr>
@@ -1692,7 +2084,41 @@
                 <w:noProof/>
                 <w:webHidden/>
               </w:rPr>
-              <w:t>8</w:t>
+              <w:fldChar w:fldCharType="begin"/>
+            </w:r>
+            <w:r>
+              <w:rPr>
+                <w:noProof/>
+                <w:webHidden/>
+              </w:rPr>
+              <w:instrText xml:space="preserve"> PAGEREF _Toc507683787 \h </w:instrText>
+            </w:r>
+            <w:r>
+              <w:rPr>
+                <w:noProof/>
+                <w:webHidden/>
+              </w:rPr>
+            </w:r>
+            <w:r>
+              <w:rPr>
+                <w:noProof/>
+                <w:webHidden/>
+              </w:rPr>
+              <w:fldChar w:fldCharType="separate"/>
+            </w:r>
+            <w:r>
+              <w:rPr>
+                <w:noProof/>
+                <w:webHidden/>
+              </w:rPr>
+              <w:t>7</w:t>
+            </w:r>
+            <w:r>
+              <w:rPr>
+                <w:noProof/>
+                <w:webHidden/>
+              </w:rPr>
+              <w:fldChar w:fldCharType="end"/>
             </w:r>
           </w:hyperlink>
         </w:p>
@@ -1707,7 +2133,7 @@
               <w:noProof/>
             </w:rPr>
           </w:pPr>
-          <w:hyperlink w:anchor="_Toc507667549" w:history="1">
+          <w:hyperlink w:anchor="_Toc507683788" w:history="1">
             <w:r>
               <w:rPr>
                 <w:rStyle w:val="Hyperlink"/>
@@ -1726,24 +2152,7 @@
                 <w:rStyle w:val="Hyperlink"/>
                 <w:noProof/>
               </w:rPr>
-              <w:t xml:space="preserve">Create Profile </w:t>
-            </w:r>
-            <w:r>
-              <w:t>Activity</w:t>
-            </w:r>
-            <w:r>
-              <w:rPr>
-                <w:rStyle w:val="Hyperlink"/>
-                <w:noProof/>
-              </w:rPr>
-              <w:t xml:space="preserve"> </w:t>
-            </w:r>
-            <w:r>
-              <w:rPr>
-                <w:rStyle w:val="Hyperlink"/>
-                <w:noProof/>
-              </w:rPr>
-              <w:t>Diagram</w:t>
+              <w:t>Create Profile Activity Diagram</w:t>
             </w:r>
             <w:r>
               <w:rPr>
@@ -1757,7 +2166,41 @@
                 <w:noProof/>
                 <w:webHidden/>
               </w:rPr>
-              <w:t>9</w:t>
+              <w:fldChar w:fldCharType="begin"/>
+            </w:r>
+            <w:r>
+              <w:rPr>
+                <w:noProof/>
+                <w:webHidden/>
+              </w:rPr>
+              <w:instrText xml:space="preserve"> PAGEREF _Toc507683788 \h </w:instrText>
+            </w:r>
+            <w:r>
+              <w:rPr>
+                <w:noProof/>
+                <w:webHidden/>
+              </w:rPr>
+            </w:r>
+            <w:r>
+              <w:rPr>
+                <w:noProof/>
+                <w:webHidden/>
+              </w:rPr>
+              <w:fldChar w:fldCharType="separate"/>
+            </w:r>
+            <w:r>
+              <w:rPr>
+                <w:noProof/>
+                <w:webHidden/>
+              </w:rPr>
+              <w:t>8</w:t>
+            </w:r>
+            <w:r>
+              <w:rPr>
+                <w:noProof/>
+                <w:webHidden/>
+              </w:rPr>
+              <w:fldChar w:fldCharType="end"/>
             </w:r>
           </w:hyperlink>
         </w:p>
@@ -1772,7 +2215,7 @@
               <w:noProof/>
             </w:rPr>
           </w:pPr>
-          <w:hyperlink w:anchor="_Toc507667550" w:history="1">
+          <w:hyperlink w:anchor="_Toc507683789" w:history="1">
             <w:r>
               <w:rPr>
                 <w:rStyle w:val="Hyperlink"/>
@@ -1791,17 +2234,7 @@
                 <w:rStyle w:val="Hyperlink"/>
                 <w:noProof/>
               </w:rPr>
-              <w:t xml:space="preserve">Leave Group </w:t>
-            </w:r>
-            <w:r>
-              <w:t>Activity</w:t>
-            </w:r>
-            <w:r>
-              <w:rPr>
-                <w:rStyle w:val="Hyperlink"/>
-                <w:noProof/>
-              </w:rPr>
-              <w:t xml:space="preserve"> Diagram</w:t>
+              <w:t>Leave Group Activity Diagram</w:t>
             </w:r>
             <w:r>
               <w:rPr>
@@ -1815,7 +2248,41 @@
                 <w:noProof/>
                 <w:webHidden/>
               </w:rPr>
-              <w:t>9</w:t>
+              <w:fldChar w:fldCharType="begin"/>
+            </w:r>
+            <w:r>
+              <w:rPr>
+                <w:noProof/>
+                <w:webHidden/>
+              </w:rPr>
+              <w:instrText xml:space="preserve"> PAGEREF _Toc507683789 \h </w:instrText>
+            </w:r>
+            <w:r>
+              <w:rPr>
+                <w:noProof/>
+                <w:webHidden/>
+              </w:rPr>
+            </w:r>
+            <w:r>
+              <w:rPr>
+                <w:noProof/>
+                <w:webHidden/>
+              </w:rPr>
+              <w:fldChar w:fldCharType="separate"/>
+            </w:r>
+            <w:r>
+              <w:rPr>
+                <w:noProof/>
+                <w:webHidden/>
+              </w:rPr>
+              <w:t>8</w:t>
+            </w:r>
+            <w:r>
+              <w:rPr>
+                <w:noProof/>
+                <w:webHidden/>
+              </w:rPr>
+              <w:fldChar w:fldCharType="end"/>
             </w:r>
           </w:hyperlink>
         </w:p>
@@ -1830,7 +2297,7 @@
               <w:noProof/>
             </w:rPr>
           </w:pPr>
-          <w:hyperlink w:anchor="_Toc507667551" w:history="1">
+          <w:hyperlink w:anchor="_Toc507683790" w:history="1">
             <w:r>
               <w:rPr>
                 <w:rStyle w:val="Hyperlink"/>
@@ -1849,20 +2316,7 @@
                 <w:rStyle w:val="Hyperlink"/>
                 <w:noProof/>
               </w:rPr>
-              <w:t>Look at Info</w:t>
-            </w:r>
-            <w:r>
-              <w:t xml:space="preserve"> </w:t>
-            </w:r>
-            <w:r>
-              <w:t>Activity</w:t>
-            </w:r>
-            <w:r>
-              <w:rPr>
-                <w:rStyle w:val="Hyperlink"/>
-                <w:noProof/>
-              </w:rPr>
-              <w:t xml:space="preserve"> Diagram</w:t>
+              <w:t>Look at Info Activity Diagram</w:t>
             </w:r>
             <w:r>
               <w:rPr>
@@ -1876,7 +2330,41 @@
                 <w:noProof/>
                 <w:webHidden/>
               </w:rPr>
-              <w:t>10</w:t>
+              <w:fldChar w:fldCharType="begin"/>
+            </w:r>
+            <w:r>
+              <w:rPr>
+                <w:noProof/>
+                <w:webHidden/>
+              </w:rPr>
+              <w:instrText xml:space="preserve"> PAGEREF _Toc507683790 \h </w:instrText>
+            </w:r>
+            <w:r>
+              <w:rPr>
+                <w:noProof/>
+                <w:webHidden/>
+              </w:rPr>
+            </w:r>
+            <w:r>
+              <w:rPr>
+                <w:noProof/>
+                <w:webHidden/>
+              </w:rPr>
+              <w:fldChar w:fldCharType="separate"/>
+            </w:r>
+            <w:r>
+              <w:rPr>
+                <w:noProof/>
+                <w:webHidden/>
+              </w:rPr>
+              <w:t>9</w:t>
+            </w:r>
+            <w:r>
+              <w:rPr>
+                <w:noProof/>
+                <w:webHidden/>
+              </w:rPr>
+              <w:fldChar w:fldCharType="end"/>
             </w:r>
           </w:hyperlink>
         </w:p>
@@ -1891,7 +2379,7 @@
               <w:noProof/>
             </w:rPr>
           </w:pPr>
-          <w:hyperlink w:anchor="_Toc507667552" w:history="1">
+          <w:hyperlink w:anchor="_Toc507683791" w:history="1">
             <w:r>
               <w:rPr>
                 <w:rStyle w:val="Hyperlink"/>
@@ -1910,17 +2398,7 @@
                 <w:rStyle w:val="Hyperlink"/>
                 <w:noProof/>
               </w:rPr>
-              <w:t xml:space="preserve">Modify Info </w:t>
-            </w:r>
-            <w:r>
-              <w:t>Activity</w:t>
-            </w:r>
-            <w:r>
-              <w:rPr>
-                <w:rStyle w:val="Hyperlink"/>
-                <w:noProof/>
-              </w:rPr>
-              <w:t xml:space="preserve"> Diagram</w:t>
+              <w:t>Modify Info Activity Diagram</w:t>
             </w:r>
             <w:r>
               <w:rPr>
@@ -1934,7 +2412,41 @@
                 <w:noProof/>
                 <w:webHidden/>
               </w:rPr>
-              <w:t>10</w:t>
+              <w:fldChar w:fldCharType="begin"/>
+            </w:r>
+            <w:r>
+              <w:rPr>
+                <w:noProof/>
+                <w:webHidden/>
+              </w:rPr>
+              <w:instrText xml:space="preserve"> PAGEREF _Toc507683791 \h </w:instrText>
+            </w:r>
+            <w:r>
+              <w:rPr>
+                <w:noProof/>
+                <w:webHidden/>
+              </w:rPr>
+            </w:r>
+            <w:r>
+              <w:rPr>
+                <w:noProof/>
+                <w:webHidden/>
+              </w:rPr>
+              <w:fldChar w:fldCharType="separate"/>
+            </w:r>
+            <w:r>
+              <w:rPr>
+                <w:noProof/>
+                <w:webHidden/>
+              </w:rPr>
+              <w:t>9</w:t>
+            </w:r>
+            <w:r>
+              <w:rPr>
+                <w:noProof/>
+                <w:webHidden/>
+              </w:rPr>
+              <w:fldChar w:fldCharType="end"/>
             </w:r>
           </w:hyperlink>
         </w:p>
@@ -1949,7 +2461,7 @@
               <w:noProof/>
             </w:rPr>
           </w:pPr>
-          <w:hyperlink w:anchor="_Toc507667553" w:history="1">
+          <w:hyperlink w:anchor="_Toc507683792" w:history="1">
             <w:r>
               <w:rPr>
                 <w:rStyle w:val="Hyperlink"/>
@@ -1968,17 +2480,7 @@
                 <w:rStyle w:val="Hyperlink"/>
                 <w:noProof/>
               </w:rPr>
-              <w:t xml:space="preserve">Personal Calendar </w:t>
-            </w:r>
-            <w:r>
-              <w:t>Activity</w:t>
-            </w:r>
-            <w:r>
-              <w:rPr>
-                <w:rStyle w:val="Hyperlink"/>
-                <w:noProof/>
-              </w:rPr>
-              <w:t xml:space="preserve"> Diagram</w:t>
+              <w:t>Personal Calendar Activity Diagram</w:t>
             </w:r>
             <w:r>
               <w:rPr>
@@ -1992,7 +2494,41 @@
                 <w:noProof/>
                 <w:webHidden/>
               </w:rPr>
-              <w:t>11</w:t>
+              <w:fldChar w:fldCharType="begin"/>
+            </w:r>
+            <w:r>
+              <w:rPr>
+                <w:noProof/>
+                <w:webHidden/>
+              </w:rPr>
+              <w:instrText xml:space="preserve"> PAGEREF _Toc507683792 \h </w:instrText>
+            </w:r>
+            <w:r>
+              <w:rPr>
+                <w:noProof/>
+                <w:webHidden/>
+              </w:rPr>
+            </w:r>
+            <w:r>
+              <w:rPr>
+                <w:noProof/>
+                <w:webHidden/>
+              </w:rPr>
+              <w:fldChar w:fldCharType="separate"/>
+            </w:r>
+            <w:r>
+              <w:rPr>
+                <w:noProof/>
+                <w:webHidden/>
+              </w:rPr>
+              <w:t>10</w:t>
+            </w:r>
+            <w:r>
+              <w:rPr>
+                <w:noProof/>
+                <w:webHidden/>
+              </w:rPr>
+              <w:fldChar w:fldCharType="end"/>
             </w:r>
           </w:hyperlink>
         </w:p>
@@ -2007,7 +2543,7 @@
               <w:noProof/>
             </w:rPr>
           </w:pPr>
-          <w:hyperlink w:anchor="_Toc507667554" w:history="1">
+          <w:hyperlink w:anchor="_Toc507683793" w:history="1">
             <w:r>
               <w:rPr>
                 <w:rStyle w:val="Hyperlink"/>
@@ -2026,17 +2562,7 @@
                 <w:rStyle w:val="Hyperlink"/>
                 <w:noProof/>
               </w:rPr>
-              <w:t xml:space="preserve">Remove User </w:t>
-            </w:r>
-            <w:r>
-              <w:t>Activity</w:t>
-            </w:r>
-            <w:r>
-              <w:rPr>
-                <w:rStyle w:val="Hyperlink"/>
-                <w:noProof/>
-              </w:rPr>
-              <w:t xml:space="preserve"> Diagram</w:t>
+              <w:t>Remove User Activity Diagram</w:t>
             </w:r>
             <w:r>
               <w:rPr>
@@ -2050,7 +2576,41 @@
                 <w:noProof/>
                 <w:webHidden/>
               </w:rPr>
-              <w:t>11</w:t>
+              <w:fldChar w:fldCharType="begin"/>
+            </w:r>
+            <w:r>
+              <w:rPr>
+                <w:noProof/>
+                <w:webHidden/>
+              </w:rPr>
+              <w:instrText xml:space="preserve"> PAGEREF _Toc507683793 \h </w:instrText>
+            </w:r>
+            <w:r>
+              <w:rPr>
+                <w:noProof/>
+                <w:webHidden/>
+              </w:rPr>
+            </w:r>
+            <w:r>
+              <w:rPr>
+                <w:noProof/>
+                <w:webHidden/>
+              </w:rPr>
+              <w:fldChar w:fldCharType="separate"/>
+            </w:r>
+            <w:r>
+              <w:rPr>
+                <w:noProof/>
+                <w:webHidden/>
+              </w:rPr>
+              <w:t>10</w:t>
+            </w:r>
+            <w:r>
+              <w:rPr>
+                <w:noProof/>
+                <w:webHidden/>
+              </w:rPr>
+              <w:fldChar w:fldCharType="end"/>
             </w:r>
           </w:hyperlink>
         </w:p>
@@ -2065,7 +2625,7 @@
               <w:noProof/>
             </w:rPr>
           </w:pPr>
-          <w:hyperlink w:anchor="_Toc507667555" w:history="1">
+          <w:hyperlink w:anchor="_Toc507683794" w:history="1">
             <w:r>
               <w:rPr>
                 <w:rStyle w:val="Hyperlink"/>
@@ -2084,24 +2644,7 @@
                 <w:rStyle w:val="Hyperlink"/>
                 <w:noProof/>
               </w:rPr>
-              <w:t xml:space="preserve">Search Clubs </w:t>
-            </w:r>
-            <w:r>
-              <w:t>Activity</w:t>
-            </w:r>
-            <w:r>
-              <w:rPr>
-                <w:rStyle w:val="Hyperlink"/>
-                <w:noProof/>
-              </w:rPr>
-              <w:t xml:space="preserve"> </w:t>
-            </w:r>
-            <w:r>
-              <w:rPr>
-                <w:rStyle w:val="Hyperlink"/>
-                <w:noProof/>
-              </w:rPr>
-              <w:t>Diagrams</w:t>
+              <w:t>Search Clubs Activity Diagram</w:t>
             </w:r>
             <w:r>
               <w:rPr>
@@ -2115,7 +2658,41 @@
                 <w:noProof/>
                 <w:webHidden/>
               </w:rPr>
-              <w:t>12</w:t>
+              <w:fldChar w:fldCharType="begin"/>
+            </w:r>
+            <w:r>
+              <w:rPr>
+                <w:noProof/>
+                <w:webHidden/>
+              </w:rPr>
+              <w:instrText xml:space="preserve"> PAGEREF _Toc507683794 \h </w:instrText>
+            </w:r>
+            <w:r>
+              <w:rPr>
+                <w:noProof/>
+                <w:webHidden/>
+              </w:rPr>
+            </w:r>
+            <w:r>
+              <w:rPr>
+                <w:noProof/>
+                <w:webHidden/>
+              </w:rPr>
+              <w:fldChar w:fldCharType="separate"/>
+            </w:r>
+            <w:r>
+              <w:rPr>
+                <w:noProof/>
+                <w:webHidden/>
+              </w:rPr>
+              <w:t>11</w:t>
+            </w:r>
+            <w:r>
+              <w:rPr>
+                <w:noProof/>
+                <w:webHidden/>
+              </w:rPr>
+              <w:fldChar w:fldCharType="end"/>
             </w:r>
           </w:hyperlink>
         </w:p>
@@ -2130,7 +2707,7 @@
               <w:noProof/>
             </w:rPr>
           </w:pPr>
-          <w:hyperlink w:anchor="_Toc507667556" w:history="1">
+          <w:hyperlink w:anchor="_Toc507683795" w:history="1">
             <w:r>
               <w:rPr>
                 <w:rStyle w:val="Hyperlink"/>
@@ -2149,17 +2726,7 @@
                 <w:rStyle w:val="Hyperlink"/>
                 <w:noProof/>
               </w:rPr>
-              <w:t xml:space="preserve">View Event Stats </w:t>
-            </w:r>
-            <w:r>
-              <w:t>Activity</w:t>
-            </w:r>
-            <w:r>
-              <w:rPr>
-                <w:rStyle w:val="Hyperlink"/>
-                <w:noProof/>
-              </w:rPr>
-              <w:t xml:space="preserve"> Diagram</w:t>
+              <w:t>View Event Stats Activity Diagram</w:t>
             </w:r>
             <w:r>
               <w:rPr>
@@ -2173,7 +2740,41 @@
                 <w:noProof/>
                 <w:webHidden/>
               </w:rPr>
-              <w:t>13</w:t>
+              <w:fldChar w:fldCharType="begin"/>
+            </w:r>
+            <w:r>
+              <w:rPr>
+                <w:noProof/>
+                <w:webHidden/>
+              </w:rPr>
+              <w:instrText xml:space="preserve"> PAGEREF _Toc507683795 \h </w:instrText>
+            </w:r>
+            <w:r>
+              <w:rPr>
+                <w:noProof/>
+                <w:webHidden/>
+              </w:rPr>
+            </w:r>
+            <w:r>
+              <w:rPr>
+                <w:noProof/>
+                <w:webHidden/>
+              </w:rPr>
+              <w:fldChar w:fldCharType="separate"/>
+            </w:r>
+            <w:r>
+              <w:rPr>
+                <w:noProof/>
+                <w:webHidden/>
+              </w:rPr>
+              <w:t>12</w:t>
+            </w:r>
+            <w:r>
+              <w:rPr>
+                <w:noProof/>
+                <w:webHidden/>
+              </w:rPr>
+              <w:fldChar w:fldCharType="end"/>
             </w:r>
           </w:hyperlink>
         </w:p>
@@ -2188,7 +2789,7 @@
               <w:noProof/>
             </w:rPr>
           </w:pPr>
-          <w:hyperlink w:anchor="_Toc507667557" w:history="1">
+          <w:hyperlink w:anchor="_Toc507683796" w:history="1">
             <w:r>
               <w:rPr>
                 <w:rStyle w:val="Hyperlink"/>
@@ -2221,7 +2822,41 @@
                 <w:noProof/>
                 <w:webHidden/>
               </w:rPr>
-              <w:t>13</w:t>
+              <w:fldChar w:fldCharType="begin"/>
+            </w:r>
+            <w:r>
+              <w:rPr>
+                <w:noProof/>
+                <w:webHidden/>
+              </w:rPr>
+              <w:instrText xml:space="preserve"> PAGEREF _Toc507683796 \h </w:instrText>
+            </w:r>
+            <w:r>
+              <w:rPr>
+                <w:noProof/>
+                <w:webHidden/>
+              </w:rPr>
+            </w:r>
+            <w:r>
+              <w:rPr>
+                <w:noProof/>
+                <w:webHidden/>
+              </w:rPr>
+              <w:fldChar w:fldCharType="separate"/>
+            </w:r>
+            <w:r>
+              <w:rPr>
+                <w:noProof/>
+                <w:webHidden/>
+              </w:rPr>
+              <w:t>12</w:t>
+            </w:r>
+            <w:r>
+              <w:rPr>
+                <w:noProof/>
+                <w:webHidden/>
+              </w:rPr>
+              <w:fldChar w:fldCharType="end"/>
             </w:r>
           </w:hyperlink>
         </w:p>
@@ -2236,7 +2871,7 @@
               <w:noProof/>
             </w:rPr>
           </w:pPr>
-          <w:hyperlink w:anchor="_Toc507667558" w:history="1">
+          <w:hyperlink w:anchor="_Toc507683797" w:history="1">
             <w:r>
               <w:rPr>
                 <w:rStyle w:val="Hyperlink"/>
@@ -2269,7 +2904,41 @@
                 <w:noProof/>
                 <w:webHidden/>
               </w:rPr>
-              <w:t>14</w:t>
+              <w:fldChar w:fldCharType="begin"/>
+            </w:r>
+            <w:r>
+              <w:rPr>
+                <w:noProof/>
+                <w:webHidden/>
+              </w:rPr>
+              <w:instrText xml:space="preserve"> PAGEREF _Toc507683797 \h </w:instrText>
+            </w:r>
+            <w:r>
+              <w:rPr>
+                <w:noProof/>
+                <w:webHidden/>
+              </w:rPr>
+            </w:r>
+            <w:r>
+              <w:rPr>
+                <w:noProof/>
+                <w:webHidden/>
+              </w:rPr>
+              <w:fldChar w:fldCharType="separate"/>
+            </w:r>
+            <w:r>
+              <w:rPr>
+                <w:noProof/>
+                <w:webHidden/>
+              </w:rPr>
+              <w:t>13</w:t>
+            </w:r>
+            <w:r>
+              <w:rPr>
+                <w:noProof/>
+                <w:webHidden/>
+              </w:rPr>
+              <w:fldChar w:fldCharType="end"/>
             </w:r>
           </w:hyperlink>
         </w:p>
@@ -2315,7 +2984,7 @@
         </w:pBdr>
         <w:ind w:left="0" w:firstLine="0"/>
       </w:pPr>
-      <w:bookmarkStart w:id="1" w:name="_Toc507667536"/>
+      <w:bookmarkStart w:id="1" w:name="_Toc507683775"/>
       <w:r>
         <w:lastRenderedPageBreak/>
         <w:t>Preface</w:t>
@@ -2348,7 +3017,7 @@
         </w:pBdr>
         <w:ind w:left="360"/>
       </w:pPr>
-      <w:bookmarkStart w:id="2" w:name="_Toc507667537"/>
+      <w:bookmarkStart w:id="2" w:name="_Toc507683776"/>
       <w:r>
         <w:t>Introduction</w:t>
       </w:r>
@@ -2377,7 +3046,7 @@
         </w:pBdr>
         <w:ind w:left="360"/>
       </w:pPr>
-      <w:bookmarkStart w:id="3" w:name="_Toc507667538"/>
+      <w:bookmarkStart w:id="3" w:name="_Toc507683777"/>
       <w:r>
         <w:t>Glossary</w:t>
       </w:r>
@@ -2459,7 +3128,7 @@
         </w:pBdr>
         <w:ind w:left="360"/>
       </w:pPr>
-      <w:bookmarkStart w:id="4" w:name="_Toc507667539"/>
+      <w:bookmarkStart w:id="4" w:name="_Toc507683778"/>
       <w:r>
         <w:t>User Requirements Definition</w:t>
       </w:r>
@@ -2473,7 +3142,7 @@
           <w:numId w:val="3"/>
         </w:numPr>
       </w:pPr>
-      <w:bookmarkStart w:id="5" w:name="_Toc507667540"/>
+      <w:bookmarkStart w:id="5" w:name="_Toc507683779"/>
       <w:r>
         <w:t>Functional Requirements</w:t>
       </w:r>
@@ -2743,7 +3412,7 @@
           <w:numId w:val="3"/>
         </w:numPr>
       </w:pPr>
-      <w:bookmarkStart w:id="6" w:name="_Toc507667541"/>
+      <w:bookmarkStart w:id="6" w:name="_Toc507683780"/>
       <w:r>
         <w:t>Non-Functional Requirements</w:t>
       </w:r>
@@ -2862,7 +3531,7 @@
           <w:bottom w:val="single" w:sz="6" w:space="1" w:color="auto"/>
         </w:pBdr>
       </w:pPr>
-      <w:bookmarkStart w:id="7" w:name="_Toc507667542"/>
+      <w:bookmarkStart w:id="7" w:name="_Toc507683781"/>
       <w:r>
         <w:t>Competition</w:t>
       </w:r>
@@ -2948,9 +3617,11 @@
             <w:tcW w:w="1559" w:type="dxa"/>
           </w:tcPr>
           <w:p>
+            <w:proofErr w:type="spellStart"/>
             <w:r>
               <w:t>SquadFusion</w:t>
             </w:r>
+            <w:proofErr w:type="spellEnd"/>
           </w:p>
         </w:tc>
         <w:tc>
@@ -3010,9 +3681,11 @@
             <w:tcW w:w="1559" w:type="dxa"/>
           </w:tcPr>
           <w:p>
+            <w:proofErr w:type="spellStart"/>
             <w:r>
               <w:t>IMLeagues</w:t>
             </w:r>
+            <w:proofErr w:type="spellEnd"/>
           </w:p>
         </w:tc>
         <w:tc>
@@ -3145,7 +3818,7 @@
           <w:bottom w:val="single" w:sz="6" w:space="1" w:color="auto"/>
         </w:pBdr>
       </w:pPr>
-      <w:bookmarkStart w:id="8" w:name="_Toc507667543"/>
+      <w:bookmarkStart w:id="8" w:name="_Toc507683782"/>
       <w:r>
         <w:t>Diagrams</w:t>
       </w:r>
@@ -3159,7 +3832,7 @@
           <w:numId w:val="3"/>
         </w:numPr>
       </w:pPr>
-      <w:bookmarkStart w:id="9" w:name="_Toc507667544"/>
+      <w:bookmarkStart w:id="9" w:name="_Toc507683783"/>
       <w:r>
         <w:t>Normal User Use Case Diagram</w:t>
       </w:r>
@@ -3202,7 +3875,7 @@
             <v:path o:extrusionok="f" gradientshapeok="t" o:connecttype="rect"/>
             <o:lock v:ext="edit" aspectratio="t"/>
           </v:shapetype>
-          <v:shape id="_x0000_i1025" type="#_x0000_t75" style="width:262.65pt;height:258.6pt">
+          <v:shape id="_x0000_i1025" type="#_x0000_t75" style="width:262.5pt;height:258.75pt">
             <v:imagedata r:id="rId9" o:title="NormalUserUseCase"/>
           </v:shape>
         </w:pict>
@@ -3216,7 +3889,7 @@
           <w:numId w:val="3"/>
         </w:numPr>
       </w:pPr>
-      <w:bookmarkStart w:id="10" w:name="_Toc507667545"/>
+      <w:bookmarkStart w:id="10" w:name="_Toc507683784"/>
       <w:r>
         <w:t>Admin User Use Case Diagram</w:t>
       </w:r>
@@ -3236,7 +3909,7 @@
       </w:pPr>
       <w:r>
         <w:pict>
-          <v:shape id="_x0000_i1026" type="#_x0000_t75" style="width:310.45pt;height:274.75pt">
+          <v:shape id="_x0000_i1026" type="#_x0000_t75" style="width:310.5pt;height:274.5pt">
             <v:imagedata r:id="rId10" o:title="AdminUserUseCase"/>
           </v:shape>
         </w:pict>
@@ -3260,7 +3933,7 @@
           <w:numId w:val="3"/>
         </w:numPr>
       </w:pPr>
-      <w:bookmarkStart w:id="11" w:name="_Toc507667546"/>
+      <w:bookmarkStart w:id="11" w:name="_Toc507683785"/>
       <w:r>
         <w:t>Add Stats Activity</w:t>
       </w:r>
@@ -3289,7 +3962,7 @@
       </w:pPr>
       <w:r>
         <w:pict>
-          <v:shape id="_x0000_i1027" type="#_x0000_t75" style="width:183.75pt;height:256.3pt">
+          <v:shape id="_x0000_i1027" type="#_x0000_t75" style="width:183.75pt;height:256.5pt">
             <v:imagedata r:id="rId11" o:title="add_stats"/>
           </v:shape>
         </w:pict>
@@ -3303,7 +3976,7 @@
           <w:numId w:val="3"/>
         </w:numPr>
       </w:pPr>
-      <w:bookmarkStart w:id="12" w:name="_Toc507667547"/>
+      <w:bookmarkStart w:id="12" w:name="_Toc507683786"/>
       <w:r>
         <w:t xml:space="preserve">Add User </w:t>
       </w:r>
@@ -3327,7 +4000,7 @@
       <w:r>
         <w:lastRenderedPageBreak/>
         <w:pict>
-          <v:shape id="_x0000_i1028" type="#_x0000_t75" style="width:247.1pt;height:247.7pt">
+          <v:shape id="_x0000_i1028" type="#_x0000_t75" style="width:247.5pt;height:247.5pt">
             <v:imagedata r:id="rId12" o:title="add_user"/>
           </v:shape>
         </w:pict>
@@ -3341,7 +4014,7 @@
           <w:numId w:val="3"/>
         </w:numPr>
       </w:pPr>
-      <w:bookmarkStart w:id="13" w:name="_Toc507667548"/>
+      <w:bookmarkStart w:id="13" w:name="_Toc507683787"/>
       <w:r>
         <w:t>Create Event</w:t>
       </w:r>
@@ -3364,7 +4037,7 @@
     <w:p>
       <w:r>
         <w:pict>
-          <v:shape id="_x0000_i1029" type="#_x0000_t75" style="width:201.6pt;height:295.5pt">
+          <v:shape id="_x0000_i1029" type="#_x0000_t75" style="width:201.75pt;height:295.5pt">
             <v:imagedata r:id="rId13" o:title="create_event"/>
           </v:shape>
         </w:pict>
@@ -3378,7 +4051,7 @@
           <w:numId w:val="3"/>
         </w:numPr>
       </w:pPr>
-      <w:bookmarkStart w:id="14" w:name="_Toc507667549"/>
+      <w:bookmarkStart w:id="14" w:name="_Toc507683788"/>
       <w:r>
         <w:lastRenderedPageBreak/>
         <w:t>Create Profile Activity</w:t>
@@ -3399,7 +4072,7 @@
     <w:p>
       <w:r>
         <w:pict>
-          <v:shape id="_x0000_i1030" type="#_x0000_t75" style="width:116.35pt;height:266.1pt">
+          <v:shape id="_x0000_i1030" type="#_x0000_t75" style="width:116.25pt;height:266.25pt">
             <v:imagedata r:id="rId14" o:title="create_profile"/>
           </v:shape>
         </w:pict>
@@ -3413,7 +4086,7 @@
           <w:numId w:val="3"/>
         </w:numPr>
       </w:pPr>
-      <w:bookmarkStart w:id="15" w:name="_Toc507667550"/>
+      <w:bookmarkStart w:id="15" w:name="_Toc507683789"/>
       <w:r>
         <w:t>Leave Group Activity</w:t>
       </w:r>
@@ -3433,7 +4106,7 @@
     <w:p>
       <w:r>
         <w:pict>
-          <v:shape id="_x0000_i1031" type="#_x0000_t75" style="width:171.05pt;height:188.35pt">
+          <v:shape id="_x0000_i1031" type="#_x0000_t75" style="width:171pt;height:188.25pt">
             <v:imagedata r:id="rId15" o:title="leave_group"/>
           </v:shape>
         </w:pict>
@@ -3447,7 +4120,7 @@
           <w:numId w:val="3"/>
         </w:numPr>
       </w:pPr>
-      <w:bookmarkStart w:id="16" w:name="_Toc507667551"/>
+      <w:bookmarkStart w:id="16" w:name="_Toc507683790"/>
       <w:r>
         <w:lastRenderedPageBreak/>
         <w:t>Look at Info Activity</w:t>
@@ -3468,7 +4141,7 @@
     <w:p>
       <w:r>
         <w:pict>
-          <v:shape id="_x0000_i1032" type="#_x0000_t75" style="width:166.45pt;height:209.1pt">
+          <v:shape id="_x0000_i1032" type="#_x0000_t75" style="width:166.5pt;height:209.25pt">
             <v:imagedata r:id="rId16" o:title="look_at_info"/>
           </v:shape>
         </w:pict>
@@ -3482,7 +4155,7 @@
           <w:numId w:val="3"/>
         </w:numPr>
       </w:pPr>
-      <w:bookmarkStart w:id="17" w:name="_Toc507667552"/>
+      <w:bookmarkStart w:id="17" w:name="_Toc507683791"/>
       <w:r>
         <w:t>Modify Info Activity</w:t>
       </w:r>
@@ -3502,7 +4175,7 @@
     <w:p>
       <w:r>
         <w:pict>
-          <v:shape id="_x0000_i1033" type="#_x0000_t75" style="width:155.5pt;height:260.35pt">
+          <v:shape id="_x0000_i1033" type="#_x0000_t75" style="width:155.25pt;height:260.25pt">
             <v:imagedata r:id="rId17" o:title="modify_info_page"/>
           </v:shape>
         </w:pict>
@@ -3516,7 +4189,7 @@
           <w:numId w:val="3"/>
         </w:numPr>
       </w:pPr>
-      <w:bookmarkStart w:id="18" w:name="_Toc507667553"/>
+      <w:bookmarkStart w:id="18" w:name="_Toc507683792"/>
       <w:r>
         <w:lastRenderedPageBreak/>
         <w:t xml:space="preserve">Personal </w:t>
@@ -3540,7 +4213,7 @@
     <w:p>
       <w:r>
         <w:pict>
-          <v:shape id="_x0000_i1034" type="#_x0000_t75" style="width:209.1pt;height:365.2pt">
+          <v:shape id="_x0000_i1034" type="#_x0000_t75" style="width:209.25pt;height:365.25pt">
             <v:imagedata r:id="rId18" o:title="personal_calendar"/>
           </v:shape>
         </w:pict>
@@ -3554,7 +4227,7 @@
           <w:numId w:val="3"/>
         </w:numPr>
       </w:pPr>
-      <w:bookmarkStart w:id="19" w:name="_Toc507667554"/>
+      <w:bookmarkStart w:id="19" w:name="_Toc507683793"/>
       <w:r>
         <w:t>Remove User Activity</w:t>
       </w:r>
@@ -3575,7 +4248,7 @@
       <w:r>
         <w:lastRenderedPageBreak/>
         <w:pict>
-          <v:shape id="_x0000_i1035" type="#_x0000_t75" style="width:137.1pt;height:232.7pt">
+          <v:shape id="_x0000_i1035" type="#_x0000_t75" style="width:137.25pt;height:232.5pt">
             <v:imagedata r:id="rId19" o:title="remove_user"/>
           </v:shape>
         </w:pict>
@@ -3589,7 +4262,7 @@
           <w:numId w:val="3"/>
         </w:numPr>
       </w:pPr>
-      <w:bookmarkStart w:id="20" w:name="_Toc507667555"/>
+      <w:bookmarkStart w:id="20" w:name="_Toc507683794"/>
       <w:r>
         <w:t>Search Clubs Activity</w:t>
       </w:r>
@@ -3609,7 +4282,7 @@
     <w:p>
       <w:r>
         <w:pict>
-          <v:shape id="_x0000_i1036" type="#_x0000_t75" style="width:183.15pt;height:311.05pt">
+          <v:shape id="_x0000_i1036" type="#_x0000_t75" style="width:183pt;height:311.25pt">
             <v:imagedata r:id="rId20" o:title="search_clubs"/>
           </v:shape>
         </w:pict>
@@ -3623,7 +4296,7 @@
           <w:numId w:val="3"/>
         </w:numPr>
       </w:pPr>
-      <w:bookmarkStart w:id="21" w:name="_Toc507667556"/>
+      <w:bookmarkStart w:id="21" w:name="_Toc507683795"/>
       <w:r>
         <w:lastRenderedPageBreak/>
         <w:t xml:space="preserve">View </w:t>
@@ -3647,7 +4320,7 @@
     <w:p>
       <w:r>
         <w:pict>
-          <v:shape id="_x0000_i1037" type="#_x0000_t75" style="width:157.25pt;height:228.65pt">
+          <v:shape id="_x0000_i1037" type="#_x0000_t75" style="width:157.5pt;height:228.75pt">
             <v:imagedata r:id="rId21" o:title="view_event_stats_leauges"/>
           </v:shape>
         </w:pict>
@@ -3661,7 +4334,7 @@
           <w:numId w:val="3"/>
         </w:numPr>
       </w:pPr>
-      <w:bookmarkStart w:id="22" w:name="_Toc507667557"/>
+      <w:bookmarkStart w:id="22" w:name="_Toc507683796"/>
       <w:r>
         <w:t>Database Diagram</w:t>
       </w:r>
@@ -3670,7 +4343,7 @@
     <w:p>
       <w:r>
         <w:pict>
-          <v:shape id="_x0000_i1038" type="#_x0000_t75" style="width:467.7pt;height:298.95pt">
+          <v:shape id="_x0000_i1038" type="#_x0000_t75" style="width:468pt;height:299.25pt">
             <v:imagedata r:id="rId22" o:title="DatabaseDiagramGroups"/>
           </v:shape>
         </w:pict>
@@ -3684,7 +4357,7 @@
           <w:numId w:val="3"/>
         </w:numPr>
       </w:pPr>
-      <w:bookmarkStart w:id="23" w:name="_Toc507667558"/>
+      <w:bookmarkStart w:id="23" w:name="_Toc507683797"/>
       <w:r>
         <w:lastRenderedPageBreak/>
         <w:t>Class Diagram</w:t>
@@ -3695,7 +4368,6 @@
       <w:r>
         <w:rPr>
           <w:noProof/>
-          <w:lang w:eastAsia="ko-KR"/>
         </w:rPr>
         <w:drawing>
           <wp:inline distT="0" distB="0" distL="0" distR="0" wp14:anchorId="2EEDCBCE" wp14:editId="334A82C7">
@@ -3757,7 +4429,7 @@
 </file>
 
 <file path=word/endnotes.xml><?xml version="1.0" encoding="utf-8"?>
-<w:endnotes xmlns:wpc="http://schemas.microsoft.com/office/word/2010/wordprocessingCanvas" xmlns:mc="http://schemas.openxmlformats.org/markup-compatibility/2006" xmlns:o="urn:schemas-microsoft-com:office:office" xmlns:r="http://schemas.openxmlformats.org/officeDocument/2006/relationships" xmlns:m="http://schemas.openxmlformats.org/officeDocument/2006/math" xmlns:v="urn:schemas-microsoft-com:vml" xmlns:wp14="http://schemas.microsoft.com/office/word/2010/wordprocessingDrawing" xmlns:wp="http://schemas.openxmlformats.org/drawingml/2006/wordprocessingDrawing" xmlns:w10="urn:schemas-microsoft-com:office:word" xmlns:w="http://schemas.openxmlformats.org/wordprocessingml/2006/main" xmlns:w14="http://schemas.microsoft.com/office/word/2010/wordml" xmlns:w15="http://schemas.microsoft.com/office/word/2012/wordml" xmlns:wpg="http://schemas.microsoft.com/office/word/2010/wordprocessingGroup" xmlns:wpi="http://schemas.microsoft.com/office/word/2010/wordprocessingInk" xmlns:wne="http://schemas.microsoft.com/office/word/2006/wordml" xmlns:wps="http://schemas.microsoft.com/office/word/2010/wordprocessingShape" mc:Ignorable="w14 w15 wp14">
+<w:endnotes xmlns:wpc="http://schemas.microsoft.com/office/word/2010/wordprocessingCanvas" xmlns:cx="http://schemas.microsoft.com/office/drawing/2014/chartex" xmlns:cx1="http://schemas.microsoft.com/office/drawing/2015/9/8/chartex" xmlns:mc="http://schemas.openxmlformats.org/markup-compatibility/2006" xmlns:o="urn:schemas-microsoft-com:office:office" xmlns:r="http://schemas.openxmlformats.org/officeDocument/2006/relationships" xmlns:m="http://schemas.openxmlformats.org/officeDocument/2006/math" xmlns:v="urn:schemas-microsoft-com:vml" xmlns:wp14="http://schemas.microsoft.com/office/word/2010/wordprocessingDrawing" xmlns:wp="http://schemas.openxmlformats.org/drawingml/2006/wordprocessingDrawing" xmlns:w10="urn:schemas-microsoft-com:office:word" xmlns:w="http://schemas.openxmlformats.org/wordprocessingml/2006/main" xmlns:w14="http://schemas.microsoft.com/office/word/2010/wordml" xmlns:w15="http://schemas.microsoft.com/office/word/2012/wordml" xmlns:w16se="http://schemas.microsoft.com/office/word/2015/wordml/symex" xmlns:wpg="http://schemas.microsoft.com/office/word/2010/wordprocessingGroup" xmlns:wpi="http://schemas.microsoft.com/office/word/2010/wordprocessingInk" xmlns:wne="http://schemas.microsoft.com/office/word/2006/wordml" xmlns:wps="http://schemas.microsoft.com/office/word/2010/wordprocessingShape" mc:Ignorable="w14 w15 w16se wp14">
   <w:endnote w:type="separator" w:id="-1">
     <w:p>
       <w:pPr>
@@ -3782,7 +4454,7 @@
 </file>
 
 <file path=word/footnotes.xml><?xml version="1.0" encoding="utf-8"?>
-<w:footnotes xmlns:wpc="http://schemas.microsoft.com/office/word/2010/wordprocessingCanvas" xmlns:mc="http://schemas.openxmlformats.org/markup-compatibility/2006" xmlns:o="urn:schemas-microsoft-com:office:office" xmlns:r="http://schemas.openxmlformats.org/officeDocument/2006/relationships" xmlns:m="http://schemas.openxmlformats.org/officeDocument/2006/math" xmlns:v="urn:schemas-microsoft-com:vml" xmlns:wp14="http://schemas.microsoft.com/office/word/2010/wordprocessingDrawing" xmlns:wp="http://schemas.openxmlformats.org/drawingml/2006/wordprocessingDrawing" xmlns:w10="urn:schemas-microsoft-com:office:word" xmlns:w="http://schemas.openxmlformats.org/wordprocessingml/2006/main" xmlns:w14="http://schemas.microsoft.com/office/word/2010/wordml" xmlns:w15="http://schemas.microsoft.com/office/word/2012/wordml" xmlns:wpg="http://schemas.microsoft.com/office/word/2010/wordprocessingGroup" xmlns:wpi="http://schemas.microsoft.com/office/word/2010/wordprocessingInk" xmlns:wne="http://schemas.microsoft.com/office/word/2006/wordml" xmlns:wps="http://schemas.microsoft.com/office/word/2010/wordprocessingShape" mc:Ignorable="w14 w15 wp14">
+<w:footnotes xmlns:wpc="http://schemas.microsoft.com/office/word/2010/wordprocessingCanvas" xmlns:cx="http://schemas.microsoft.com/office/drawing/2014/chartex" xmlns:cx1="http://schemas.microsoft.com/office/drawing/2015/9/8/chartex" xmlns:mc="http://schemas.openxmlformats.org/markup-compatibility/2006" xmlns:o="urn:schemas-microsoft-com:office:office" xmlns:r="http://schemas.openxmlformats.org/officeDocument/2006/relationships" xmlns:m="http://schemas.openxmlformats.org/officeDocument/2006/math" xmlns:v="urn:schemas-microsoft-com:vml" xmlns:wp14="http://schemas.microsoft.com/office/word/2010/wordprocessingDrawing" xmlns:wp="http://schemas.openxmlformats.org/drawingml/2006/wordprocessingDrawing" xmlns:w10="urn:schemas-microsoft-com:office:word" xmlns:w="http://schemas.openxmlformats.org/wordprocessingml/2006/main" xmlns:w14="http://schemas.microsoft.com/office/word/2010/wordml" xmlns:w15="http://schemas.microsoft.com/office/word/2012/wordml" xmlns:w16se="http://schemas.microsoft.com/office/word/2015/wordml/symex" xmlns:wpg="http://schemas.microsoft.com/office/word/2010/wordprocessingGroup" xmlns:wpi="http://schemas.microsoft.com/office/word/2010/wordprocessingInk" xmlns:wne="http://schemas.microsoft.com/office/word/2006/wordml" xmlns:wps="http://schemas.microsoft.com/office/word/2010/wordprocessingShape" mc:Ignorable="w14 w15 w16se wp14">
   <w:footnote w:type="separator" w:id="-1">
     <w:p>
       <w:pPr>
@@ -3807,7 +4479,7 @@
 </file>
 
 <file path=word/header1.xml><?xml version="1.0" encoding="utf-8"?>
-<w:hdr xmlns:wpc="http://schemas.microsoft.com/office/word/2010/wordprocessingCanvas" xmlns:mc="http://schemas.openxmlformats.org/markup-compatibility/2006" xmlns:o="urn:schemas-microsoft-com:office:office" xmlns:r="http://schemas.openxmlformats.org/officeDocument/2006/relationships" xmlns:m="http://schemas.openxmlformats.org/officeDocument/2006/math" xmlns:v="urn:schemas-microsoft-com:vml" xmlns:wp14="http://schemas.microsoft.com/office/word/2010/wordprocessingDrawing" xmlns:wp="http://schemas.openxmlformats.org/drawingml/2006/wordprocessingDrawing" xmlns:w10="urn:schemas-microsoft-com:office:word" xmlns:w="http://schemas.openxmlformats.org/wordprocessingml/2006/main" xmlns:w14="http://schemas.microsoft.com/office/word/2010/wordml" xmlns:w15="http://schemas.microsoft.com/office/word/2012/wordml" xmlns:wpg="http://schemas.microsoft.com/office/word/2010/wordprocessingGroup" xmlns:wpi="http://schemas.microsoft.com/office/word/2010/wordprocessingInk" xmlns:wne="http://schemas.microsoft.com/office/word/2006/wordml" xmlns:wps="http://schemas.microsoft.com/office/word/2010/wordprocessingShape" mc:Ignorable="w14 w15 wp14">
+<w:hdr xmlns:wpc="http://schemas.microsoft.com/office/word/2010/wordprocessingCanvas" xmlns:cx="http://schemas.microsoft.com/office/drawing/2014/chartex" xmlns:cx1="http://schemas.microsoft.com/office/drawing/2015/9/8/chartex" xmlns:mc="http://schemas.openxmlformats.org/markup-compatibility/2006" xmlns:o="urn:schemas-microsoft-com:office:office" xmlns:r="http://schemas.openxmlformats.org/officeDocument/2006/relationships" xmlns:m="http://schemas.openxmlformats.org/officeDocument/2006/math" xmlns:v="urn:schemas-microsoft-com:vml" xmlns:wp14="http://schemas.microsoft.com/office/word/2010/wordprocessingDrawing" xmlns:wp="http://schemas.openxmlformats.org/drawingml/2006/wordprocessingDrawing" xmlns:w10="urn:schemas-microsoft-com:office:word" xmlns:w="http://schemas.openxmlformats.org/wordprocessingml/2006/main" xmlns:w14="http://schemas.microsoft.com/office/word/2010/wordml" xmlns:w15="http://schemas.microsoft.com/office/word/2012/wordml" xmlns:w16se="http://schemas.microsoft.com/office/word/2015/wordml/symex" xmlns:wpg="http://schemas.microsoft.com/office/word/2010/wordprocessingGroup" xmlns:wpi="http://schemas.microsoft.com/office/word/2010/wordprocessingInk" xmlns:wne="http://schemas.microsoft.com/office/word/2006/wordml" xmlns:wps="http://schemas.microsoft.com/office/word/2010/wordprocessingShape" mc:Ignorable="w14 w15 w16se wp14">
   <w:p>
     <w:pPr>
       <w:pStyle w:val="Header"/>
@@ -3821,7 +4493,7 @@
 </file>
 
 <file path=word/numbering.xml><?xml version="1.0" encoding="utf-8"?>
-<w:numbering xmlns:wpc="http://schemas.microsoft.com/office/word/2010/wordprocessingCanvas" xmlns:mc="http://schemas.openxmlformats.org/markup-compatibility/2006" xmlns:o="urn:schemas-microsoft-com:office:office" xmlns:r="http://schemas.openxmlformats.org/officeDocument/2006/relationships" xmlns:m="http://schemas.openxmlformats.org/officeDocument/2006/math" xmlns:v="urn:schemas-microsoft-com:vml" xmlns:wp14="http://schemas.microsoft.com/office/word/2010/wordprocessingDrawing" xmlns:wp="http://schemas.openxmlformats.org/drawingml/2006/wordprocessingDrawing" xmlns:w10="urn:schemas-microsoft-com:office:word" xmlns:w="http://schemas.openxmlformats.org/wordprocessingml/2006/main" xmlns:w14="http://schemas.microsoft.com/office/word/2010/wordml" xmlns:w15="http://schemas.microsoft.com/office/word/2012/wordml" xmlns:wpg="http://schemas.microsoft.com/office/word/2010/wordprocessingGroup" xmlns:wpi="http://schemas.microsoft.com/office/word/2010/wordprocessingInk" xmlns:wne="http://schemas.microsoft.com/office/word/2006/wordml" xmlns:wps="http://schemas.microsoft.com/office/word/2010/wordprocessingShape" mc:Ignorable="w14 w15 wp14">
+<w:numbering xmlns:wpc="http://schemas.microsoft.com/office/word/2010/wordprocessingCanvas" xmlns:cx="http://schemas.microsoft.com/office/drawing/2014/chartex" xmlns:cx1="http://schemas.microsoft.com/office/drawing/2015/9/8/chartex" xmlns:mc="http://schemas.openxmlformats.org/markup-compatibility/2006" xmlns:o="urn:schemas-microsoft-com:office:office" xmlns:r="http://schemas.openxmlformats.org/officeDocument/2006/relationships" xmlns:m="http://schemas.openxmlformats.org/officeDocument/2006/math" xmlns:v="urn:schemas-microsoft-com:vml" xmlns:wp14="http://schemas.microsoft.com/office/word/2010/wordprocessingDrawing" xmlns:wp="http://schemas.openxmlformats.org/drawingml/2006/wordprocessingDrawing" xmlns:w10="urn:schemas-microsoft-com:office:word" xmlns:w="http://schemas.openxmlformats.org/wordprocessingml/2006/main" xmlns:w14="http://schemas.microsoft.com/office/word/2010/wordml" xmlns:w15="http://schemas.microsoft.com/office/word/2012/wordml" xmlns:w16se="http://schemas.microsoft.com/office/word/2015/wordml/symex" xmlns:wpg="http://schemas.microsoft.com/office/word/2010/wordprocessingGroup" xmlns:wpi="http://schemas.microsoft.com/office/word/2010/wordprocessingInk" xmlns:wne="http://schemas.microsoft.com/office/word/2006/wordml" xmlns:wps="http://schemas.microsoft.com/office/word/2010/wordprocessingShape" mc:Ignorable="w14 w15 w16se wp14">
   <w:abstractNum w:abstractNumId="0" w15:restartNumberingAfterBreak="0">
     <w:nsid w:val="14ED73B9"/>
     <w:multiLevelType w:val="hybridMultilevel"/>
@@ -4831,7 +5503,7 @@
 </file>
 
 <file path=word/styles.xml><?xml version="1.0" encoding="utf-8"?>
-<w:styles xmlns:mc="http://schemas.openxmlformats.org/markup-compatibility/2006" xmlns:r="http://schemas.openxmlformats.org/officeDocument/2006/relationships" xmlns:w="http://schemas.openxmlformats.org/wordprocessingml/2006/main" xmlns:w14="http://schemas.microsoft.com/office/word/2010/wordml" xmlns:w15="http://schemas.microsoft.com/office/word/2012/wordml" mc:Ignorable="w14 w15">
+<w:styles xmlns:mc="http://schemas.openxmlformats.org/markup-compatibility/2006" xmlns:r="http://schemas.openxmlformats.org/officeDocument/2006/relationships" xmlns:w="http://schemas.openxmlformats.org/wordprocessingml/2006/main" xmlns:w14="http://schemas.microsoft.com/office/word/2010/wordml" xmlns:w15="http://schemas.microsoft.com/office/word/2012/wordml" xmlns:w16se="http://schemas.microsoft.com/office/word/2015/wordml/symex" mc:Ignorable="w14 w15 w16se">
   <w:docDefaults>
     <w:rPrDefault>
       <w:rPr>
@@ -6356,7 +7028,7 @@
 </file>
 
 <file path=word/glossary/document.xml><?xml version="1.0" encoding="utf-8"?>
-<w:glossaryDocument xmlns:wpc="http://schemas.microsoft.com/office/word/2010/wordprocessingCanvas" xmlns:mc="http://schemas.openxmlformats.org/markup-compatibility/2006" xmlns:o="urn:schemas-microsoft-com:office:office" xmlns:r="http://schemas.openxmlformats.org/officeDocument/2006/relationships" xmlns:m="http://schemas.openxmlformats.org/officeDocument/2006/math" xmlns:v="urn:schemas-microsoft-com:vml" xmlns:wp14="http://schemas.microsoft.com/office/word/2010/wordprocessingDrawing" xmlns:wp="http://schemas.openxmlformats.org/drawingml/2006/wordprocessingDrawing" xmlns:w10="urn:schemas-microsoft-com:office:word" xmlns:w="http://schemas.openxmlformats.org/wordprocessingml/2006/main" xmlns:w14="http://schemas.microsoft.com/office/word/2010/wordml" xmlns:w15="http://schemas.microsoft.com/office/word/2012/wordml" xmlns:wpg="http://schemas.microsoft.com/office/word/2010/wordprocessingGroup" xmlns:wpi="http://schemas.microsoft.com/office/word/2010/wordprocessingInk" xmlns:wne="http://schemas.microsoft.com/office/word/2006/wordml" xmlns:wps="http://schemas.microsoft.com/office/word/2010/wordprocessingShape" mc:Ignorable="w14 w15 wp14">
+<w:glossaryDocument xmlns:wpc="http://schemas.microsoft.com/office/word/2010/wordprocessingCanvas" xmlns:cx="http://schemas.microsoft.com/office/drawing/2014/chartex" xmlns:cx1="http://schemas.microsoft.com/office/drawing/2015/9/8/chartex" xmlns:mc="http://schemas.openxmlformats.org/markup-compatibility/2006" xmlns:o="urn:schemas-microsoft-com:office:office" xmlns:r="http://schemas.openxmlformats.org/officeDocument/2006/relationships" xmlns:m="http://schemas.openxmlformats.org/officeDocument/2006/math" xmlns:v="urn:schemas-microsoft-com:vml" xmlns:wp14="http://schemas.microsoft.com/office/word/2010/wordprocessingDrawing" xmlns:wp="http://schemas.openxmlformats.org/drawingml/2006/wordprocessingDrawing" xmlns:w10="urn:schemas-microsoft-com:office:word" xmlns:w="http://schemas.openxmlformats.org/wordprocessingml/2006/main" xmlns:w14="http://schemas.microsoft.com/office/word/2010/wordml" xmlns:w15="http://schemas.microsoft.com/office/word/2012/wordml" xmlns:w16se="http://schemas.microsoft.com/office/word/2015/wordml/symex" xmlns:wpg="http://schemas.microsoft.com/office/word/2010/wordprocessingGroup" xmlns:wpi="http://schemas.microsoft.com/office/word/2010/wordprocessingInk" xmlns:wne="http://schemas.microsoft.com/office/word/2006/wordml" xmlns:wps="http://schemas.microsoft.com/office/word/2010/wordprocessingShape" mc:Ignorable="w14 w15 w16se wp14">
   <w:docParts>
     <w:docPart>
       <w:docPartPr>
@@ -6425,7 +7097,7 @@
 </file>
 
 <file path=word/glossary/fontTable.xml><?xml version="1.0" encoding="utf-8"?>
-<w:fonts xmlns:mc="http://schemas.openxmlformats.org/markup-compatibility/2006" xmlns:r="http://schemas.openxmlformats.org/officeDocument/2006/relationships" xmlns:w="http://schemas.openxmlformats.org/wordprocessingml/2006/main" xmlns:w14="http://schemas.microsoft.com/office/word/2010/wordml" xmlns:w15="http://schemas.microsoft.com/office/word/2012/wordml" mc:Ignorable="w14 w15">
+<w:fonts xmlns:mc="http://schemas.openxmlformats.org/markup-compatibility/2006" xmlns:r="http://schemas.openxmlformats.org/officeDocument/2006/relationships" xmlns:w="http://schemas.openxmlformats.org/wordprocessingml/2006/main" xmlns:w14="http://schemas.microsoft.com/office/word/2010/wordml" xmlns:w15="http://schemas.microsoft.com/office/word/2012/wordml" xmlns:w16se="http://schemas.microsoft.com/office/word/2015/wordml/symex" mc:Ignorable="w14 w15 w16se">
   <w:font w:name="Times New Roman">
     <w:panose1 w:val="02020603050405020304"/>
     <w:charset w:val="00"/>
@@ -6474,7 +7146,7 @@
     <w:charset w:val="00"/>
     <w:family w:val="roman"/>
     <w:pitch w:val="variable"/>
-    <w:sig w:usb0="E00002FF" w:usb1="400004FF" w:usb2="00000000" w:usb3="00000000" w:csb0="0000019F" w:csb1="00000000"/>
+    <w:sig w:usb0="E00006FF" w:usb1="400004FF" w:usb2="00000000" w:usb3="00000000" w:csb0="0000019F" w:csb1="00000000"/>
   </w:font>
   <w:font w:name="Tahoma">
     <w:panose1 w:val="020B0604030504040204"/>
@@ -6494,7 +7166,7 @@
 </file>
 
 <file path=word/glossary/settings.xml><?xml version="1.0" encoding="utf-8"?>
-<w:settings xmlns:mc="http://schemas.openxmlformats.org/markup-compatibility/2006" xmlns:o="urn:schemas-microsoft-com:office:office" xmlns:r="http://schemas.openxmlformats.org/officeDocument/2006/relationships" xmlns:m="http://schemas.openxmlformats.org/officeDocument/2006/math" xmlns:v="urn:schemas-microsoft-com:vml" xmlns:w10="urn:schemas-microsoft-com:office:word" xmlns:w="http://schemas.openxmlformats.org/wordprocessingml/2006/main" xmlns:w14="http://schemas.microsoft.com/office/word/2010/wordml" xmlns:w15="http://schemas.microsoft.com/office/word/2012/wordml" xmlns:sl="http://schemas.openxmlformats.org/schemaLibrary/2006/main" mc:Ignorable="w14 w15">
+<w:settings xmlns:mc="http://schemas.openxmlformats.org/markup-compatibility/2006" xmlns:o="urn:schemas-microsoft-com:office:office" xmlns:r="http://schemas.openxmlformats.org/officeDocument/2006/relationships" xmlns:m="http://schemas.openxmlformats.org/officeDocument/2006/math" xmlns:v="urn:schemas-microsoft-com:vml" xmlns:w10="urn:schemas-microsoft-com:office:word" xmlns:w="http://schemas.openxmlformats.org/wordprocessingml/2006/main" xmlns:w14="http://schemas.microsoft.com/office/word/2010/wordml" xmlns:w15="http://schemas.microsoft.com/office/word/2012/wordml" xmlns:w16se="http://schemas.microsoft.com/office/word/2015/wordml/symex" xmlns:sl="http://schemas.openxmlformats.org/schemaLibrary/2006/main" mc:Ignorable="w14 w15 w16se">
   <w:view w:val="normal"/>
   <w:defaultTabStop w:val="720"/>
   <w:characterSpacingControl w:val="doNotCompress"/>
@@ -6512,6 +7184,7 @@
     <w:rsid w:val="00104B61"/>
     <w:rsid w:val="002B648A"/>
     <w:rsid w:val="002C21B6"/>
+    <w:rsid w:val="002E05F6"/>
     <w:rsid w:val="003250BF"/>
     <w:rsid w:val="003A0E7C"/>
     <w:rsid w:val="008E03E4"/>
@@ -6544,7 +7217,7 @@
 </file>
 
 <file path=word/glossary/styles.xml><?xml version="1.0" encoding="utf-8"?>
-<w:styles xmlns:mc="http://schemas.openxmlformats.org/markup-compatibility/2006" xmlns:r="http://schemas.openxmlformats.org/officeDocument/2006/relationships" xmlns:w="http://schemas.openxmlformats.org/wordprocessingml/2006/main" xmlns:w14="http://schemas.microsoft.com/office/word/2010/wordml" xmlns:w15="http://schemas.microsoft.com/office/word/2012/wordml" mc:Ignorable="w14 w15">
+<w:styles xmlns:mc="http://schemas.openxmlformats.org/markup-compatibility/2006" xmlns:r="http://schemas.openxmlformats.org/officeDocument/2006/relationships" xmlns:w="http://schemas.openxmlformats.org/wordprocessingml/2006/main" xmlns:w14="http://schemas.microsoft.com/office/word/2010/wordml" xmlns:w15="http://schemas.microsoft.com/office/word/2012/wordml" xmlns:w16se="http://schemas.microsoft.com/office/word/2015/wordml/symex" mc:Ignorable="w14 w15 w16se">
   <w:docDefaults>
     <w:rPrDefault>
       <w:rPr>
@@ -7012,7 +7685,7 @@
 </file>
 
 <file path=word/glossary/webSettings.xml><?xml version="1.0" encoding="utf-8"?>
-<w:webSettings xmlns:mc="http://schemas.openxmlformats.org/markup-compatibility/2006" xmlns:r="http://schemas.openxmlformats.org/officeDocument/2006/relationships" xmlns:w="http://schemas.openxmlformats.org/wordprocessingml/2006/main" xmlns:w14="http://schemas.microsoft.com/office/word/2010/wordml" xmlns:w15="http://schemas.microsoft.com/office/word/2012/wordml" mc:Ignorable="w14 w15">
+<w:webSettings xmlns:mc="http://schemas.openxmlformats.org/markup-compatibility/2006" xmlns:r="http://schemas.openxmlformats.org/officeDocument/2006/relationships" xmlns:w="http://schemas.openxmlformats.org/wordprocessingml/2006/main" xmlns:w14="http://schemas.microsoft.com/office/word/2010/wordml" xmlns:w15="http://schemas.microsoft.com/office/word/2012/wordml" xmlns:w16se="http://schemas.microsoft.com/office/word/2015/wordml/symex" mc:Ignorable="w14 w15 w16se">
   <w:optimizeForBrowser/>
   <w:allowPNG/>
 </w:webSettings>
@@ -7327,7 +8000,7 @@
 </file>
 
 <file path=customXml/itemProps2.xml><?xml version="1.0" encoding="utf-8"?>
-<ds:datastoreItem xmlns:ds="http://schemas.openxmlformats.org/officeDocument/2006/customXml" ds:itemID="{1D0BC738-F0C1-4C69-90EA-2FB17A01E189}">
+<ds:datastoreItem xmlns:ds="http://schemas.openxmlformats.org/officeDocument/2006/customXml" ds:itemID="{D4B3B237-6E5C-4D11-9033-1BA797818C00}">
   <ds:schemaRefs>
     <ds:schemaRef ds:uri="http://schemas.openxmlformats.org/officeDocument/2006/bibliography"/>
   </ds:schemaRefs>

</xml_diff>

<commit_message>
- Updated db diagram - Updated req doc
</commit_message>
<xml_diff>
--- a/ProjectReq.docx
+++ b/ProjectReq.docx
@@ -1,6 +1,6 @@
 
 <file path=word/document.xml><?xml version="1.0" encoding="utf-8"?>
-<w:document xmlns:wpc="http://schemas.microsoft.com/office/word/2010/wordprocessingCanvas" xmlns:cx="http://schemas.microsoft.com/office/drawing/2014/chartex" xmlns:cx1="http://schemas.microsoft.com/office/drawing/2015/9/8/chartex" xmlns:mc="http://schemas.openxmlformats.org/markup-compatibility/2006" xmlns:o="urn:schemas-microsoft-com:office:office" xmlns:r="http://schemas.openxmlformats.org/officeDocument/2006/relationships" xmlns:m="http://schemas.openxmlformats.org/officeDocument/2006/math" xmlns:v="urn:schemas-microsoft-com:vml" xmlns:wp14="http://schemas.microsoft.com/office/word/2010/wordprocessingDrawing" xmlns:wp="http://schemas.openxmlformats.org/drawingml/2006/wordprocessingDrawing" xmlns:w10="urn:schemas-microsoft-com:office:word" xmlns:w="http://schemas.openxmlformats.org/wordprocessingml/2006/main" xmlns:w14="http://schemas.microsoft.com/office/word/2010/wordml" xmlns:w15="http://schemas.microsoft.com/office/word/2012/wordml" xmlns:w16se="http://schemas.microsoft.com/office/word/2015/wordml/symex" xmlns:wpg="http://schemas.microsoft.com/office/word/2010/wordprocessingGroup" xmlns:wpi="http://schemas.microsoft.com/office/word/2010/wordprocessingInk" xmlns:wne="http://schemas.microsoft.com/office/word/2006/wordml" xmlns:wps="http://schemas.microsoft.com/office/word/2010/wordprocessingShape" mc:Ignorable="w14 w15 w16se wp14">
+<w:document xmlns:wpc="http://schemas.microsoft.com/office/word/2010/wordprocessingCanvas" xmlns:cx="http://schemas.microsoft.com/office/drawing/2014/chartex" xmlns:cx1="http://schemas.microsoft.com/office/drawing/2015/9/8/chartex" xmlns:cx2="http://schemas.microsoft.com/office/drawing/2015/10/21/chartex" xmlns:cx3="http://schemas.microsoft.com/office/drawing/2016/5/9/chartex" xmlns:cx4="http://schemas.microsoft.com/office/drawing/2016/5/10/chartex" xmlns:cx5="http://schemas.microsoft.com/office/drawing/2016/5/11/chartex" xmlns:cx6="http://schemas.microsoft.com/office/drawing/2016/5/12/chartex" xmlns:cx7="http://schemas.microsoft.com/office/drawing/2016/5/13/chartex" xmlns:cx8="http://schemas.microsoft.com/office/drawing/2016/5/14/chartex" xmlns:mc="http://schemas.openxmlformats.org/markup-compatibility/2006" xmlns:aink="http://schemas.microsoft.com/office/drawing/2016/ink" xmlns:am3d="http://schemas.microsoft.com/office/drawing/2017/model3d" xmlns:o="urn:schemas-microsoft-com:office:office" xmlns:r="http://schemas.openxmlformats.org/officeDocument/2006/relationships" xmlns:m="http://schemas.openxmlformats.org/officeDocument/2006/math" xmlns:v="urn:schemas-microsoft-com:vml" xmlns:wp14="http://schemas.microsoft.com/office/word/2010/wordprocessingDrawing" xmlns:wp="http://schemas.openxmlformats.org/drawingml/2006/wordprocessingDrawing" xmlns:w10="urn:schemas-microsoft-com:office:word" xmlns:w="http://schemas.openxmlformats.org/wordprocessingml/2006/main" xmlns:w14="http://schemas.microsoft.com/office/word/2010/wordml" xmlns:w15="http://schemas.microsoft.com/office/word/2012/wordml" xmlns:w16cid="http://schemas.microsoft.com/office/word/2016/wordml/cid" xmlns:w16se="http://schemas.microsoft.com/office/word/2015/wordml/symex" xmlns:wpg="http://schemas.microsoft.com/office/word/2010/wordprocessingGroup" xmlns:wpi="http://schemas.microsoft.com/office/word/2010/wordprocessingInk" xmlns:wne="http://schemas.microsoft.com/office/word/2006/wordml" xmlns:wps="http://schemas.microsoft.com/office/word/2010/wordprocessingShape" mc:Ignorable="w14 w15 w16se w16cid wp14">
   <w:body>
     <w:sdt>
       <w:sdtPr>
@@ -235,21 +235,12 @@
                     <w:bCs/>
                   </w:rPr>
                 </w:pPr>
-                <w:proofErr w:type="spellStart"/>
                 <w:r>
                   <w:rPr>
                     <w:b/>
                     <w:bCs/>
                   </w:rPr>
-                  <w:t>Maclane</w:t>
-                </w:r>
-                <w:proofErr w:type="spellEnd"/>
-                <w:r>
-                  <w:rPr>
-                    <w:b/>
-                    <w:bCs/>
-                  </w:rPr>
-                  <w:t xml:space="preserve"> May</w:t>
+                  <w:t>Maclane May</w:t>
                 </w:r>
               </w:p>
             </w:tc>
@@ -341,7 +332,7 @@
                 <w:alias w:val="Date"/>
                 <w:id w:val="516659546"/>
                 <w:dataBinding w:prefixMappings="xmlns:ns0='http://schemas.microsoft.com/office/2006/coverPageProps'" w:xpath="/ns0:CoverPageProperties[1]/ns0:PublishDate[1]" w:storeItemID="{55AF091B-3C7A-41E3-B477-F2FDAA23CFDA}"/>
-                <w:date w:fullDate="2018-02-27T00:00:00Z">
+                <w:date w:fullDate="2018-03-01T00:00:00Z">
                   <w:dateFormat w:val="M/d/yyyy"/>
                   <w:lid w:val="en-US"/>
                   <w:storeMappedDataAs w:val="dateTime"/>
@@ -369,7 +360,14 @@
                         <w:b/>
                         <w:bCs/>
                       </w:rPr>
-                      <w:t>2/27/2018</w:t>
+                      <w:t>3/1</w:t>
+                    </w:r>
+                    <w:r>
+                      <w:rPr>
+                        <w:b/>
+                        <w:bCs/>
+                      </w:rPr>
+                      <w:t>/2018</w:t>
                     </w:r>
                   </w:p>
                 </w:tc>
@@ -905,6 +903,12 @@
                     <w:bCs/>
                   </w:rPr>
                 </w:pPr>
+                <w:r>
+                  <w:rPr>
+                    <w:bCs/>
+                  </w:rPr>
+                  <w:t>3-1-2018</w:t>
+                </w:r>
               </w:p>
             </w:tc>
             <w:tc>
@@ -917,6 +921,12 @@
                     <w:bCs/>
                   </w:rPr>
                 </w:pPr>
+                <w:r>
+                  <w:rPr>
+                    <w:bCs/>
+                  </w:rPr>
+                  <w:t>0.1</w:t>
+                </w:r>
               </w:p>
             </w:tc>
             <w:tc>
@@ -929,6 +939,25 @@
                     <w:bCs/>
                   </w:rPr>
                 </w:pPr>
+                <w:r>
+                  <w:rPr>
+                    <w:bCs/>
+                  </w:rPr>
+                  <w:t>Updated DB Diagram</w:t>
+                </w:r>
+              </w:p>
+              <w:p>
+                <w:pPr>
+                  <w:rPr>
+                    <w:bCs/>
+                  </w:rPr>
+                </w:pPr>
+                <w:r>
+                  <w:rPr>
+                    <w:bCs/>
+                  </w:rPr>
+                  <w:t>Updated Class and DB diagram descriptions</w:t>
+                </w:r>
               </w:p>
             </w:tc>
             <w:tc>
@@ -941,6 +970,12 @@
                     <w:bCs/>
                   </w:rPr>
                 </w:pPr>
+                <w:r>
+                  <w:rPr>
+                    <w:bCs/>
+                  </w:rPr>
+                  <w:t>Maclane May</w:t>
+                </w:r>
               </w:p>
             </w:tc>
           </w:tr>
@@ -1044,8 +1079,6 @@
           <w:r>
             <w:t>Table of Contents</w:t>
           </w:r>
-          <w:bookmarkStart w:id="0" w:name="_GoBack"/>
-          <w:bookmarkEnd w:id="0"/>
         </w:p>
         <w:p>
           <w:pPr>
@@ -1067,7 +1100,7 @@
           <w:r>
             <w:fldChar w:fldCharType="separate"/>
           </w:r>
-          <w:hyperlink w:anchor="_Toc507683775" w:history="1">
+          <w:hyperlink w:anchor="_Toc507705270" w:history="1">
             <w:r>
               <w:rPr>
                 <w:rStyle w:val="Hyperlink"/>
@@ -1107,7 +1140,7 @@
                 <w:noProof/>
                 <w:webHidden/>
               </w:rPr>
-              <w:instrText xml:space="preserve"> PAGEREF _Toc507683775 \h </w:instrText>
+              <w:instrText xml:space="preserve"> PAGEREF _Toc507705270 \h </w:instrText>
             </w:r>
             <w:r>
               <w:rPr>
@@ -1149,7 +1182,7 @@
               <w:noProof/>
             </w:rPr>
           </w:pPr>
-          <w:hyperlink w:anchor="_Toc507683776" w:history="1">
+          <w:hyperlink w:anchor="_Toc507705271" w:history="1">
             <w:r>
               <w:rPr>
                 <w:rStyle w:val="Hyperlink"/>
@@ -1189,7 +1222,7 @@
                 <w:noProof/>
                 <w:webHidden/>
               </w:rPr>
-              <w:instrText xml:space="preserve"> PAGEREF _Toc507683776 \h </w:instrText>
+              <w:instrText xml:space="preserve"> PAGEREF _Toc507705271 \h </w:instrText>
             </w:r>
             <w:r>
               <w:rPr>
@@ -1231,7 +1264,7 @@
               <w:noProof/>
             </w:rPr>
           </w:pPr>
-          <w:hyperlink w:anchor="_Toc507683777" w:history="1">
+          <w:hyperlink w:anchor="_Toc507705272" w:history="1">
             <w:r>
               <w:rPr>
                 <w:rStyle w:val="Hyperlink"/>
@@ -1271,7 +1304,7 @@
                 <w:noProof/>
                 <w:webHidden/>
               </w:rPr>
-              <w:instrText xml:space="preserve"> PAGEREF _Toc507683777 \h </w:instrText>
+              <w:instrText xml:space="preserve"> PAGEREF _Toc507705272 \h </w:instrText>
             </w:r>
             <w:r>
               <w:rPr>
@@ -1313,7 +1346,7 @@
               <w:noProof/>
             </w:rPr>
           </w:pPr>
-          <w:hyperlink w:anchor="_Toc507683778" w:history="1">
+          <w:hyperlink w:anchor="_Toc507705273" w:history="1">
             <w:r>
               <w:rPr>
                 <w:rStyle w:val="Hyperlink"/>
@@ -1334,6 +1367,8 @@
               </w:rPr>
               <w:t>User Requirements Definition</w:t>
             </w:r>
+            <w:bookmarkStart w:id="0" w:name="_GoBack"/>
+            <w:bookmarkEnd w:id="0"/>
             <w:r>
               <w:rPr>
                 <w:noProof/>
@@ -1353,7 +1388,7 @@
                 <w:noProof/>
                 <w:webHidden/>
               </w:rPr>
-              <w:instrText xml:space="preserve"> PAGEREF _Toc507683778 \h </w:instrText>
+              <w:instrText xml:space="preserve"> PAGEREF _Toc507705273 \h </w:instrText>
             </w:r>
             <w:r>
               <w:rPr>
@@ -1395,7 +1430,7 @@
               <w:noProof/>
             </w:rPr>
           </w:pPr>
-          <w:hyperlink w:anchor="_Toc507683779" w:history="1">
+          <w:hyperlink w:anchor="_Toc507705274" w:history="1">
             <w:r>
               <w:rPr>
                 <w:rStyle w:val="Hyperlink"/>
@@ -1435,7 +1470,7 @@
                 <w:noProof/>
                 <w:webHidden/>
               </w:rPr>
-              <w:instrText xml:space="preserve"> PAGEREF _Toc507683779 \h </w:instrText>
+              <w:instrText xml:space="preserve"> PAGEREF _Toc507705274 \h </w:instrText>
             </w:r>
             <w:r>
               <w:rPr>
@@ -1477,7 +1512,7 @@
               <w:noProof/>
             </w:rPr>
           </w:pPr>
-          <w:hyperlink w:anchor="_Toc507683780" w:history="1">
+          <w:hyperlink w:anchor="_Toc507705275" w:history="1">
             <w:r>
               <w:rPr>
                 <w:rStyle w:val="Hyperlink"/>
@@ -1517,7 +1552,7 @@
                 <w:noProof/>
                 <w:webHidden/>
               </w:rPr>
-              <w:instrText xml:space="preserve"> PAGEREF _Toc507683780 \h </w:instrText>
+              <w:instrText xml:space="preserve"> PAGEREF _Toc507705275 \h </w:instrText>
             </w:r>
             <w:r>
               <w:rPr>
@@ -1559,7 +1594,7 @@
               <w:noProof/>
             </w:rPr>
           </w:pPr>
-          <w:hyperlink w:anchor="_Toc507683781" w:history="1">
+          <w:hyperlink w:anchor="_Toc507705276" w:history="1">
             <w:r>
               <w:rPr>
                 <w:rStyle w:val="Hyperlink"/>
@@ -1599,7 +1634,7 @@
                 <w:noProof/>
                 <w:webHidden/>
               </w:rPr>
-              <w:instrText xml:space="preserve"> PAGEREF _Toc507683781 \h </w:instrText>
+              <w:instrText xml:space="preserve"> PAGEREF _Toc507705276 \h </w:instrText>
             </w:r>
             <w:r>
               <w:rPr>
@@ -1641,7 +1676,7 @@
               <w:noProof/>
             </w:rPr>
           </w:pPr>
-          <w:hyperlink w:anchor="_Toc507683782" w:history="1">
+          <w:hyperlink w:anchor="_Toc507705277" w:history="1">
             <w:r>
               <w:rPr>
                 <w:rStyle w:val="Hyperlink"/>
@@ -1681,7 +1716,7 @@
                 <w:noProof/>
                 <w:webHidden/>
               </w:rPr>
-              <w:instrText xml:space="preserve"> PAGEREF _Toc507683782 \h </w:instrText>
+              <w:instrText xml:space="preserve"> PAGEREF _Toc507705277 \h </w:instrText>
             </w:r>
             <w:r>
               <w:rPr>
@@ -1723,7 +1758,7 @@
               <w:noProof/>
             </w:rPr>
           </w:pPr>
-          <w:hyperlink w:anchor="_Toc507683783" w:history="1">
+          <w:hyperlink w:anchor="_Toc507705278" w:history="1">
             <w:r>
               <w:rPr>
                 <w:rStyle w:val="Hyperlink"/>
@@ -1763,7 +1798,7 @@
                 <w:noProof/>
                 <w:webHidden/>
               </w:rPr>
-              <w:instrText xml:space="preserve"> PAGEREF _Toc507683783 \h </w:instrText>
+              <w:instrText xml:space="preserve"> PAGEREF _Toc507705278 \h </w:instrText>
             </w:r>
             <w:r>
               <w:rPr>
@@ -1805,7 +1840,7 @@
               <w:noProof/>
             </w:rPr>
           </w:pPr>
-          <w:hyperlink w:anchor="_Toc507683784" w:history="1">
+          <w:hyperlink w:anchor="_Toc507705279" w:history="1">
             <w:r>
               <w:rPr>
                 <w:rStyle w:val="Hyperlink"/>
@@ -1845,7 +1880,7 @@
                 <w:noProof/>
                 <w:webHidden/>
               </w:rPr>
-              <w:instrText xml:space="preserve"> PAGEREF _Toc507683784 \h </w:instrText>
+              <w:instrText xml:space="preserve"> PAGEREF _Toc507705279 \h </w:instrText>
             </w:r>
             <w:r>
               <w:rPr>
@@ -1887,7 +1922,7 @@
               <w:noProof/>
             </w:rPr>
           </w:pPr>
-          <w:hyperlink w:anchor="_Toc507683785" w:history="1">
+          <w:hyperlink w:anchor="_Toc507705280" w:history="1">
             <w:r>
               <w:rPr>
                 <w:rStyle w:val="Hyperlink"/>
@@ -1927,7 +1962,7 @@
                 <w:noProof/>
                 <w:webHidden/>
               </w:rPr>
-              <w:instrText xml:space="preserve"> PAGEREF _Toc507683785 \h </w:instrText>
+              <w:instrText xml:space="preserve"> PAGEREF _Toc507705280 \h </w:instrText>
             </w:r>
             <w:r>
               <w:rPr>
@@ -1969,7 +2004,7 @@
               <w:noProof/>
             </w:rPr>
           </w:pPr>
-          <w:hyperlink w:anchor="_Toc507683786" w:history="1">
+          <w:hyperlink w:anchor="_Toc507705281" w:history="1">
             <w:r>
               <w:rPr>
                 <w:rStyle w:val="Hyperlink"/>
@@ -2009,7 +2044,7 @@
                 <w:noProof/>
                 <w:webHidden/>
               </w:rPr>
-              <w:instrText xml:space="preserve"> PAGEREF _Toc507683786 \h </w:instrText>
+              <w:instrText xml:space="preserve"> PAGEREF _Toc507705281 \h </w:instrText>
             </w:r>
             <w:r>
               <w:rPr>
@@ -2051,7 +2086,7 @@
               <w:noProof/>
             </w:rPr>
           </w:pPr>
-          <w:hyperlink w:anchor="_Toc507683787" w:history="1">
+          <w:hyperlink w:anchor="_Toc507705282" w:history="1">
             <w:r>
               <w:rPr>
                 <w:rStyle w:val="Hyperlink"/>
@@ -2091,7 +2126,7 @@
                 <w:noProof/>
                 <w:webHidden/>
               </w:rPr>
-              <w:instrText xml:space="preserve"> PAGEREF _Toc507683787 \h </w:instrText>
+              <w:instrText xml:space="preserve"> PAGEREF _Toc507705282 \h </w:instrText>
             </w:r>
             <w:r>
               <w:rPr>
@@ -2133,7 +2168,7 @@
               <w:noProof/>
             </w:rPr>
           </w:pPr>
-          <w:hyperlink w:anchor="_Toc507683788" w:history="1">
+          <w:hyperlink w:anchor="_Toc507705283" w:history="1">
             <w:r>
               <w:rPr>
                 <w:rStyle w:val="Hyperlink"/>
@@ -2173,7 +2208,7 @@
                 <w:noProof/>
                 <w:webHidden/>
               </w:rPr>
-              <w:instrText xml:space="preserve"> PAGEREF _Toc507683788 \h </w:instrText>
+              <w:instrText xml:space="preserve"> PAGEREF _Toc507705283 \h </w:instrText>
             </w:r>
             <w:r>
               <w:rPr>
@@ -2215,7 +2250,7 @@
               <w:noProof/>
             </w:rPr>
           </w:pPr>
-          <w:hyperlink w:anchor="_Toc507683789" w:history="1">
+          <w:hyperlink w:anchor="_Toc507705284" w:history="1">
             <w:r>
               <w:rPr>
                 <w:rStyle w:val="Hyperlink"/>
@@ -2255,7 +2290,7 @@
                 <w:noProof/>
                 <w:webHidden/>
               </w:rPr>
-              <w:instrText xml:space="preserve"> PAGEREF _Toc507683789 \h </w:instrText>
+              <w:instrText xml:space="preserve"> PAGEREF _Toc507705284 \h </w:instrText>
             </w:r>
             <w:r>
               <w:rPr>
@@ -2297,7 +2332,7 @@
               <w:noProof/>
             </w:rPr>
           </w:pPr>
-          <w:hyperlink w:anchor="_Toc507683790" w:history="1">
+          <w:hyperlink w:anchor="_Toc507705285" w:history="1">
             <w:r>
               <w:rPr>
                 <w:rStyle w:val="Hyperlink"/>
@@ -2337,7 +2372,7 @@
                 <w:noProof/>
                 <w:webHidden/>
               </w:rPr>
-              <w:instrText xml:space="preserve"> PAGEREF _Toc507683790 \h </w:instrText>
+              <w:instrText xml:space="preserve"> PAGEREF _Toc507705285 \h </w:instrText>
             </w:r>
             <w:r>
               <w:rPr>
@@ -2379,7 +2414,7 @@
               <w:noProof/>
             </w:rPr>
           </w:pPr>
-          <w:hyperlink w:anchor="_Toc507683791" w:history="1">
+          <w:hyperlink w:anchor="_Toc507705286" w:history="1">
             <w:r>
               <w:rPr>
                 <w:rStyle w:val="Hyperlink"/>
@@ -2419,7 +2454,7 @@
                 <w:noProof/>
                 <w:webHidden/>
               </w:rPr>
-              <w:instrText xml:space="preserve"> PAGEREF _Toc507683791 \h </w:instrText>
+              <w:instrText xml:space="preserve"> PAGEREF _Toc507705286 \h </w:instrText>
             </w:r>
             <w:r>
               <w:rPr>
@@ -2461,7 +2496,7 @@
               <w:noProof/>
             </w:rPr>
           </w:pPr>
-          <w:hyperlink w:anchor="_Toc507683792" w:history="1">
+          <w:hyperlink w:anchor="_Toc507705287" w:history="1">
             <w:r>
               <w:rPr>
                 <w:rStyle w:val="Hyperlink"/>
@@ -2501,7 +2536,7 @@
                 <w:noProof/>
                 <w:webHidden/>
               </w:rPr>
-              <w:instrText xml:space="preserve"> PAGEREF _Toc507683792 \h </w:instrText>
+              <w:instrText xml:space="preserve"> PAGEREF _Toc507705287 \h </w:instrText>
             </w:r>
             <w:r>
               <w:rPr>
@@ -2543,7 +2578,7 @@
               <w:noProof/>
             </w:rPr>
           </w:pPr>
-          <w:hyperlink w:anchor="_Toc507683793" w:history="1">
+          <w:hyperlink w:anchor="_Toc507705288" w:history="1">
             <w:r>
               <w:rPr>
                 <w:rStyle w:val="Hyperlink"/>
@@ -2583,7 +2618,7 @@
                 <w:noProof/>
                 <w:webHidden/>
               </w:rPr>
-              <w:instrText xml:space="preserve"> PAGEREF _Toc507683793 \h </w:instrText>
+              <w:instrText xml:space="preserve"> PAGEREF _Toc507705288 \h </w:instrText>
             </w:r>
             <w:r>
               <w:rPr>
@@ -2625,7 +2660,7 @@
               <w:noProof/>
             </w:rPr>
           </w:pPr>
-          <w:hyperlink w:anchor="_Toc507683794" w:history="1">
+          <w:hyperlink w:anchor="_Toc507705289" w:history="1">
             <w:r>
               <w:rPr>
                 <w:rStyle w:val="Hyperlink"/>
@@ -2665,7 +2700,7 @@
                 <w:noProof/>
                 <w:webHidden/>
               </w:rPr>
-              <w:instrText xml:space="preserve"> PAGEREF _Toc507683794 \h </w:instrText>
+              <w:instrText xml:space="preserve"> PAGEREF _Toc507705289 \h </w:instrText>
             </w:r>
             <w:r>
               <w:rPr>
@@ -2707,7 +2742,7 @@
               <w:noProof/>
             </w:rPr>
           </w:pPr>
-          <w:hyperlink w:anchor="_Toc507683795" w:history="1">
+          <w:hyperlink w:anchor="_Toc507705290" w:history="1">
             <w:r>
               <w:rPr>
                 <w:rStyle w:val="Hyperlink"/>
@@ -2747,7 +2782,7 @@
                 <w:noProof/>
                 <w:webHidden/>
               </w:rPr>
-              <w:instrText xml:space="preserve"> PAGEREF _Toc507683795 \h </w:instrText>
+              <w:instrText xml:space="preserve"> PAGEREF _Toc507705290 \h </w:instrText>
             </w:r>
             <w:r>
               <w:rPr>
@@ -2789,7 +2824,7 @@
               <w:noProof/>
             </w:rPr>
           </w:pPr>
-          <w:hyperlink w:anchor="_Toc507683796" w:history="1">
+          <w:hyperlink w:anchor="_Toc507705291" w:history="1">
             <w:r>
               <w:rPr>
                 <w:rStyle w:val="Hyperlink"/>
@@ -2829,7 +2864,7 @@
                 <w:noProof/>
                 <w:webHidden/>
               </w:rPr>
-              <w:instrText xml:space="preserve"> PAGEREF _Toc507683796 \h </w:instrText>
+              <w:instrText xml:space="preserve"> PAGEREF _Toc507705291 \h </w:instrText>
             </w:r>
             <w:r>
               <w:rPr>
@@ -2871,7 +2906,7 @@
               <w:noProof/>
             </w:rPr>
           </w:pPr>
-          <w:hyperlink w:anchor="_Toc507683797" w:history="1">
+          <w:hyperlink w:anchor="_Toc507705292" w:history="1">
             <w:r>
               <w:rPr>
                 <w:rStyle w:val="Hyperlink"/>
@@ -2911,7 +2946,7 @@
                 <w:noProof/>
                 <w:webHidden/>
               </w:rPr>
-              <w:instrText xml:space="preserve"> PAGEREF _Toc507683797 \h </w:instrText>
+              <w:instrText xml:space="preserve"> PAGEREF _Toc507705292 \h </w:instrText>
             </w:r>
             <w:r>
               <w:rPr>
@@ -2984,7 +3019,7 @@
         </w:pBdr>
         <w:ind w:left="0" w:firstLine="0"/>
       </w:pPr>
-      <w:bookmarkStart w:id="1" w:name="_Toc507683775"/>
+      <w:bookmarkStart w:id="1" w:name="_Toc507705270"/>
       <w:r>
         <w:lastRenderedPageBreak/>
         <w:t>Preface</w:t>
@@ -3017,7 +3052,7 @@
         </w:pBdr>
         <w:ind w:left="360"/>
       </w:pPr>
-      <w:bookmarkStart w:id="2" w:name="_Toc507683776"/>
+      <w:bookmarkStart w:id="2" w:name="_Toc507705271"/>
       <w:r>
         <w:t>Introduction</w:t>
       </w:r>
@@ -3031,7 +3066,10 @@
         <w:t>In addition to this functionality, we intend to inclu</w:t>
       </w:r>
       <w:r>
-        <w:t xml:space="preserve">de tools that will allow admins and referees to update and track past / previous games. </w:t>
+        <w:t>de tools that will allow admins and referees to update a</w:t>
+      </w:r>
+      <w:r>
+        <w:t>nd track past / previous games.</w:t>
       </w:r>
     </w:p>
     <w:p>
@@ -3046,7 +3084,7 @@
         </w:pBdr>
         <w:ind w:left="360"/>
       </w:pPr>
-      <w:bookmarkStart w:id="3" w:name="_Toc507683777"/>
+      <w:bookmarkStart w:id="3" w:name="_Toc507705272"/>
       <w:r>
         <w:t>Glossary</w:t>
       </w:r>
@@ -3060,7 +3098,13 @@
         <w:t>Android:</w:t>
       </w:r>
       <w:r>
-        <w:t xml:space="preserve">  a software stack for mobile devices that includes an operating system, middleware and key applications.</w:t>
+        <w:t xml:space="preserve">  a software stack for mobile devices that includes an operating system, middleware</w:t>
+      </w:r>
+      <w:r>
+        <w:t>,</w:t>
+      </w:r>
+      <w:r>
+        <w:t xml:space="preserve"> and key applications.</w:t>
       </w:r>
     </w:p>
     <w:p>
@@ -3099,7 +3143,10 @@
         <w:t xml:space="preserve">Admin User: </w:t>
       </w:r>
       <w:r>
-        <w:t xml:space="preserve">  a user that has extra permissions with that club or team. They function as a normal user except with the additional abilities when dealing with the specific club they are admin for.</w:t>
+        <w:t xml:space="preserve"> </w:t>
+      </w:r>
+      <w:r>
+        <w:t>a user that has extra permissions with that club or team. They function as a normal user except with the additional abilities when dealing with the specific club they are admin for.</w:t>
       </w:r>
     </w:p>
     <w:p>
@@ -3128,7 +3175,7 @@
         </w:pBdr>
         <w:ind w:left="360"/>
       </w:pPr>
-      <w:bookmarkStart w:id="4" w:name="_Toc507683778"/>
+      <w:bookmarkStart w:id="4" w:name="_Toc507705273"/>
       <w:r>
         <w:t>User Requirements Definition</w:t>
       </w:r>
@@ -3142,7 +3189,7 @@
           <w:numId w:val="3"/>
         </w:numPr>
       </w:pPr>
-      <w:bookmarkStart w:id="5" w:name="_Toc507683779"/>
+      <w:bookmarkStart w:id="5" w:name="_Toc507705274"/>
       <w:r>
         <w:t>Functional Requirements</w:t>
       </w:r>
@@ -3412,7 +3459,7 @@
           <w:numId w:val="3"/>
         </w:numPr>
       </w:pPr>
-      <w:bookmarkStart w:id="6" w:name="_Toc507683780"/>
+      <w:bookmarkStart w:id="6" w:name="_Toc507705275"/>
       <w:r>
         <w:t>Non-Functional Requirements</w:t>
       </w:r>
@@ -3531,7 +3578,7 @@
           <w:bottom w:val="single" w:sz="6" w:space="1" w:color="auto"/>
         </w:pBdr>
       </w:pPr>
-      <w:bookmarkStart w:id="7" w:name="_Toc507683781"/>
+      <w:bookmarkStart w:id="7" w:name="_Toc507705276"/>
       <w:r>
         <w:t>Competition</w:t>
       </w:r>
@@ -3818,7 +3865,7 @@
           <w:bottom w:val="single" w:sz="6" w:space="1" w:color="auto"/>
         </w:pBdr>
       </w:pPr>
-      <w:bookmarkStart w:id="8" w:name="_Toc507683782"/>
+      <w:bookmarkStart w:id="8" w:name="_Toc507705277"/>
       <w:r>
         <w:t>Diagrams</w:t>
       </w:r>
@@ -3832,7 +3879,7 @@
           <w:numId w:val="3"/>
         </w:numPr>
       </w:pPr>
-      <w:bookmarkStart w:id="9" w:name="_Toc507683783"/>
+      <w:bookmarkStart w:id="9" w:name="_Toc507705278"/>
       <w:r>
         <w:t>Normal User Use Case Diagram</w:t>
       </w:r>
@@ -3889,7 +3936,7 @@
           <w:numId w:val="3"/>
         </w:numPr>
       </w:pPr>
-      <w:bookmarkStart w:id="10" w:name="_Toc507683784"/>
+      <w:bookmarkStart w:id="10" w:name="_Toc507705279"/>
       <w:r>
         <w:t>Admin User Use Case Diagram</w:t>
       </w:r>
@@ -3933,7 +3980,7 @@
           <w:numId w:val="3"/>
         </w:numPr>
       </w:pPr>
-      <w:bookmarkStart w:id="11" w:name="_Toc507683785"/>
+      <w:bookmarkStart w:id="11" w:name="_Toc507705280"/>
       <w:r>
         <w:t>Add Stats Activity</w:t>
       </w:r>
@@ -3976,7 +4023,7 @@
           <w:numId w:val="3"/>
         </w:numPr>
       </w:pPr>
-      <w:bookmarkStart w:id="12" w:name="_Toc507683786"/>
+      <w:bookmarkStart w:id="12" w:name="_Toc507705281"/>
       <w:r>
         <w:t xml:space="preserve">Add User </w:t>
       </w:r>
@@ -4014,7 +4061,7 @@
           <w:numId w:val="3"/>
         </w:numPr>
       </w:pPr>
-      <w:bookmarkStart w:id="13" w:name="_Toc507683787"/>
+      <w:bookmarkStart w:id="13" w:name="_Toc507705282"/>
       <w:r>
         <w:t>Create Event</w:t>
       </w:r>
@@ -4051,7 +4098,7 @@
           <w:numId w:val="3"/>
         </w:numPr>
       </w:pPr>
-      <w:bookmarkStart w:id="14" w:name="_Toc507683788"/>
+      <w:bookmarkStart w:id="14" w:name="_Toc507705283"/>
       <w:r>
         <w:lastRenderedPageBreak/>
         <w:t>Create Profile Activity</w:t>
@@ -4086,7 +4133,7 @@
           <w:numId w:val="3"/>
         </w:numPr>
       </w:pPr>
-      <w:bookmarkStart w:id="15" w:name="_Toc507683789"/>
+      <w:bookmarkStart w:id="15" w:name="_Toc507705284"/>
       <w:r>
         <w:t>Leave Group Activity</w:t>
       </w:r>
@@ -4120,7 +4167,7 @@
           <w:numId w:val="3"/>
         </w:numPr>
       </w:pPr>
-      <w:bookmarkStart w:id="16" w:name="_Toc507683790"/>
+      <w:bookmarkStart w:id="16" w:name="_Toc507705285"/>
       <w:r>
         <w:lastRenderedPageBreak/>
         <w:t>Look at Info Activity</w:t>
@@ -4155,7 +4202,7 @@
           <w:numId w:val="3"/>
         </w:numPr>
       </w:pPr>
-      <w:bookmarkStart w:id="17" w:name="_Toc507683791"/>
+      <w:bookmarkStart w:id="17" w:name="_Toc507705286"/>
       <w:r>
         <w:t>Modify Info Activity</w:t>
       </w:r>
@@ -4189,7 +4236,7 @@
           <w:numId w:val="3"/>
         </w:numPr>
       </w:pPr>
-      <w:bookmarkStart w:id="18" w:name="_Toc507683792"/>
+      <w:bookmarkStart w:id="18" w:name="_Toc507705287"/>
       <w:r>
         <w:lastRenderedPageBreak/>
         <w:t xml:space="preserve">Personal </w:t>
@@ -4227,7 +4274,7 @@
           <w:numId w:val="3"/>
         </w:numPr>
       </w:pPr>
-      <w:bookmarkStart w:id="19" w:name="_Toc507683793"/>
+      <w:bookmarkStart w:id="19" w:name="_Toc507705288"/>
       <w:r>
         <w:t>Remove User Activity</w:t>
       </w:r>
@@ -4262,7 +4309,7 @@
           <w:numId w:val="3"/>
         </w:numPr>
       </w:pPr>
-      <w:bookmarkStart w:id="20" w:name="_Toc507683794"/>
+      <w:bookmarkStart w:id="20" w:name="_Toc507705289"/>
       <w:r>
         <w:t>Search Clubs Activity</w:t>
       </w:r>
@@ -4296,7 +4343,7 @@
           <w:numId w:val="3"/>
         </w:numPr>
       </w:pPr>
-      <w:bookmarkStart w:id="21" w:name="_Toc507683795"/>
+      <w:bookmarkStart w:id="21" w:name="_Toc507705290"/>
       <w:r>
         <w:lastRenderedPageBreak/>
         <w:t xml:space="preserve">View </w:t>
@@ -4334,19 +4381,74 @@
           <w:numId w:val="3"/>
         </w:numPr>
       </w:pPr>
-      <w:bookmarkStart w:id="22" w:name="_Toc507683796"/>
+      <w:bookmarkStart w:id="22" w:name="_Toc507705291"/>
       <w:r>
         <w:t>Database Diagram</w:t>
       </w:r>
       <w:bookmarkEnd w:id="22"/>
     </w:p>
     <w:p>
-      <w:r>
-        <w:pict>
-          <v:shape id="_x0000_i1038" type="#_x0000_t75" style="width:468pt;height:299.25pt">
-            <v:imagedata r:id="rId22" o:title="DatabaseDiagramGroups"/>
-          </v:shape>
-        </w:pict>
+      <w:pPr>
+        <w:ind w:left="360"/>
+      </w:pPr>
+      <w:r>
+        <w:t xml:space="preserve">A first pass at the database. This model attempts to provide </w:t>
+      </w:r>
+      <w:proofErr w:type="gramStart"/>
+      <w:r>
+        <w:t>all of</w:t>
+      </w:r>
+      <w:proofErr w:type="gramEnd"/>
+      <w:r>
+        <w:t xml:space="preserve"> the features as simply as possible.</w:t>
+      </w:r>
+    </w:p>
+    <w:p>
+      <w:r>
+        <w:rPr>
+          <w:noProof/>
+        </w:rPr>
+        <w:drawing>
+          <wp:inline distT="0" distB="0" distL="0" distR="0">
+            <wp:extent cx="5605884" cy="3657600"/>
+            <wp:effectExtent l="0" t="0" r="0" b="0"/>
+            <wp:docPr id="1" name="Picture 1"/>
+            <wp:cNvGraphicFramePr>
+              <a:graphicFrameLocks xmlns:a="http://schemas.openxmlformats.org/drawingml/2006/main" noChangeAspect="1"/>
+            </wp:cNvGraphicFramePr>
+            <a:graphic xmlns:a="http://schemas.openxmlformats.org/drawingml/2006/main">
+              <a:graphicData uri="http://schemas.openxmlformats.org/drawingml/2006/picture">
+                <pic:pic xmlns:pic="http://schemas.openxmlformats.org/drawingml/2006/picture">
+                  <pic:nvPicPr>
+                    <pic:cNvPr id="1" name="DatabaseDiagramGroups.png"/>
+                    <pic:cNvPicPr/>
+                  </pic:nvPicPr>
+                  <pic:blipFill>
+                    <a:blip r:embed="rId22">
+                      <a:extLst>
+                        <a:ext uri="{28A0092B-C50C-407E-A947-70E740481C1C}">
+                          <a14:useLocalDpi xmlns:a14="http://schemas.microsoft.com/office/drawing/2010/main" val="0"/>
+                        </a:ext>
+                      </a:extLst>
+                    </a:blip>
+                    <a:stretch>
+                      <a:fillRect/>
+                    </a:stretch>
+                  </pic:blipFill>
+                  <pic:spPr>
+                    <a:xfrm>
+                      <a:off x="0" y="0"/>
+                      <a:ext cx="5616600" cy="3664592"/>
+                    </a:xfrm>
+                    <a:prstGeom prst="rect">
+                      <a:avLst/>
+                    </a:prstGeom>
+                  </pic:spPr>
+                </pic:pic>
+              </a:graphicData>
+            </a:graphic>
+          </wp:inline>
+        </w:drawing>
       </w:r>
     </w:p>
     <w:p>
@@ -4357,12 +4459,38 @@
           <w:numId w:val="3"/>
         </w:numPr>
       </w:pPr>
-      <w:bookmarkStart w:id="23" w:name="_Toc507683797"/>
+      <w:bookmarkStart w:id="23" w:name="_Toc507705292"/>
       <w:r>
         <w:lastRenderedPageBreak/>
         <w:t>Class Diagram</w:t>
       </w:r>
       <w:bookmarkEnd w:id="23"/>
+    </w:p>
+    <w:p>
+      <w:pPr>
+        <w:ind w:left="360"/>
+      </w:pPr>
+      <w:r>
+        <w:t xml:space="preserve">This class diagram shows the expected classes </w:t>
+      </w:r>
+      <w:r>
+        <w:t xml:space="preserve">that will be </w:t>
+      </w:r>
+      <w:r>
+        <w:t>used in the Android application</w:t>
+      </w:r>
+      <w:r>
+        <w:t>. After a login activity, there will be a main activity with a navigation drawer. The navigation drawer will have different options that change the main activity’s current fragment so the user can have a smoother experience while completing the possible tasks. Managing clubs and creating</w:t>
+      </w:r>
+      <w:r>
+        <w:t xml:space="preserve"> events will be in their own activities. The managing club activity will be </w:t>
+      </w:r>
+      <w:r>
+        <w:t>activated from within the view club fragment</w:t>
+      </w:r>
+      <w:r>
+        <w:t>, and the create event will be active from the managing club activity.</w:t>
+      </w:r>
     </w:p>
     <w:p>
       <w:r>
@@ -4371,8 +4499,8 @@
         </w:rPr>
         <w:drawing>
           <wp:inline distT="0" distB="0" distL="0" distR="0" wp14:anchorId="2EEDCBCE" wp14:editId="334A82C7">
-            <wp:extent cx="5943600" cy="3785870"/>
-            <wp:effectExtent l="0" t="0" r="0" b="5080"/>
+            <wp:extent cx="6790633" cy="4325400"/>
+            <wp:effectExtent l="0" t="0" r="0" b="0"/>
             <wp:docPr id="4" name="Picture 3"/>
             <wp:cNvGraphicFramePr>
               <a:graphicFrameLocks xmlns:a="http://schemas.openxmlformats.org/drawingml/2006/main" noChangeAspect="1"/>
@@ -4401,7 +4529,7 @@
                   <pic:spPr>
                     <a:xfrm>
                       <a:off x="0" y="0"/>
-                      <a:ext cx="5943600" cy="3785870"/>
+                      <a:ext cx="6819608" cy="4343856"/>
                     </a:xfrm>
                     <a:prstGeom prst="rect">
                       <a:avLst/>
@@ -4429,7 +4557,7 @@
 </file>
 
 <file path=word/endnotes.xml><?xml version="1.0" encoding="utf-8"?>
-<w:endnotes xmlns:wpc="http://schemas.microsoft.com/office/word/2010/wordprocessingCanvas" xmlns:cx="http://schemas.microsoft.com/office/drawing/2014/chartex" xmlns:cx1="http://schemas.microsoft.com/office/drawing/2015/9/8/chartex" xmlns:mc="http://schemas.openxmlformats.org/markup-compatibility/2006" xmlns:o="urn:schemas-microsoft-com:office:office" xmlns:r="http://schemas.openxmlformats.org/officeDocument/2006/relationships" xmlns:m="http://schemas.openxmlformats.org/officeDocument/2006/math" xmlns:v="urn:schemas-microsoft-com:vml" xmlns:wp14="http://schemas.microsoft.com/office/word/2010/wordprocessingDrawing" xmlns:wp="http://schemas.openxmlformats.org/drawingml/2006/wordprocessingDrawing" xmlns:w10="urn:schemas-microsoft-com:office:word" xmlns:w="http://schemas.openxmlformats.org/wordprocessingml/2006/main" xmlns:w14="http://schemas.microsoft.com/office/word/2010/wordml" xmlns:w15="http://schemas.microsoft.com/office/word/2012/wordml" xmlns:w16se="http://schemas.microsoft.com/office/word/2015/wordml/symex" xmlns:wpg="http://schemas.microsoft.com/office/word/2010/wordprocessingGroup" xmlns:wpi="http://schemas.microsoft.com/office/word/2010/wordprocessingInk" xmlns:wne="http://schemas.microsoft.com/office/word/2006/wordml" xmlns:wps="http://schemas.microsoft.com/office/word/2010/wordprocessingShape" mc:Ignorable="w14 w15 w16se wp14">
+<w:endnotes xmlns:wpc="http://schemas.microsoft.com/office/word/2010/wordprocessingCanvas" xmlns:cx="http://schemas.microsoft.com/office/drawing/2014/chartex" xmlns:cx1="http://schemas.microsoft.com/office/drawing/2015/9/8/chartex" xmlns:cx2="http://schemas.microsoft.com/office/drawing/2015/10/21/chartex" xmlns:cx3="http://schemas.microsoft.com/office/drawing/2016/5/9/chartex" xmlns:cx4="http://schemas.microsoft.com/office/drawing/2016/5/10/chartex" xmlns:cx5="http://schemas.microsoft.com/office/drawing/2016/5/11/chartex" xmlns:cx6="http://schemas.microsoft.com/office/drawing/2016/5/12/chartex" xmlns:cx7="http://schemas.microsoft.com/office/drawing/2016/5/13/chartex" xmlns:cx8="http://schemas.microsoft.com/office/drawing/2016/5/14/chartex" xmlns:mc="http://schemas.openxmlformats.org/markup-compatibility/2006" xmlns:aink="http://schemas.microsoft.com/office/drawing/2016/ink" xmlns:am3d="http://schemas.microsoft.com/office/drawing/2017/model3d" xmlns:o="urn:schemas-microsoft-com:office:office" xmlns:r="http://schemas.openxmlformats.org/officeDocument/2006/relationships" xmlns:m="http://schemas.openxmlformats.org/officeDocument/2006/math" xmlns:v="urn:schemas-microsoft-com:vml" xmlns:wp14="http://schemas.microsoft.com/office/word/2010/wordprocessingDrawing" xmlns:wp="http://schemas.openxmlformats.org/drawingml/2006/wordprocessingDrawing" xmlns:w10="urn:schemas-microsoft-com:office:word" xmlns:w="http://schemas.openxmlformats.org/wordprocessingml/2006/main" xmlns:w14="http://schemas.microsoft.com/office/word/2010/wordml" xmlns:w15="http://schemas.microsoft.com/office/word/2012/wordml" xmlns:w16cid="http://schemas.microsoft.com/office/word/2016/wordml/cid" xmlns:w16se="http://schemas.microsoft.com/office/word/2015/wordml/symex" xmlns:wpg="http://schemas.microsoft.com/office/word/2010/wordprocessingGroup" xmlns:wpi="http://schemas.microsoft.com/office/word/2010/wordprocessingInk" xmlns:wne="http://schemas.microsoft.com/office/word/2006/wordml" xmlns:wps="http://schemas.microsoft.com/office/word/2010/wordprocessingShape" mc:Ignorable="w14 w15 w16se w16cid wp14">
   <w:endnote w:type="separator" w:id="-1">
     <w:p>
       <w:pPr>
@@ -4454,7 +4582,7 @@
 </file>
 
 <file path=word/footnotes.xml><?xml version="1.0" encoding="utf-8"?>
-<w:footnotes xmlns:wpc="http://schemas.microsoft.com/office/word/2010/wordprocessingCanvas" xmlns:cx="http://schemas.microsoft.com/office/drawing/2014/chartex" xmlns:cx1="http://schemas.microsoft.com/office/drawing/2015/9/8/chartex" xmlns:mc="http://schemas.openxmlformats.org/markup-compatibility/2006" xmlns:o="urn:schemas-microsoft-com:office:office" xmlns:r="http://schemas.openxmlformats.org/officeDocument/2006/relationships" xmlns:m="http://schemas.openxmlformats.org/officeDocument/2006/math" xmlns:v="urn:schemas-microsoft-com:vml" xmlns:wp14="http://schemas.microsoft.com/office/word/2010/wordprocessingDrawing" xmlns:wp="http://schemas.openxmlformats.org/drawingml/2006/wordprocessingDrawing" xmlns:w10="urn:schemas-microsoft-com:office:word" xmlns:w="http://schemas.openxmlformats.org/wordprocessingml/2006/main" xmlns:w14="http://schemas.microsoft.com/office/word/2010/wordml" xmlns:w15="http://schemas.microsoft.com/office/word/2012/wordml" xmlns:w16se="http://schemas.microsoft.com/office/word/2015/wordml/symex" xmlns:wpg="http://schemas.microsoft.com/office/word/2010/wordprocessingGroup" xmlns:wpi="http://schemas.microsoft.com/office/word/2010/wordprocessingInk" xmlns:wne="http://schemas.microsoft.com/office/word/2006/wordml" xmlns:wps="http://schemas.microsoft.com/office/word/2010/wordprocessingShape" mc:Ignorable="w14 w15 w16se wp14">
+<w:footnotes xmlns:wpc="http://schemas.microsoft.com/office/word/2010/wordprocessingCanvas" xmlns:cx="http://schemas.microsoft.com/office/drawing/2014/chartex" xmlns:cx1="http://schemas.microsoft.com/office/drawing/2015/9/8/chartex" xmlns:cx2="http://schemas.microsoft.com/office/drawing/2015/10/21/chartex" xmlns:cx3="http://schemas.microsoft.com/office/drawing/2016/5/9/chartex" xmlns:cx4="http://schemas.microsoft.com/office/drawing/2016/5/10/chartex" xmlns:cx5="http://schemas.microsoft.com/office/drawing/2016/5/11/chartex" xmlns:cx6="http://schemas.microsoft.com/office/drawing/2016/5/12/chartex" xmlns:cx7="http://schemas.microsoft.com/office/drawing/2016/5/13/chartex" xmlns:cx8="http://schemas.microsoft.com/office/drawing/2016/5/14/chartex" xmlns:mc="http://schemas.openxmlformats.org/markup-compatibility/2006" xmlns:aink="http://schemas.microsoft.com/office/drawing/2016/ink" xmlns:am3d="http://schemas.microsoft.com/office/drawing/2017/model3d" xmlns:o="urn:schemas-microsoft-com:office:office" xmlns:r="http://schemas.openxmlformats.org/officeDocument/2006/relationships" xmlns:m="http://schemas.openxmlformats.org/officeDocument/2006/math" xmlns:v="urn:schemas-microsoft-com:vml" xmlns:wp14="http://schemas.microsoft.com/office/word/2010/wordprocessingDrawing" xmlns:wp="http://schemas.openxmlformats.org/drawingml/2006/wordprocessingDrawing" xmlns:w10="urn:schemas-microsoft-com:office:word" xmlns:w="http://schemas.openxmlformats.org/wordprocessingml/2006/main" xmlns:w14="http://schemas.microsoft.com/office/word/2010/wordml" xmlns:w15="http://schemas.microsoft.com/office/word/2012/wordml" xmlns:w16cid="http://schemas.microsoft.com/office/word/2016/wordml/cid" xmlns:w16se="http://schemas.microsoft.com/office/word/2015/wordml/symex" xmlns:wpg="http://schemas.microsoft.com/office/word/2010/wordprocessingGroup" xmlns:wpi="http://schemas.microsoft.com/office/word/2010/wordprocessingInk" xmlns:wne="http://schemas.microsoft.com/office/word/2006/wordml" xmlns:wps="http://schemas.microsoft.com/office/word/2010/wordprocessingShape" mc:Ignorable="w14 w15 w16se w16cid wp14">
   <w:footnote w:type="separator" w:id="-1">
     <w:p>
       <w:pPr>
@@ -4479,7 +4607,7 @@
 </file>
 
 <file path=word/header1.xml><?xml version="1.0" encoding="utf-8"?>
-<w:hdr xmlns:wpc="http://schemas.microsoft.com/office/word/2010/wordprocessingCanvas" xmlns:cx="http://schemas.microsoft.com/office/drawing/2014/chartex" xmlns:cx1="http://schemas.microsoft.com/office/drawing/2015/9/8/chartex" xmlns:mc="http://schemas.openxmlformats.org/markup-compatibility/2006" xmlns:o="urn:schemas-microsoft-com:office:office" xmlns:r="http://schemas.openxmlformats.org/officeDocument/2006/relationships" xmlns:m="http://schemas.openxmlformats.org/officeDocument/2006/math" xmlns:v="urn:schemas-microsoft-com:vml" xmlns:wp14="http://schemas.microsoft.com/office/word/2010/wordprocessingDrawing" xmlns:wp="http://schemas.openxmlformats.org/drawingml/2006/wordprocessingDrawing" xmlns:w10="urn:schemas-microsoft-com:office:word" xmlns:w="http://schemas.openxmlformats.org/wordprocessingml/2006/main" xmlns:w14="http://schemas.microsoft.com/office/word/2010/wordml" xmlns:w15="http://schemas.microsoft.com/office/word/2012/wordml" xmlns:w16se="http://schemas.microsoft.com/office/word/2015/wordml/symex" xmlns:wpg="http://schemas.microsoft.com/office/word/2010/wordprocessingGroup" xmlns:wpi="http://schemas.microsoft.com/office/word/2010/wordprocessingInk" xmlns:wne="http://schemas.microsoft.com/office/word/2006/wordml" xmlns:wps="http://schemas.microsoft.com/office/word/2010/wordprocessingShape" mc:Ignorable="w14 w15 w16se wp14">
+<w:hdr xmlns:wpc="http://schemas.microsoft.com/office/word/2010/wordprocessingCanvas" xmlns:cx="http://schemas.microsoft.com/office/drawing/2014/chartex" xmlns:cx1="http://schemas.microsoft.com/office/drawing/2015/9/8/chartex" xmlns:cx2="http://schemas.microsoft.com/office/drawing/2015/10/21/chartex" xmlns:cx3="http://schemas.microsoft.com/office/drawing/2016/5/9/chartex" xmlns:cx4="http://schemas.microsoft.com/office/drawing/2016/5/10/chartex" xmlns:cx5="http://schemas.microsoft.com/office/drawing/2016/5/11/chartex" xmlns:cx6="http://schemas.microsoft.com/office/drawing/2016/5/12/chartex" xmlns:cx7="http://schemas.microsoft.com/office/drawing/2016/5/13/chartex" xmlns:cx8="http://schemas.microsoft.com/office/drawing/2016/5/14/chartex" xmlns:mc="http://schemas.openxmlformats.org/markup-compatibility/2006" xmlns:aink="http://schemas.microsoft.com/office/drawing/2016/ink" xmlns:am3d="http://schemas.microsoft.com/office/drawing/2017/model3d" xmlns:o="urn:schemas-microsoft-com:office:office" xmlns:r="http://schemas.openxmlformats.org/officeDocument/2006/relationships" xmlns:m="http://schemas.openxmlformats.org/officeDocument/2006/math" xmlns:v="urn:schemas-microsoft-com:vml" xmlns:wp14="http://schemas.microsoft.com/office/word/2010/wordprocessingDrawing" xmlns:wp="http://schemas.openxmlformats.org/drawingml/2006/wordprocessingDrawing" xmlns:w10="urn:schemas-microsoft-com:office:word" xmlns:w="http://schemas.openxmlformats.org/wordprocessingml/2006/main" xmlns:w14="http://schemas.microsoft.com/office/word/2010/wordml" xmlns:w15="http://schemas.microsoft.com/office/word/2012/wordml" xmlns:w16cid="http://schemas.microsoft.com/office/word/2016/wordml/cid" xmlns:w16se="http://schemas.microsoft.com/office/word/2015/wordml/symex" xmlns:wpg="http://schemas.microsoft.com/office/word/2010/wordprocessingGroup" xmlns:wpi="http://schemas.microsoft.com/office/word/2010/wordprocessingInk" xmlns:wne="http://schemas.microsoft.com/office/word/2006/wordml" xmlns:wps="http://schemas.microsoft.com/office/word/2010/wordprocessingShape" mc:Ignorable="w14 w15 w16se w16cid wp14">
   <w:p>
     <w:pPr>
       <w:pStyle w:val="Header"/>
@@ -4493,7 +4621,7 @@
 </file>
 
 <file path=word/numbering.xml><?xml version="1.0" encoding="utf-8"?>
-<w:numbering xmlns:wpc="http://schemas.microsoft.com/office/word/2010/wordprocessingCanvas" xmlns:cx="http://schemas.microsoft.com/office/drawing/2014/chartex" xmlns:cx1="http://schemas.microsoft.com/office/drawing/2015/9/8/chartex" xmlns:mc="http://schemas.openxmlformats.org/markup-compatibility/2006" xmlns:o="urn:schemas-microsoft-com:office:office" xmlns:r="http://schemas.openxmlformats.org/officeDocument/2006/relationships" xmlns:m="http://schemas.openxmlformats.org/officeDocument/2006/math" xmlns:v="urn:schemas-microsoft-com:vml" xmlns:wp14="http://schemas.microsoft.com/office/word/2010/wordprocessingDrawing" xmlns:wp="http://schemas.openxmlformats.org/drawingml/2006/wordprocessingDrawing" xmlns:w10="urn:schemas-microsoft-com:office:word" xmlns:w="http://schemas.openxmlformats.org/wordprocessingml/2006/main" xmlns:w14="http://schemas.microsoft.com/office/word/2010/wordml" xmlns:w15="http://schemas.microsoft.com/office/word/2012/wordml" xmlns:w16se="http://schemas.microsoft.com/office/word/2015/wordml/symex" xmlns:wpg="http://schemas.microsoft.com/office/word/2010/wordprocessingGroup" xmlns:wpi="http://schemas.microsoft.com/office/word/2010/wordprocessingInk" xmlns:wne="http://schemas.microsoft.com/office/word/2006/wordml" xmlns:wps="http://schemas.microsoft.com/office/word/2010/wordprocessingShape" mc:Ignorable="w14 w15 w16se wp14">
+<w:numbering xmlns:wpc="http://schemas.microsoft.com/office/word/2010/wordprocessingCanvas" xmlns:cx="http://schemas.microsoft.com/office/drawing/2014/chartex" xmlns:cx1="http://schemas.microsoft.com/office/drawing/2015/9/8/chartex" xmlns:cx2="http://schemas.microsoft.com/office/drawing/2015/10/21/chartex" xmlns:cx3="http://schemas.microsoft.com/office/drawing/2016/5/9/chartex" xmlns:cx4="http://schemas.microsoft.com/office/drawing/2016/5/10/chartex" xmlns:cx5="http://schemas.microsoft.com/office/drawing/2016/5/11/chartex" xmlns:cx6="http://schemas.microsoft.com/office/drawing/2016/5/12/chartex" xmlns:cx7="http://schemas.microsoft.com/office/drawing/2016/5/13/chartex" xmlns:cx8="http://schemas.microsoft.com/office/drawing/2016/5/14/chartex" xmlns:mc="http://schemas.openxmlformats.org/markup-compatibility/2006" xmlns:aink="http://schemas.microsoft.com/office/drawing/2016/ink" xmlns:am3d="http://schemas.microsoft.com/office/drawing/2017/model3d" xmlns:o="urn:schemas-microsoft-com:office:office" xmlns:r="http://schemas.openxmlformats.org/officeDocument/2006/relationships" xmlns:m="http://schemas.openxmlformats.org/officeDocument/2006/math" xmlns:v="urn:schemas-microsoft-com:vml" xmlns:wp14="http://schemas.microsoft.com/office/word/2010/wordprocessingDrawing" xmlns:wp="http://schemas.openxmlformats.org/drawingml/2006/wordprocessingDrawing" xmlns:w10="urn:schemas-microsoft-com:office:word" xmlns:w="http://schemas.openxmlformats.org/wordprocessingml/2006/main" xmlns:w14="http://schemas.microsoft.com/office/word/2010/wordml" xmlns:w15="http://schemas.microsoft.com/office/word/2012/wordml" xmlns:w16cid="http://schemas.microsoft.com/office/word/2016/wordml/cid" xmlns:w16se="http://schemas.microsoft.com/office/word/2015/wordml/symex" xmlns:wpg="http://schemas.microsoft.com/office/word/2010/wordprocessingGroup" xmlns:wpi="http://schemas.microsoft.com/office/word/2010/wordprocessingInk" xmlns:wne="http://schemas.microsoft.com/office/word/2006/wordml" xmlns:wps="http://schemas.microsoft.com/office/word/2010/wordprocessingShape" mc:Ignorable="w14 w15 w16se w16cid wp14">
   <w:abstractNum w:abstractNumId="0" w15:restartNumberingAfterBreak="0">
     <w:nsid w:val="14ED73B9"/>
     <w:multiLevelType w:val="hybridMultilevel"/>
@@ -5503,7 +5631,7 @@
 </file>
 
 <file path=word/styles.xml><?xml version="1.0" encoding="utf-8"?>
-<w:styles xmlns:mc="http://schemas.openxmlformats.org/markup-compatibility/2006" xmlns:r="http://schemas.openxmlformats.org/officeDocument/2006/relationships" xmlns:w="http://schemas.openxmlformats.org/wordprocessingml/2006/main" xmlns:w14="http://schemas.microsoft.com/office/word/2010/wordml" xmlns:w15="http://schemas.microsoft.com/office/word/2012/wordml" xmlns:w16se="http://schemas.microsoft.com/office/word/2015/wordml/symex" mc:Ignorable="w14 w15 w16se">
+<w:styles xmlns:mc="http://schemas.openxmlformats.org/markup-compatibility/2006" xmlns:r="http://schemas.openxmlformats.org/officeDocument/2006/relationships" xmlns:w="http://schemas.openxmlformats.org/wordprocessingml/2006/main" xmlns:w14="http://schemas.microsoft.com/office/word/2010/wordml" xmlns:w15="http://schemas.microsoft.com/office/word/2012/wordml" xmlns:w16cid="http://schemas.microsoft.com/office/word/2016/wordml/cid" xmlns:w16se="http://schemas.microsoft.com/office/word/2015/wordml/symex" mc:Ignorable="w14 w15 w16se w16cid">
   <w:docDefaults>
     <w:rPrDefault>
       <w:rPr>
@@ -5519,7 +5647,7 @@
       </w:pPr>
     </w:pPrDefault>
   </w:docDefaults>
-  <w:latentStyles w:defLockedState="0" w:defUIPriority="99" w:defSemiHidden="0" w:defUnhideWhenUsed="0" w:defQFormat="0" w:count="371">
+  <w:latentStyles w:defLockedState="0" w:defUIPriority="99" w:defSemiHidden="0" w:defUnhideWhenUsed="0" w:defQFormat="0" w:count="375">
     <w:lsdException w:name="Normal" w:uiPriority="0" w:qFormat="1"/>
     <w:lsdException w:name="heading 1" w:uiPriority="9" w:qFormat="1"/>
     <w:lsdException w:name="heading 2" w:semiHidden="1" w:uiPriority="9" w:unhideWhenUsed="1" w:qFormat="1"/>
@@ -5625,7 +5753,6 @@
     <w:lsdException w:name="HTML Sample" w:semiHidden="1" w:unhideWhenUsed="1"/>
     <w:lsdException w:name="HTML Typewriter" w:semiHidden="1" w:unhideWhenUsed="1"/>
     <w:lsdException w:name="HTML Variable" w:semiHidden="1" w:unhideWhenUsed="1"/>
-    <w:lsdException w:name="Normal Table" w:semiHidden="1" w:unhideWhenUsed="1"/>
     <w:lsdException w:name="annotation subject" w:semiHidden="1" w:unhideWhenUsed="1"/>
     <w:lsdException w:name="No List" w:semiHidden="1" w:unhideWhenUsed="1"/>
     <w:lsdException w:name="Outline List 1" w:semiHidden="1" w:unhideWhenUsed="1"/>
@@ -5669,10 +5796,8 @@
     <w:lsdException w:name="Table Elegant" w:semiHidden="1" w:unhideWhenUsed="1"/>
     <w:lsdException w:name="Table Professional" w:semiHidden="1" w:unhideWhenUsed="1"/>
     <w:lsdException w:name="Table Subtle 1" w:semiHidden="1" w:unhideWhenUsed="1"/>
-    <w:lsdException w:name="Table Subtle 2" w:semiHidden="1" w:unhideWhenUsed="1"/>
     <w:lsdException w:name="Table Web 1" w:semiHidden="1" w:unhideWhenUsed="1"/>
     <w:lsdException w:name="Table Web 2" w:semiHidden="1" w:unhideWhenUsed="1"/>
-    <w:lsdException w:name="Table Web 3" w:semiHidden="1" w:unhideWhenUsed="1"/>
     <w:lsdException w:name="Balloon Text" w:semiHidden="1" w:unhideWhenUsed="1"/>
     <w:lsdException w:name="Table Grid" w:uiPriority="59"/>
     <w:lsdException w:name="Table Theme" w:semiHidden="1" w:unhideWhenUsed="1"/>
@@ -5891,6 +6016,10 @@
     <w:lsdException w:name="List Table 5 Dark Accent 6" w:uiPriority="50"/>
     <w:lsdException w:name="List Table 6 Colorful Accent 6" w:uiPriority="51"/>
     <w:lsdException w:name="List Table 7 Colorful Accent 6" w:uiPriority="52"/>
+    <w:lsdException w:name="Mention" w:semiHidden="1" w:unhideWhenUsed="1"/>
+    <w:lsdException w:name="Smart Hyperlink" w:semiHidden="1" w:unhideWhenUsed="1"/>
+    <w:lsdException w:name="Hashtag" w:semiHidden="1" w:unhideWhenUsed="1"/>
+    <w:lsdException w:name="Unresolved Mention" w:semiHidden="1" w:unhideWhenUsed="1"/>
   </w:latentStyles>
   <w:style w:type="paragraph" w:default="1" w:styleId="Normal">
     <w:name w:val="Normal"/>
@@ -7028,7 +7157,7 @@
 </file>
 
 <file path=word/glossary/document.xml><?xml version="1.0" encoding="utf-8"?>
-<w:glossaryDocument xmlns:wpc="http://schemas.microsoft.com/office/word/2010/wordprocessingCanvas" xmlns:cx="http://schemas.microsoft.com/office/drawing/2014/chartex" xmlns:cx1="http://schemas.microsoft.com/office/drawing/2015/9/8/chartex" xmlns:mc="http://schemas.openxmlformats.org/markup-compatibility/2006" xmlns:o="urn:schemas-microsoft-com:office:office" xmlns:r="http://schemas.openxmlformats.org/officeDocument/2006/relationships" xmlns:m="http://schemas.openxmlformats.org/officeDocument/2006/math" xmlns:v="urn:schemas-microsoft-com:vml" xmlns:wp14="http://schemas.microsoft.com/office/word/2010/wordprocessingDrawing" xmlns:wp="http://schemas.openxmlformats.org/drawingml/2006/wordprocessingDrawing" xmlns:w10="urn:schemas-microsoft-com:office:word" xmlns:w="http://schemas.openxmlformats.org/wordprocessingml/2006/main" xmlns:w14="http://schemas.microsoft.com/office/word/2010/wordml" xmlns:w15="http://schemas.microsoft.com/office/word/2012/wordml" xmlns:w16se="http://schemas.microsoft.com/office/word/2015/wordml/symex" xmlns:wpg="http://schemas.microsoft.com/office/word/2010/wordprocessingGroup" xmlns:wpi="http://schemas.microsoft.com/office/word/2010/wordprocessingInk" xmlns:wne="http://schemas.microsoft.com/office/word/2006/wordml" xmlns:wps="http://schemas.microsoft.com/office/word/2010/wordprocessingShape" mc:Ignorable="w14 w15 w16se wp14">
+<w:glossaryDocument xmlns:wpc="http://schemas.microsoft.com/office/word/2010/wordprocessingCanvas" xmlns:cx="http://schemas.microsoft.com/office/drawing/2014/chartex" xmlns:cx1="http://schemas.microsoft.com/office/drawing/2015/9/8/chartex" xmlns:cx2="http://schemas.microsoft.com/office/drawing/2015/10/21/chartex" xmlns:cx3="http://schemas.microsoft.com/office/drawing/2016/5/9/chartex" xmlns:cx4="http://schemas.microsoft.com/office/drawing/2016/5/10/chartex" xmlns:cx5="http://schemas.microsoft.com/office/drawing/2016/5/11/chartex" xmlns:cx6="http://schemas.microsoft.com/office/drawing/2016/5/12/chartex" xmlns:cx7="http://schemas.microsoft.com/office/drawing/2016/5/13/chartex" xmlns:cx8="http://schemas.microsoft.com/office/drawing/2016/5/14/chartex" xmlns:mc="http://schemas.openxmlformats.org/markup-compatibility/2006" xmlns:aink="http://schemas.microsoft.com/office/drawing/2016/ink" xmlns:am3d="http://schemas.microsoft.com/office/drawing/2017/model3d" xmlns:o="urn:schemas-microsoft-com:office:office" xmlns:r="http://schemas.openxmlformats.org/officeDocument/2006/relationships" xmlns:m="http://schemas.openxmlformats.org/officeDocument/2006/math" xmlns:v="urn:schemas-microsoft-com:vml" xmlns:wp14="http://schemas.microsoft.com/office/word/2010/wordprocessingDrawing" xmlns:wp="http://schemas.openxmlformats.org/drawingml/2006/wordprocessingDrawing" xmlns:w10="urn:schemas-microsoft-com:office:word" xmlns:w="http://schemas.openxmlformats.org/wordprocessingml/2006/main" xmlns:w14="http://schemas.microsoft.com/office/word/2010/wordml" xmlns:w15="http://schemas.microsoft.com/office/word/2012/wordml" xmlns:w16cid="http://schemas.microsoft.com/office/word/2016/wordml/cid" xmlns:w16se="http://schemas.microsoft.com/office/word/2015/wordml/symex" xmlns:wpg="http://schemas.microsoft.com/office/word/2010/wordprocessingGroup" xmlns:wpi="http://schemas.microsoft.com/office/word/2010/wordprocessingInk" xmlns:wne="http://schemas.microsoft.com/office/word/2006/wordml" xmlns:wps="http://schemas.microsoft.com/office/word/2010/wordprocessingShape" mc:Ignorable="w14 w15 w16se w16cid wp14">
   <w:docParts>
     <w:docPart>
       <w:docPartPr>
@@ -7097,7 +7226,7 @@
 </file>
 
 <file path=word/glossary/fontTable.xml><?xml version="1.0" encoding="utf-8"?>
-<w:fonts xmlns:mc="http://schemas.openxmlformats.org/markup-compatibility/2006" xmlns:r="http://schemas.openxmlformats.org/officeDocument/2006/relationships" xmlns:w="http://schemas.openxmlformats.org/wordprocessingml/2006/main" xmlns:w14="http://schemas.microsoft.com/office/word/2010/wordml" xmlns:w15="http://schemas.microsoft.com/office/word/2012/wordml" xmlns:w16se="http://schemas.microsoft.com/office/word/2015/wordml/symex" mc:Ignorable="w14 w15 w16se">
+<w:fonts xmlns:mc="http://schemas.openxmlformats.org/markup-compatibility/2006" xmlns:r="http://schemas.openxmlformats.org/officeDocument/2006/relationships" xmlns:w="http://schemas.openxmlformats.org/wordprocessingml/2006/main" xmlns:w14="http://schemas.microsoft.com/office/word/2010/wordml" xmlns:w15="http://schemas.microsoft.com/office/word/2012/wordml" xmlns:w16cid="http://schemas.microsoft.com/office/word/2016/wordml/cid" xmlns:w16se="http://schemas.microsoft.com/office/word/2015/wordml/symex" mc:Ignorable="w14 w15 w16se w16cid">
   <w:font w:name="Times New Roman">
     <w:panose1 w:val="02020603050405020304"/>
     <w:charset w:val="00"/>
@@ -7166,7 +7295,7 @@
 </file>
 
 <file path=word/glossary/settings.xml><?xml version="1.0" encoding="utf-8"?>
-<w:settings xmlns:mc="http://schemas.openxmlformats.org/markup-compatibility/2006" xmlns:o="urn:schemas-microsoft-com:office:office" xmlns:r="http://schemas.openxmlformats.org/officeDocument/2006/relationships" xmlns:m="http://schemas.openxmlformats.org/officeDocument/2006/math" xmlns:v="urn:schemas-microsoft-com:vml" xmlns:w10="urn:schemas-microsoft-com:office:word" xmlns:w="http://schemas.openxmlformats.org/wordprocessingml/2006/main" xmlns:w14="http://schemas.microsoft.com/office/word/2010/wordml" xmlns:w15="http://schemas.microsoft.com/office/word/2012/wordml" xmlns:w16se="http://schemas.microsoft.com/office/word/2015/wordml/symex" xmlns:sl="http://schemas.openxmlformats.org/schemaLibrary/2006/main" mc:Ignorable="w14 w15 w16se">
+<w:settings xmlns:mc="http://schemas.openxmlformats.org/markup-compatibility/2006" xmlns:o="urn:schemas-microsoft-com:office:office" xmlns:r="http://schemas.openxmlformats.org/officeDocument/2006/relationships" xmlns:m="http://schemas.openxmlformats.org/officeDocument/2006/math" xmlns:v="urn:schemas-microsoft-com:vml" xmlns:w10="urn:schemas-microsoft-com:office:word" xmlns:w="http://schemas.openxmlformats.org/wordprocessingml/2006/main" xmlns:w14="http://schemas.microsoft.com/office/word/2010/wordml" xmlns:w15="http://schemas.microsoft.com/office/word/2012/wordml" xmlns:w16cid="http://schemas.microsoft.com/office/word/2016/wordml/cid" xmlns:w16se="http://schemas.microsoft.com/office/word/2015/wordml/symex" xmlns:sl="http://schemas.openxmlformats.org/schemaLibrary/2006/main" mc:Ignorable="w14 w15 w16se w16cid">
   <w:view w:val="normal"/>
   <w:defaultTabStop w:val="720"/>
   <w:characterSpacingControl w:val="doNotCompress"/>
@@ -7185,6 +7314,7 @@
     <w:rsid w:val="002B648A"/>
     <w:rsid w:val="002C21B6"/>
     <w:rsid w:val="002E05F6"/>
+    <w:rsid w:val="002F2A78"/>
     <w:rsid w:val="003250BF"/>
     <w:rsid w:val="003A0E7C"/>
     <w:rsid w:val="008E03E4"/>
@@ -7217,7 +7347,7 @@
 </file>
 
 <file path=word/glossary/styles.xml><?xml version="1.0" encoding="utf-8"?>
-<w:styles xmlns:mc="http://schemas.openxmlformats.org/markup-compatibility/2006" xmlns:r="http://schemas.openxmlformats.org/officeDocument/2006/relationships" xmlns:w="http://schemas.openxmlformats.org/wordprocessingml/2006/main" xmlns:w14="http://schemas.microsoft.com/office/word/2010/wordml" xmlns:w15="http://schemas.microsoft.com/office/word/2012/wordml" xmlns:w16se="http://schemas.microsoft.com/office/word/2015/wordml/symex" mc:Ignorable="w14 w15 w16se">
+<w:styles xmlns:mc="http://schemas.openxmlformats.org/markup-compatibility/2006" xmlns:r="http://schemas.openxmlformats.org/officeDocument/2006/relationships" xmlns:w="http://schemas.openxmlformats.org/wordprocessingml/2006/main" xmlns:w14="http://schemas.microsoft.com/office/word/2010/wordml" xmlns:w15="http://schemas.microsoft.com/office/word/2012/wordml" xmlns:w16cid="http://schemas.microsoft.com/office/word/2016/wordml/cid" xmlns:w16se="http://schemas.microsoft.com/office/word/2015/wordml/symex" mc:Ignorable="w14 w15 w16se w16cid">
   <w:docDefaults>
     <w:rPrDefault>
       <w:rPr>
@@ -7233,7 +7363,7 @@
       </w:pPr>
     </w:pPrDefault>
   </w:docDefaults>
-  <w:latentStyles w:defLockedState="0" w:defUIPriority="99" w:defSemiHidden="0" w:defUnhideWhenUsed="0" w:defQFormat="0" w:count="371">
+  <w:latentStyles w:defLockedState="0" w:defUIPriority="99" w:defSemiHidden="0" w:defUnhideWhenUsed="0" w:defQFormat="0" w:count="375">
     <w:lsdException w:name="Normal" w:uiPriority="0" w:qFormat="1"/>
     <w:lsdException w:name="heading 1" w:uiPriority="9" w:qFormat="1"/>
     <w:lsdException w:name="heading 2" w:semiHidden="1" w:uiPriority="9" w:unhideWhenUsed="1" w:qFormat="1"/>
@@ -7339,7 +7469,6 @@
     <w:lsdException w:name="HTML Sample" w:semiHidden="1" w:unhideWhenUsed="1"/>
     <w:lsdException w:name="HTML Typewriter" w:semiHidden="1" w:unhideWhenUsed="1"/>
     <w:lsdException w:name="HTML Variable" w:semiHidden="1" w:unhideWhenUsed="1"/>
-    <w:lsdException w:name="Normal Table" w:semiHidden="1" w:unhideWhenUsed="1"/>
     <w:lsdException w:name="annotation subject" w:semiHidden="1" w:unhideWhenUsed="1"/>
     <w:lsdException w:name="No List" w:semiHidden="1" w:unhideWhenUsed="1"/>
     <w:lsdException w:name="Outline List 1" w:semiHidden="1" w:unhideWhenUsed="1"/>
@@ -7383,10 +7512,8 @@
     <w:lsdException w:name="Table Elegant" w:semiHidden="1" w:unhideWhenUsed="1"/>
     <w:lsdException w:name="Table Professional" w:semiHidden="1" w:unhideWhenUsed="1"/>
     <w:lsdException w:name="Table Subtle 1" w:semiHidden="1" w:unhideWhenUsed="1"/>
-    <w:lsdException w:name="Table Subtle 2" w:semiHidden="1" w:unhideWhenUsed="1"/>
     <w:lsdException w:name="Table Web 1" w:semiHidden="1" w:unhideWhenUsed="1"/>
     <w:lsdException w:name="Table Web 2" w:semiHidden="1" w:unhideWhenUsed="1"/>
-    <w:lsdException w:name="Table Web 3" w:semiHidden="1" w:unhideWhenUsed="1"/>
     <w:lsdException w:name="Balloon Text" w:semiHidden="1" w:unhideWhenUsed="1"/>
     <w:lsdException w:name="Table Grid" w:uiPriority="59"/>
     <w:lsdException w:name="Table Theme" w:semiHidden="1" w:unhideWhenUsed="1"/>
@@ -7605,6 +7732,10 @@
     <w:lsdException w:name="List Table 5 Dark Accent 6" w:uiPriority="50"/>
     <w:lsdException w:name="List Table 6 Colorful Accent 6" w:uiPriority="51"/>
     <w:lsdException w:name="List Table 7 Colorful Accent 6" w:uiPriority="52"/>
+    <w:lsdException w:name="Mention" w:semiHidden="1" w:unhideWhenUsed="1"/>
+    <w:lsdException w:name="Smart Hyperlink" w:semiHidden="1" w:unhideWhenUsed="1"/>
+    <w:lsdException w:name="Hashtag" w:semiHidden="1" w:unhideWhenUsed="1"/>
+    <w:lsdException w:name="Unresolved Mention" w:semiHidden="1" w:unhideWhenUsed="1"/>
   </w:latentStyles>
   <w:style w:type="paragraph" w:default="1" w:styleId="Normal">
     <w:name w:val="Normal"/>
@@ -7685,7 +7816,7 @@
 </file>
 
 <file path=word/glossary/webSettings.xml><?xml version="1.0" encoding="utf-8"?>
-<w:webSettings xmlns:mc="http://schemas.openxmlformats.org/markup-compatibility/2006" xmlns:r="http://schemas.openxmlformats.org/officeDocument/2006/relationships" xmlns:w="http://schemas.openxmlformats.org/wordprocessingml/2006/main" xmlns:w14="http://schemas.microsoft.com/office/word/2010/wordml" xmlns:w15="http://schemas.microsoft.com/office/word/2012/wordml" xmlns:w16se="http://schemas.microsoft.com/office/word/2015/wordml/symex" mc:Ignorable="w14 w15 w16se">
+<w:webSettings xmlns:mc="http://schemas.openxmlformats.org/markup-compatibility/2006" xmlns:r="http://schemas.openxmlformats.org/officeDocument/2006/relationships" xmlns:w="http://schemas.openxmlformats.org/wordprocessingml/2006/main" xmlns:w14="http://schemas.microsoft.com/office/word/2010/wordml" xmlns:w15="http://schemas.microsoft.com/office/word/2012/wordml" xmlns:w16cid="http://schemas.microsoft.com/office/word/2016/wordml/cid" xmlns:w16se="http://schemas.microsoft.com/office/word/2015/wordml/symex" mc:Ignorable="w14 w15 w16se w16cid">
   <w:optimizeForBrowser/>
   <w:allowPNG/>
 </w:webSettings>
@@ -7978,7 +8109,7 @@
 
 <file path=customXml/item1.xml><?xml version="1.0" encoding="utf-8"?>
 <CoverPageProperties xmlns="http://schemas.microsoft.com/office/2006/coverPageProps">
-  <PublishDate>2018-02-27T00:00:00</PublishDate>
+  <PublishDate>2018-03-01T00:00:00</PublishDate>
   <Abstract/>
   <CompanyAddress/>
   <CompanyPhone/>
@@ -8000,7 +8131,7 @@
 </file>
 
 <file path=customXml/itemProps2.xml><?xml version="1.0" encoding="utf-8"?>
-<ds:datastoreItem xmlns:ds="http://schemas.openxmlformats.org/officeDocument/2006/customXml" ds:itemID="{D4B3B237-6E5C-4D11-9033-1BA797818C00}">
+<ds:datastoreItem xmlns:ds="http://schemas.openxmlformats.org/officeDocument/2006/customXml" ds:itemID="{CA98F9D8-552C-4D36-8760-5F02B97C8BD5}">
   <ds:schemaRefs>
     <ds:schemaRef ds:uri="http://schemas.openxmlformats.org/officeDocument/2006/bibliography"/>
   </ds:schemaRefs>

</xml_diff>

<commit_message>
Fixed the issues from Requirements Document
The formatting is terrible in some places, but I believe that this fixes most of the issues from the requirements document (aside from the class diagram issues, but that can be fixed later. This upload will overwrite the old requirements document and create a new design document.
</commit_message>
<xml_diff>
--- a/ProjectReq.docx
+++ b/ProjectReq.docx
@@ -1,6 +1,6 @@
 
 <file path=word/document.xml><?xml version="1.0" encoding="utf-8"?>
-<w:document xmlns:wpc="http://schemas.microsoft.com/office/word/2010/wordprocessingCanvas" xmlns:cx="http://schemas.microsoft.com/office/drawing/2014/chartex" xmlns:cx1="http://schemas.microsoft.com/office/drawing/2015/9/8/chartex" xmlns:cx2="http://schemas.microsoft.com/office/drawing/2015/10/21/chartex" xmlns:cx3="http://schemas.microsoft.com/office/drawing/2016/5/9/chartex" xmlns:cx4="http://schemas.microsoft.com/office/drawing/2016/5/10/chartex" xmlns:cx5="http://schemas.microsoft.com/office/drawing/2016/5/11/chartex" xmlns:cx6="http://schemas.microsoft.com/office/drawing/2016/5/12/chartex" xmlns:cx7="http://schemas.microsoft.com/office/drawing/2016/5/13/chartex" xmlns:cx8="http://schemas.microsoft.com/office/drawing/2016/5/14/chartex" xmlns:mc="http://schemas.openxmlformats.org/markup-compatibility/2006" xmlns:aink="http://schemas.microsoft.com/office/drawing/2016/ink" xmlns:am3d="http://schemas.microsoft.com/office/drawing/2017/model3d" xmlns:o="urn:schemas-microsoft-com:office:office" xmlns:r="http://schemas.openxmlformats.org/officeDocument/2006/relationships" xmlns:m="http://schemas.openxmlformats.org/officeDocument/2006/math" xmlns:v="urn:schemas-microsoft-com:vml" xmlns:wp14="http://schemas.microsoft.com/office/word/2010/wordprocessingDrawing" xmlns:wp="http://schemas.openxmlformats.org/drawingml/2006/wordprocessingDrawing" xmlns:w10="urn:schemas-microsoft-com:office:word" xmlns:w="http://schemas.openxmlformats.org/wordprocessingml/2006/main" xmlns:w14="http://schemas.microsoft.com/office/word/2010/wordml" xmlns:w15="http://schemas.microsoft.com/office/word/2012/wordml" xmlns:w16cid="http://schemas.microsoft.com/office/word/2016/wordml/cid" xmlns:w16se="http://schemas.microsoft.com/office/word/2015/wordml/symex" xmlns:wpg="http://schemas.microsoft.com/office/word/2010/wordprocessingGroup" xmlns:wpi="http://schemas.microsoft.com/office/word/2010/wordprocessingInk" xmlns:wne="http://schemas.microsoft.com/office/word/2006/wordml" xmlns:wps="http://schemas.microsoft.com/office/word/2010/wordprocessingShape" mc:Ignorable="w14 w15 w16se w16cid wp14">
+<w:document xmlns:wpc="http://schemas.microsoft.com/office/word/2010/wordprocessingCanvas" xmlns:cx="http://schemas.microsoft.com/office/drawing/2014/chartex" xmlns:cx1="http://schemas.microsoft.com/office/drawing/2015/9/8/chartex" xmlns:mc="http://schemas.openxmlformats.org/markup-compatibility/2006" xmlns:o="urn:schemas-microsoft-com:office:office" xmlns:r="http://schemas.openxmlformats.org/officeDocument/2006/relationships" xmlns:m="http://schemas.openxmlformats.org/officeDocument/2006/math" xmlns:v="urn:schemas-microsoft-com:vml" xmlns:wp14="http://schemas.microsoft.com/office/word/2010/wordprocessingDrawing" xmlns:wp="http://schemas.openxmlformats.org/drawingml/2006/wordprocessingDrawing" xmlns:w10="urn:schemas-microsoft-com:office:word" xmlns:w="http://schemas.openxmlformats.org/wordprocessingml/2006/main" xmlns:w14="http://schemas.microsoft.com/office/word/2010/wordml" xmlns:w15="http://schemas.microsoft.com/office/word/2012/wordml" xmlns:w16se="http://schemas.microsoft.com/office/word/2015/wordml/symex" xmlns:wpg="http://schemas.microsoft.com/office/word/2010/wordprocessingGroup" xmlns:wpi="http://schemas.microsoft.com/office/word/2010/wordprocessingInk" xmlns:wne="http://schemas.microsoft.com/office/word/2006/wordml" xmlns:wps="http://schemas.microsoft.com/office/word/2010/wordprocessingShape" mc:Ignorable="w14 w15 w16se wp14">
   <w:body>
     <w:sdt>
       <w:sdtPr>
@@ -1367,8 +1367,6 @@
               </w:rPr>
               <w:t>User Requirements Definition</w:t>
             </w:r>
-            <w:bookmarkStart w:id="0" w:name="_GoBack"/>
-            <w:bookmarkEnd w:id="0"/>
             <w:r>
               <w:rPr>
                 <w:noProof/>
@@ -3019,12 +3017,12 @@
         </w:pBdr>
         <w:ind w:left="0" w:firstLine="0"/>
       </w:pPr>
-      <w:bookmarkStart w:id="1" w:name="_Toc507705270"/>
+      <w:bookmarkStart w:id="0" w:name="_Toc507705270"/>
       <w:r>
         <w:lastRenderedPageBreak/>
         <w:t>Preface</w:t>
       </w:r>
-      <w:bookmarkEnd w:id="1"/>
+      <w:bookmarkEnd w:id="0"/>
     </w:p>
     <w:p>
       <w:pPr>
@@ -3052,24 +3050,490 @@
         </w:pBdr>
         <w:ind w:left="360"/>
       </w:pPr>
-      <w:bookmarkStart w:id="2" w:name="_Toc507705271"/>
+      <w:bookmarkStart w:id="1" w:name="_Toc507705271"/>
       <w:r>
         <w:t>Introduction</w:t>
       </w:r>
+      <w:bookmarkEnd w:id="1"/>
+    </w:p>
+    <w:p>
+      <w:r>
+        <w:t xml:space="preserve">Crimson Clubs is an Android App/framework that will allow clubs and intramurals at universities keep track of their statistics and schedules. </w:t>
+      </w:r>
+      <w:r>
+        <w:t>In addition to this functionality, we intend to inclu</w:t>
+      </w:r>
+      <w:r>
+        <w:t>de tools that will allow admins and referees to update a</w:t>
+      </w:r>
+      <w:r>
+        <w:t>nd track past / previous games.</w:t>
+      </w:r>
+    </w:p>
+    <w:p>
+      <w:pPr>
+        <w:pStyle w:val="ListParagraph"/>
+        <w:numPr>
+          <w:ilvl w:val="1"/>
+          <w:numId w:val="3"/>
+        </w:numPr>
+      </w:pPr>
+      <w:r>
+        <w:t>Purpose</w:t>
+      </w:r>
+    </w:p>
+    <w:p>
+      <w:pPr>
+        <w:ind w:left="990"/>
+      </w:pPr>
+      <w:r>
+        <w:t>The purpose of this application is to provide a service to clubs and intramurals of universities to help them with organizing events and members, and to help members of those clubs to plan their schedules and manage the things that they are a part of. Furthermore, specifically for intramurals and other sports, it will allow members to view their specific leagues and schedules and the statistics within that sport. Overall, it is meant to be something that will make things easier for both standard members and administrators of a club or organization.</w:t>
+      </w:r>
+    </w:p>
+    <w:p>
+      <w:pPr>
+        <w:pStyle w:val="ListParagraph"/>
+        <w:numPr>
+          <w:ilvl w:val="1"/>
+          <w:numId w:val="3"/>
+        </w:numPr>
+      </w:pPr>
+      <w:r>
+        <w:t>Scope</w:t>
+      </w:r>
+    </w:p>
+    <w:p>
+      <w:pPr>
+        <w:ind w:left="990"/>
+      </w:pPr>
+      <w:r>
+        <w:t>The scope of this project includes many things that will be useful to those people within those organizations. It will include the ability to send and receive push notifications and emails to your phone, the ability to search and join clubs that you might want to join. Also, events can be created and sent to a calendar for the members of an organization and those members will be able to view a single club’s calendar of events, or also merge all of their club’s calendars into one personal calendar.</w:t>
+      </w:r>
+    </w:p>
+    <w:p>
+      <w:pPr>
+        <w:pStyle w:val="ListParagraph"/>
+        <w:numPr>
+          <w:ilvl w:val="1"/>
+          <w:numId w:val="3"/>
+        </w:numPr>
+      </w:pPr>
+      <w:r>
+        <w:t>Goals</w:t>
+      </w:r>
+    </w:p>
+    <w:p>
+      <w:pPr>
+        <w:ind w:left="990"/>
+      </w:pPr>
+      <w:r>
+        <w:t>The goals of this app and website are to create a holistic experience th</w:t>
+      </w:r>
+      <w:r>
+        <w:t>at will cover everything that a</w:t>
+      </w:r>
+      <w:r>
+        <w:t xml:space="preserve">n organization would need to be able to do to help themselves and their members to have all the information in one place. </w:t>
+      </w:r>
+      <w:r>
+        <w:t>There will no longer be a need to look through group chats or go online to each group’s website to find out what you need to know, it will all be available after a couple taps or clicks. And for administrators, there is no need to keep reminding with emails or messages, because it will be easy to just send a notification to the phone of each of your members to remind them of upcoming events.</w:t>
+      </w:r>
+    </w:p>
+    <w:p>
+      <w:pPr>
+        <w:pStyle w:val="Heading1"/>
+        <w:numPr>
+          <w:ilvl w:val="1"/>
+          <w:numId w:val="11"/>
+        </w:numPr>
+        <w:pBdr>
+          <w:bottom w:val="single" w:sz="6" w:space="1" w:color="auto"/>
+        </w:pBdr>
+      </w:pPr>
+      <w:bookmarkStart w:id="2" w:name="_Toc507705272"/>
+      <w:r>
+        <w:t>Glossary</w:t>
+      </w:r>
       <w:bookmarkEnd w:id="2"/>
     </w:p>
     <w:p>
-      <w:r>
-        <w:t xml:space="preserve">Crimson Clubs is an Android App/framework that will allow clubs and intramurals at universities keep track of their statistics and schedules. </w:t>
-      </w:r>
-      <w:r>
-        <w:t>In addition to this functionality, we intend to inclu</w:t>
-      </w:r>
-      <w:r>
-        <w:t>de tools that will allow admins and referees to update a</w:t>
-      </w:r>
-      <w:r>
-        <w:t>nd track past / previous games.</w:t>
+      <w:pPr>
+        <w:pStyle w:val="ListParagraph"/>
+        <w:ind w:left="630"/>
+      </w:pPr>
+      <w:r>
+        <w:rPr>
+          <w:u w:val="single"/>
+        </w:rPr>
+        <w:t xml:space="preserve">Admin User: </w:t>
+      </w:r>
+      <w:r>
+        <w:t xml:space="preserve"> a user that has extra permissions with that club or team. They function as a normal user except with the additional abilities when dealing with the specific club they are admin for.</w:t>
+      </w:r>
+    </w:p>
+    <w:p>
+      <w:pPr>
+        <w:ind w:left="630"/>
+      </w:pPr>
+      <w:r>
+        <w:rPr>
+          <w:u w:val="single"/>
+        </w:rPr>
+        <w:lastRenderedPageBreak/>
+        <w:t>Android:</w:t>
+      </w:r>
+      <w:r>
+        <w:t xml:space="preserve">  a software stack for mobile devices that includes an operating system, middleware</w:t>
+      </w:r>
+      <w:r>
+        <w:t>,</w:t>
+      </w:r>
+      <w:r>
+        <w:t xml:space="preserve"> and key applications.</w:t>
+      </w:r>
+    </w:p>
+    <w:p>
+      <w:pPr>
+        <w:ind w:left="630"/>
+      </w:pPr>
+      <w:r>
+        <w:rPr>
+          <w:u w:val="single"/>
+        </w:rPr>
+        <w:t>Application framework:</w:t>
+      </w:r>
+      <w:r>
+        <w:t xml:space="preserve">  framework that enables reuse and replacement of components</w:t>
+      </w:r>
+    </w:p>
+    <w:p>
+      <w:pPr>
+        <w:ind w:left="630"/>
+      </w:pPr>
+      <w:r>
+        <w:rPr>
+          <w:u w:val="single"/>
+        </w:rPr>
+        <w:t>Framework</w:t>
+      </w:r>
+      <w:r>
+        <w:rPr>
+          <w:u w:val="single"/>
+        </w:rPr>
+        <w:t>:</w:t>
+      </w:r>
+      <w:r>
+        <w:t xml:space="preserve">  an abstraction in which software providing generic functionality can be selectively changed by user code, providing application specific software.</w:t>
+      </w:r>
+    </w:p>
+    <w:p>
+      <w:pPr>
+        <w:ind w:left="630"/>
+      </w:pPr>
+      <w:r>
+        <w:rPr>
+          <w:u w:val="single"/>
+        </w:rPr>
+        <w:t>Normal User:</w:t>
+      </w:r>
+      <w:r>
+        <w:t xml:space="preserve">  a user that has only standard permissions within </w:t>
+      </w:r>
+      <w:r>
+        <w:t>the club they are viewing. They may have admin privileges in a different club.</w:t>
+      </w:r>
+    </w:p>
+    <w:p>
+      <w:pPr>
+        <w:rPr>
+          <w:u w:val="single"/>
+        </w:rPr>
+      </w:pPr>
+    </w:p>
+    <w:p>
+      <w:pPr>
+        <w:pStyle w:val="ListParagraph"/>
+        <w:numPr>
+          <w:ilvl w:val="0"/>
+          <w:numId w:val="11"/>
+        </w:numPr>
+        <w:rPr>
+          <w:u w:val="single"/>
+        </w:rPr>
+      </w:pPr>
+      <w:r>
+        <w:rPr>
+          <w:u w:val="single"/>
+        </w:rPr>
+        <w:t>Project Description</w:t>
+      </w:r>
+    </w:p>
+    <w:p>
+      <w:pPr>
+        <w:pStyle w:val="ListParagraph"/>
+        <w:numPr>
+          <w:ilvl w:val="1"/>
+          <w:numId w:val="11"/>
+        </w:numPr>
+      </w:pPr>
+      <w:r>
+        <w:t>Normal Users</w:t>
+      </w:r>
+    </w:p>
+    <w:p>
+      <w:pPr>
+        <w:pStyle w:val="ListParagraph"/>
+        <w:numPr>
+          <w:ilvl w:val="2"/>
+          <w:numId w:val="11"/>
+        </w:numPr>
+      </w:pPr>
+      <w:r>
+        <w:t>Profile</w:t>
+      </w:r>
+    </w:p>
+    <w:p>
+      <w:pPr>
+        <w:pStyle w:val="ListParagraph"/>
+        <w:numPr>
+          <w:ilvl w:val="3"/>
+          <w:numId w:val="11"/>
+        </w:numPr>
+      </w:pPr>
+      <w:r>
+        <w:t>A user will be able to create a profile with interests and use that profile to look for organizations that they may want to be a part of.</w:t>
+      </w:r>
+    </w:p>
+    <w:p>
+      <w:pPr>
+        <w:pStyle w:val="ListParagraph"/>
+        <w:numPr>
+          <w:ilvl w:val="2"/>
+          <w:numId w:val="11"/>
+        </w:numPr>
+      </w:pPr>
+      <w:r>
+        <w:t>Search</w:t>
+      </w:r>
+    </w:p>
+    <w:p>
+      <w:pPr>
+        <w:pStyle w:val="ListParagraph"/>
+        <w:numPr>
+          <w:ilvl w:val="3"/>
+          <w:numId w:val="11"/>
+        </w:numPr>
+      </w:pPr>
+      <w:r>
+        <w:t>A user will be able to search for clubs based on search terms or tags and then receive the results based on relevance.</w:t>
+      </w:r>
+    </w:p>
+    <w:p>
+      <w:pPr>
+        <w:pStyle w:val="ListParagraph"/>
+        <w:numPr>
+          <w:ilvl w:val="2"/>
+          <w:numId w:val="11"/>
+        </w:numPr>
+      </w:pPr>
+      <w:r>
+        <w:t>Calendar</w:t>
+      </w:r>
+    </w:p>
+    <w:p>
+      <w:pPr>
+        <w:pStyle w:val="ListParagraph"/>
+        <w:numPr>
+          <w:ilvl w:val="3"/>
+          <w:numId w:val="11"/>
+        </w:numPr>
+      </w:pPr>
+      <w:r>
+        <w:t xml:space="preserve">A normal user will be able to view </w:t>
+      </w:r>
+      <w:r>
+        <w:t>a calendar of any public group or also view a personal calendar that combines the calendars and events of all the groups that they are in.</w:t>
+      </w:r>
+    </w:p>
+    <w:p>
+      <w:pPr>
+        <w:pStyle w:val="ListParagraph"/>
+        <w:numPr>
+          <w:ilvl w:val="2"/>
+          <w:numId w:val="11"/>
+        </w:numPr>
+      </w:pPr>
+      <w:r>
+        <w:t>Join/Leave</w:t>
+      </w:r>
+    </w:p>
+    <w:p>
+      <w:pPr>
+        <w:pStyle w:val="ListParagraph"/>
+        <w:numPr>
+          <w:ilvl w:val="3"/>
+          <w:numId w:val="11"/>
+        </w:numPr>
+      </w:pPr>
+      <w:r>
+        <w:t>A normal user will be able to join any group that is open, and will be able to request entrance into any group that is currently closed, and will be added pending the acceptance of an administrator.</w:t>
+      </w:r>
+    </w:p>
+    <w:p>
+      <w:pPr>
+        <w:pStyle w:val="ListParagraph"/>
+        <w:numPr>
+          <w:ilvl w:val="3"/>
+          <w:numId w:val="11"/>
+        </w:numPr>
+      </w:pPr>
+      <w:r>
+        <w:t>A user will also be able to leave a group at any time regardless of whether or not the group is closed.</w:t>
+      </w:r>
+    </w:p>
+    <w:p>
+      <w:pPr>
+        <w:pStyle w:val="ListParagraph"/>
+        <w:numPr>
+          <w:ilvl w:val="1"/>
+          <w:numId w:val="11"/>
+        </w:numPr>
+      </w:pPr>
+      <w:r>
+        <w:t>Administrator users</w:t>
+      </w:r>
+    </w:p>
+    <w:p>
+      <w:pPr>
+        <w:pStyle w:val="ListParagraph"/>
+        <w:numPr>
+          <w:ilvl w:val="2"/>
+          <w:numId w:val="11"/>
+        </w:numPr>
+      </w:pPr>
+      <w:r>
+        <w:t>Normal User</w:t>
+      </w:r>
+    </w:p>
+    <w:p>
+      <w:pPr>
+        <w:pStyle w:val="ListParagraph"/>
+        <w:numPr>
+          <w:ilvl w:val="3"/>
+          <w:numId w:val="11"/>
+        </w:numPr>
+      </w:pPr>
+      <w:r>
+        <w:t>An admin user has all the same privileges as a normal user, but becomes an admin user when they go to the club page of a page that they are an admin for.</w:t>
+      </w:r>
+    </w:p>
+    <w:p>
+      <w:pPr>
+        <w:pStyle w:val="ListParagraph"/>
+        <w:numPr>
+          <w:ilvl w:val="2"/>
+          <w:numId w:val="11"/>
+        </w:numPr>
+      </w:pPr>
+      <w:r>
+        <w:t>Edit Description</w:t>
+      </w:r>
+    </w:p>
+    <w:p>
+      <w:pPr>
+        <w:pStyle w:val="ListParagraph"/>
+        <w:numPr>
+          <w:ilvl w:val="3"/>
+          <w:numId w:val="11"/>
+        </w:numPr>
+      </w:pPr>
+      <w:r>
+        <w:t>An admin user will be able to edit the information/tags/description of any group that they have administrator access to.</w:t>
+      </w:r>
+    </w:p>
+    <w:p>
+      <w:pPr>
+        <w:pStyle w:val="ListParagraph"/>
+        <w:numPr>
+          <w:ilvl w:val="2"/>
+          <w:numId w:val="11"/>
+        </w:numPr>
+      </w:pPr>
+      <w:r>
+        <w:t>Add Event</w:t>
+      </w:r>
+    </w:p>
+    <w:p>
+      <w:pPr>
+        <w:pStyle w:val="ListParagraph"/>
+        <w:numPr>
+          <w:ilvl w:val="3"/>
+          <w:numId w:val="11"/>
+        </w:numPr>
+      </w:pPr>
+      <w:r>
+        <w:t>The user will be able to add an event for the group and then that event can be added to the group calendar and also push a notification to the group member’s phones.</w:t>
+      </w:r>
+    </w:p>
+    <w:p>
+      <w:pPr>
+        <w:pStyle w:val="ListParagraph"/>
+        <w:numPr>
+          <w:ilvl w:val="2"/>
+          <w:numId w:val="11"/>
+        </w:numPr>
+      </w:pPr>
+      <w:r>
+        <w:lastRenderedPageBreak/>
+        <w:t>Approve/Kick</w:t>
+      </w:r>
+    </w:p>
+    <w:p>
+      <w:pPr>
+        <w:pStyle w:val="ListParagraph"/>
+        <w:numPr>
+          <w:ilvl w:val="3"/>
+          <w:numId w:val="11"/>
+        </w:numPr>
+      </w:pPr>
+      <w:r>
+        <w:t>An admin user can approve a user that has requested to join the club.</w:t>
+      </w:r>
+    </w:p>
+    <w:p>
+      <w:pPr>
+        <w:pStyle w:val="ListParagraph"/>
+        <w:numPr>
+          <w:ilvl w:val="3"/>
+          <w:numId w:val="11"/>
+        </w:numPr>
+      </w:pPr>
+      <w:r>
+        <w:t>An admin user can also kick any user from the club.</w:t>
+      </w:r>
+    </w:p>
+    <w:p>
+      <w:pPr>
+        <w:pStyle w:val="ListParagraph"/>
+        <w:numPr>
+          <w:ilvl w:val="2"/>
+          <w:numId w:val="11"/>
+        </w:numPr>
+      </w:pPr>
+      <w:r>
+        <w:t>Delete Club</w:t>
+      </w:r>
+    </w:p>
+    <w:p>
+      <w:pPr>
+        <w:pStyle w:val="ListParagraph"/>
+        <w:numPr>
+          <w:ilvl w:val="3"/>
+          <w:numId w:val="11"/>
+        </w:numPr>
+      </w:pPr>
+      <w:r>
+        <w:t>An admin user can also delete a club.</w:t>
       </w:r>
     </w:p>
     <w:p>
@@ -3077,130 +3541,48 @@
         <w:pStyle w:val="Heading1"/>
         <w:numPr>
           <w:ilvl w:val="0"/>
-          <w:numId w:val="3"/>
+          <w:numId w:val="11"/>
         </w:numPr>
         <w:pBdr>
           <w:bottom w:val="single" w:sz="6" w:space="1" w:color="auto"/>
         </w:pBdr>
         <w:ind w:left="360"/>
       </w:pPr>
-      <w:bookmarkStart w:id="3" w:name="_Toc507705272"/>
-      <w:r>
-        <w:t>Glossary</w:t>
+      <w:bookmarkStart w:id="3" w:name="_Toc507705273"/>
+      <w:r>
+        <w:t>User Requirements Definition</w:t>
       </w:r>
       <w:bookmarkEnd w:id="3"/>
     </w:p>
     <w:p>
-      <w:r>
-        <w:rPr>
-          <w:u w:val="single"/>
-        </w:rPr>
-        <w:t>Android:</w:t>
-      </w:r>
-      <w:r>
-        <w:t xml:space="preserve">  a software stack for mobile devices that includes an operating system, middleware</w:t>
-      </w:r>
-      <w:r>
-        <w:t>,</w:t>
-      </w:r>
-      <w:r>
-        <w:t xml:space="preserve"> and key applications.</w:t>
-      </w:r>
-    </w:p>
-    <w:p>
-      <w:r>
-        <w:rPr>
-          <w:u w:val="single"/>
-        </w:rPr>
-        <w:t>Application framework:</w:t>
-      </w:r>
-      <w:r>
-        <w:t xml:space="preserve">  framework that enables reuse and replacement of components</w:t>
-      </w:r>
-    </w:p>
-    <w:p>
-      <w:r>
-        <w:rPr>
-          <w:u w:val="single"/>
-        </w:rPr>
-        <w:t>Framework</w:t>
-      </w:r>
-      <w:r>
-        <w:rPr>
-          <w:u w:val="single"/>
-        </w:rPr>
-        <w:t>:</w:t>
-      </w:r>
-      <w:r>
-        <w:t xml:space="preserve">  an abstraction in which software providing generic functionality can be selectively changed by user code, providing application specific software.</w:t>
-      </w:r>
-    </w:p>
-    <w:p>
-      <w:r>
-        <w:rPr>
-          <w:u w:val="single"/>
-        </w:rPr>
-        <w:t xml:space="preserve">Admin User: </w:t>
-      </w:r>
-      <w:r>
-        <w:t xml:space="preserve"> </w:t>
-      </w:r>
-      <w:r>
-        <w:t>a user that has extra permissions with that club or team. They function as a normal user except with the additional abilities when dealing with the specific club they are admin for.</w:t>
-      </w:r>
-    </w:p>
-    <w:p>
-      <w:r>
-        <w:rPr>
-          <w:u w:val="single"/>
-        </w:rPr>
-        <w:t>Normal User:</w:t>
-      </w:r>
-      <w:r>
-        <w:t xml:space="preserve">  a user that has only standard permissions within </w:t>
-      </w:r>
-      <w:r>
-        <w:t>the club they are viewing. They may have admin privileges in a different club.</w:t>
-      </w:r>
-    </w:p>
-    <w:p>
-      <w:pPr>
-        <w:pStyle w:val="Heading1"/>
-        <w:numPr>
-          <w:ilvl w:val="0"/>
-          <w:numId w:val="3"/>
-        </w:numPr>
-        <w:pBdr>
-          <w:bottom w:val="single" w:sz="6" w:space="1" w:color="auto"/>
-        </w:pBdr>
-        <w:ind w:left="360"/>
-      </w:pPr>
-      <w:bookmarkStart w:id="4" w:name="_Toc507705273"/>
-      <w:r>
-        <w:t>User Requirements Definition</w:t>
+      <w:pPr>
+        <w:pStyle w:val="Heading2"/>
+        <w:ind w:left="630"/>
+      </w:pPr>
+      <w:bookmarkStart w:id="4" w:name="_Toc507705274"/>
+      <w:r>
+        <w:t>4.1</w:t>
+      </w:r>
+      <w:r>
+        <w:tab/>
+      </w:r>
+      <w:r>
+        <w:t>Functional Requirement</w:t>
       </w:r>
       <w:bookmarkEnd w:id="4"/>
-    </w:p>
-    <w:p>
-      <w:pPr>
-        <w:pStyle w:val="Heading2"/>
-        <w:numPr>
-          <w:ilvl w:val="1"/>
-          <w:numId w:val="3"/>
-        </w:numPr>
-      </w:pPr>
-      <w:bookmarkStart w:id="5" w:name="_Toc507705274"/>
-      <w:r>
-        <w:t>Functional Requirements</w:t>
-      </w:r>
-      <w:bookmarkEnd w:id="5"/>
+      <w:r>
+        <w:t>s</w:t>
+      </w:r>
     </w:p>
     <w:p>
       <w:pPr>
         <w:ind w:left="360" w:firstLine="360"/>
       </w:pPr>
       <w:r>
-        <w:t>4.1.1 Admin Users</w:t>
+        <w:t>4</w:t>
+      </w:r>
+      <w:r>
+        <w:t>.1.1 Admin Users (All High Priority)</w:t>
       </w:r>
     </w:p>
     <w:p>
@@ -3333,6 +3715,15 @@
     </w:p>
     <w:p>
       <w:pPr>
+        <w:ind w:left="720"/>
+      </w:pPr>
+      <w:r>
+        <w:tab/>
+        <w:t>(High Priority)</w:t>
+      </w:r>
+    </w:p>
+    <w:p>
+      <w:pPr>
         <w:pStyle w:val="ListParagraph"/>
         <w:numPr>
           <w:ilvl w:val="0"/>
@@ -3367,7 +3758,6 @@
         </w:numPr>
       </w:pPr>
       <w:r>
-        <w:lastRenderedPageBreak/>
         <w:t>A normal user shall be able to look at personal calendar.</w:t>
       </w:r>
     </w:p>
@@ -3386,13 +3776,16 @@
     <w:p>
       <w:pPr>
         <w:pStyle w:val="ListParagraph"/>
-        <w:numPr>
-          <w:ilvl w:val="0"/>
-          <w:numId w:val="5"/>
-        </w:numPr>
-      </w:pPr>
-      <w:r>
-        <w:t>A normal user shall be able to create a profile.</w:t>
+        <w:ind w:left="1440"/>
+      </w:pPr>
+    </w:p>
+    <w:p>
+      <w:pPr>
+        <w:pStyle w:val="ListParagraph"/>
+        <w:ind w:left="1440"/>
+      </w:pPr>
+      <w:r>
+        <w:t>(Medium Priority)</w:t>
       </w:r>
     </w:p>
     <w:p>
@@ -3404,15 +3797,7 @@
         </w:numPr>
       </w:pPr>
       <w:r>
-        <w:t>A normal user shall be able to view event stats.</w:t>
-      </w:r>
-    </w:p>
-    <w:p>
-      <w:pPr>
-        <w:ind w:left="720"/>
-      </w:pPr>
-      <w:r>
-        <w:t>4.1.3 Referee Users</w:t>
+        <w:t>A normal user shall be able to create a profile.</w:t>
       </w:r>
     </w:p>
     <w:p>
@@ -3424,7 +3809,18 @@
         </w:numPr>
       </w:pPr>
       <w:r>
-        <w:t>A referee user shall gain access to stopwatch asset.</w:t>
+        <w:t>A normal user shall be able to view event stats.</w:t>
+      </w:r>
+    </w:p>
+    <w:p>
+      <w:pPr>
+        <w:ind w:left="720"/>
+      </w:pPr>
+      <w:r>
+        <w:t>4.1.3 Referee Users</w:t>
+      </w:r>
+      <w:r>
+        <w:t xml:space="preserve"> (Low Priority)</w:t>
       </w:r>
     </w:p>
     <w:p>
@@ -3436,7 +3832,7 @@
         </w:numPr>
       </w:pPr>
       <w:r>
-        <w:t>A referee user shall be able to upload scores.</w:t>
+        <w:t>A referee user shall gain access to stopwatch asset.</w:t>
       </w:r>
     </w:p>
     <w:p>
@@ -3448,6 +3844,18 @@
         </w:numPr>
       </w:pPr>
       <w:r>
+        <w:t>A referee user shall be able to upload scores.</w:t>
+      </w:r>
+    </w:p>
+    <w:p>
+      <w:pPr>
+        <w:pStyle w:val="ListParagraph"/>
+        <w:numPr>
+          <w:ilvl w:val="0"/>
+          <w:numId w:val="5"/>
+        </w:numPr>
+      </w:pPr>
+      <w:r>
         <w:t>A referee user shall be able to update statistics.</w:t>
       </w:r>
     </w:p>
@@ -3456,14 +3864,14 @@
         <w:pStyle w:val="Heading2"/>
         <w:numPr>
           <w:ilvl w:val="1"/>
-          <w:numId w:val="3"/>
+          <w:numId w:val="12"/>
         </w:numPr>
       </w:pPr>
-      <w:bookmarkStart w:id="6" w:name="_Toc507705275"/>
+      <w:bookmarkStart w:id="5" w:name="_Toc507705275"/>
       <w:r>
         <w:t>Non-Functional Requirements</w:t>
       </w:r>
-      <w:bookmarkEnd w:id="6"/>
+      <w:bookmarkEnd w:id="5"/>
     </w:p>
     <w:p>
       <w:pPr>
@@ -3510,7 +3918,13 @@
         </w:numPr>
       </w:pPr>
       <w:r>
-        <w:t>The database with be T-SQL.</w:t>
+        <w:t>Performance is critical, any visible delays or appearance of inefficiency will need to be c</w:t>
+      </w:r>
+      <w:r>
+        <w:t>orrected so that the user a quick, smooth interaction with the software</w:t>
+      </w:r>
+      <w:r>
+        <w:t xml:space="preserve">. </w:t>
       </w:r>
     </w:p>
     <w:p>
@@ -3522,48 +3936,6 @@
         </w:numPr>
       </w:pPr>
       <w:r>
-        <w:t>The backend will be C# .NET using MVC.</w:t>
-      </w:r>
-    </w:p>
-    <w:p>
-      <w:pPr>
-        <w:pStyle w:val="ListParagraph"/>
-        <w:numPr>
-          <w:ilvl w:val="0"/>
-          <w:numId w:val="6"/>
-        </w:numPr>
-      </w:pPr>
-      <w:r>
-        <w:t>The frontend website will use AJAX calls instead of form submissions, to provide a faster, more seamless experience to the user.</w:t>
-      </w:r>
-    </w:p>
-    <w:p>
-      <w:pPr>
-        <w:pStyle w:val="ListParagraph"/>
-        <w:numPr>
-          <w:ilvl w:val="0"/>
-          <w:numId w:val="6"/>
-        </w:numPr>
-      </w:pPr>
-      <w:r>
-        <w:t>Performance is critical, any visible delays or appearance of inefficiency will need to be c</w:t>
-      </w:r>
-      <w:r>
-        <w:t>orrected so that the user a quick, smooth interaction with the software</w:t>
-      </w:r>
-      <w:r>
-        <w:t xml:space="preserve">. </w:t>
-      </w:r>
-    </w:p>
-    <w:p>
-      <w:pPr>
-        <w:pStyle w:val="ListParagraph"/>
-        <w:numPr>
-          <w:ilvl w:val="0"/>
-          <w:numId w:val="6"/>
-        </w:numPr>
-      </w:pPr>
-      <w:r>
         <w:t xml:space="preserve">Role base access control will be implemented. </w:t>
       </w:r>
     </w:p>
@@ -3572,17 +3944,18 @@
         <w:pStyle w:val="Heading1"/>
         <w:numPr>
           <w:ilvl w:val="0"/>
-          <w:numId w:val="3"/>
+          <w:numId w:val="12"/>
         </w:numPr>
         <w:pBdr>
           <w:bottom w:val="single" w:sz="6" w:space="1" w:color="auto"/>
         </w:pBdr>
       </w:pPr>
-      <w:bookmarkStart w:id="7" w:name="_Toc507705276"/>
-      <w:r>
+      <w:bookmarkStart w:id="6" w:name="_Toc507705276"/>
+      <w:r>
+        <w:lastRenderedPageBreak/>
         <w:t>Competition</w:t>
       </w:r>
-      <w:bookmarkEnd w:id="7"/>
+      <w:bookmarkEnd w:id="6"/>
     </w:p>
     <w:p/>
     <w:tbl>
@@ -3643,7 +4016,10 @@
           </w:tcPr>
           <w:p>
             <w:r>
-              <w:t xml:space="preserve">Efficiency </w:t>
+              <w:t>Performance of Application</w:t>
+            </w:r>
+            <w:r>
+              <w:t xml:space="preserve"> </w:t>
             </w:r>
           </w:p>
         </w:tc>
@@ -3859,31 +4235,31 @@
         <w:pStyle w:val="Heading1"/>
         <w:numPr>
           <w:ilvl w:val="0"/>
-          <w:numId w:val="3"/>
+          <w:numId w:val="12"/>
         </w:numPr>
         <w:pBdr>
           <w:bottom w:val="single" w:sz="6" w:space="1" w:color="auto"/>
         </w:pBdr>
       </w:pPr>
-      <w:bookmarkStart w:id="8" w:name="_Toc507705277"/>
+      <w:bookmarkStart w:id="7" w:name="_Toc507705277"/>
       <w:r>
         <w:t>Diagrams</w:t>
       </w:r>
-      <w:bookmarkEnd w:id="8"/>
+      <w:bookmarkEnd w:id="7"/>
     </w:p>
     <w:p>
       <w:pPr>
         <w:pStyle w:val="Heading2"/>
         <w:numPr>
           <w:ilvl w:val="1"/>
-          <w:numId w:val="3"/>
+          <w:numId w:val="12"/>
         </w:numPr>
       </w:pPr>
-      <w:bookmarkStart w:id="9" w:name="_Toc507705278"/>
+      <w:bookmarkStart w:id="8" w:name="_Toc507705278"/>
       <w:r>
         <w:t>Normal User Use Case Diagram</w:t>
       </w:r>
-      <w:bookmarkEnd w:id="9"/>
+      <w:bookmarkEnd w:id="8"/>
     </w:p>
     <w:p>
       <w:pPr>
@@ -3895,13 +4271,15 @@
       <w:r>
         <w:t xml:space="preserve">normal users and what they can do when looking at the main page. They can search for clubs, see their personal calendar, view events and descriptions, join more clubs, and change details on their personal </w:t>
       </w:r>
+      <w:r>
+        <w:t>profile.</w:t>
+      </w:r>
     </w:p>
     <w:p>
       <w:pPr>
         <w:ind w:left="360"/>
       </w:pPr>
       <w:r>
-        <w:lastRenderedPageBreak/>
         <w:pict>
           <v:shapetype id="_x0000_t75" coordsize="21600,21600" o:spt="75" o:preferrelative="t" path="m@4@5l@4@11@9@11@9@5xe" filled="f" stroked="f">
             <v:stroke joinstyle="miter"/>
@@ -3933,14 +4311,14 @@
         <w:pStyle w:val="Heading2"/>
         <w:numPr>
           <w:ilvl w:val="1"/>
-          <w:numId w:val="3"/>
+          <w:numId w:val="12"/>
         </w:numPr>
       </w:pPr>
-      <w:bookmarkStart w:id="10" w:name="_Toc507705279"/>
+      <w:bookmarkStart w:id="9" w:name="_Toc507705279"/>
       <w:r>
         <w:t>Admin User Use Case Diagram</w:t>
       </w:r>
-      <w:bookmarkEnd w:id="10"/>
+      <w:bookmarkEnd w:id="9"/>
     </w:p>
     <w:p>
       <w:pPr>
@@ -3955,6 +4333,7 @@
         <w:ind w:left="360"/>
       </w:pPr>
       <w:r>
+        <w:lastRenderedPageBreak/>
         <w:pict>
           <v:shape id="_x0000_i1026" type="#_x0000_t75" style="width:310.5pt;height:274.5pt">
             <v:imagedata r:id="rId10" o:title="AdminUserUseCase"/>
@@ -3977,17 +4356,17 @@
         <w:pStyle w:val="Heading2"/>
         <w:numPr>
           <w:ilvl w:val="1"/>
-          <w:numId w:val="3"/>
+          <w:numId w:val="12"/>
         </w:numPr>
       </w:pPr>
-      <w:bookmarkStart w:id="11" w:name="_Toc507705280"/>
+      <w:bookmarkStart w:id="10" w:name="_Toc507705280"/>
       <w:r>
         <w:t>Add Stats Activity</w:t>
       </w:r>
       <w:r>
         <w:t xml:space="preserve"> Diagram</w:t>
       </w:r>
-      <w:bookmarkEnd w:id="11"/>
+      <w:bookmarkEnd w:id="10"/>
     </w:p>
     <w:p>
       <w:pPr>
@@ -4008,6 +4387,7 @@
         <w:ind w:left="360"/>
       </w:pPr>
       <w:r>
+        <w:lastRenderedPageBreak/>
         <w:pict>
           <v:shape id="_x0000_i1027" type="#_x0000_t75" style="width:183.75pt;height:256.5pt">
             <v:imagedata r:id="rId11" o:title="add_stats"/>
@@ -4020,10 +4400,10 @@
         <w:pStyle w:val="Heading2"/>
         <w:numPr>
           <w:ilvl w:val="1"/>
-          <w:numId w:val="3"/>
+          <w:numId w:val="12"/>
         </w:numPr>
       </w:pPr>
-      <w:bookmarkStart w:id="12" w:name="_Toc507705281"/>
+      <w:bookmarkStart w:id="11" w:name="_Toc507705281"/>
       <w:r>
         <w:t xml:space="preserve">Add User </w:t>
       </w:r>
@@ -4033,7 +4413,7 @@
       <w:r>
         <w:t>Diagram</w:t>
       </w:r>
-      <w:bookmarkEnd w:id="12"/>
+      <w:bookmarkEnd w:id="11"/>
     </w:p>
     <w:p>
       <w:pPr>
@@ -4058,10 +4438,10 @@
         <w:pStyle w:val="Heading2"/>
         <w:numPr>
           <w:ilvl w:val="1"/>
-          <w:numId w:val="3"/>
+          <w:numId w:val="12"/>
         </w:numPr>
       </w:pPr>
-      <w:bookmarkStart w:id="13" w:name="_Toc507705282"/>
+      <w:bookmarkStart w:id="12" w:name="_Toc507705282"/>
       <w:r>
         <w:t>Create Event</w:t>
       </w:r>
@@ -4071,7 +4451,7 @@
       <w:r>
         <w:t xml:space="preserve"> Diagram</w:t>
       </w:r>
-      <w:bookmarkEnd w:id="13"/>
+      <w:bookmarkEnd w:id="12"/>
     </w:p>
     <w:p>
       <w:pPr>
@@ -4095,10 +4475,10 @@
         <w:pStyle w:val="Heading2"/>
         <w:numPr>
           <w:ilvl w:val="1"/>
-          <w:numId w:val="3"/>
+          <w:numId w:val="12"/>
         </w:numPr>
       </w:pPr>
-      <w:bookmarkStart w:id="14" w:name="_Toc507705283"/>
+      <w:bookmarkStart w:id="13" w:name="_Toc507705283"/>
       <w:r>
         <w:lastRenderedPageBreak/>
         <w:t>Create Profile Activity</w:t>
@@ -4106,7 +4486,7 @@
       <w:r>
         <w:t xml:space="preserve"> Diagram</w:t>
       </w:r>
-      <w:bookmarkEnd w:id="14"/>
+      <w:bookmarkEnd w:id="13"/>
     </w:p>
     <w:p>
       <w:pPr>
@@ -4130,17 +4510,17 @@
         <w:pStyle w:val="Heading2"/>
         <w:numPr>
           <w:ilvl w:val="1"/>
-          <w:numId w:val="3"/>
+          <w:numId w:val="12"/>
         </w:numPr>
       </w:pPr>
-      <w:bookmarkStart w:id="15" w:name="_Toc507705284"/>
+      <w:bookmarkStart w:id="14" w:name="_Toc507705284"/>
       <w:r>
         <w:t>Leave Group Activity</w:t>
       </w:r>
       <w:r>
         <w:t xml:space="preserve"> Diagram</w:t>
       </w:r>
-      <w:bookmarkEnd w:id="15"/>
+      <w:bookmarkEnd w:id="14"/>
     </w:p>
     <w:p>
       <w:pPr>
@@ -4164,10 +4544,10 @@
         <w:pStyle w:val="Heading2"/>
         <w:numPr>
           <w:ilvl w:val="1"/>
-          <w:numId w:val="3"/>
+          <w:numId w:val="12"/>
         </w:numPr>
       </w:pPr>
-      <w:bookmarkStart w:id="16" w:name="_Toc507705285"/>
+      <w:bookmarkStart w:id="15" w:name="_Toc507705285"/>
       <w:r>
         <w:lastRenderedPageBreak/>
         <w:t>Look at Info Activity</w:t>
@@ -4175,7 +4555,7 @@
       <w:r>
         <w:t xml:space="preserve"> Diagram</w:t>
       </w:r>
-      <w:bookmarkEnd w:id="16"/>
+      <w:bookmarkEnd w:id="15"/>
     </w:p>
     <w:p>
       <w:pPr>
@@ -4199,17 +4579,17 @@
         <w:pStyle w:val="Heading2"/>
         <w:numPr>
           <w:ilvl w:val="1"/>
-          <w:numId w:val="3"/>
+          <w:numId w:val="12"/>
         </w:numPr>
       </w:pPr>
-      <w:bookmarkStart w:id="17" w:name="_Toc507705286"/>
+      <w:bookmarkStart w:id="16" w:name="_Toc507705286"/>
       <w:r>
         <w:t>Modify Info Activity</w:t>
       </w:r>
       <w:r>
         <w:t xml:space="preserve"> Diagram</w:t>
       </w:r>
-      <w:bookmarkEnd w:id="17"/>
+      <w:bookmarkEnd w:id="16"/>
     </w:p>
     <w:p>
       <w:pPr>
@@ -4233,10 +4613,10 @@
         <w:pStyle w:val="Heading2"/>
         <w:numPr>
           <w:ilvl w:val="1"/>
-          <w:numId w:val="3"/>
+          <w:numId w:val="12"/>
         </w:numPr>
       </w:pPr>
-      <w:bookmarkStart w:id="18" w:name="_Toc507705287"/>
+      <w:bookmarkStart w:id="17" w:name="_Toc507705287"/>
       <w:r>
         <w:lastRenderedPageBreak/>
         <w:t xml:space="preserve">Personal </w:t>
@@ -4247,7 +4627,7 @@
       <w:r>
         <w:t xml:space="preserve"> Diagram</w:t>
       </w:r>
-      <w:bookmarkEnd w:id="18"/>
+      <w:bookmarkEnd w:id="17"/>
     </w:p>
     <w:p>
       <w:pPr>
@@ -4271,17 +4651,17 @@
         <w:pStyle w:val="Heading2"/>
         <w:numPr>
           <w:ilvl w:val="1"/>
-          <w:numId w:val="3"/>
+          <w:numId w:val="12"/>
         </w:numPr>
       </w:pPr>
-      <w:bookmarkStart w:id="19" w:name="_Toc507705288"/>
+      <w:bookmarkStart w:id="18" w:name="_Toc507705288"/>
       <w:r>
         <w:t>Remove User Activity</w:t>
       </w:r>
       <w:r>
         <w:t xml:space="preserve"> Diagram</w:t>
       </w:r>
-      <w:bookmarkEnd w:id="19"/>
+      <w:bookmarkEnd w:id="18"/>
     </w:p>
     <w:p>
       <w:pPr>
@@ -4306,17 +4686,17 @@
         <w:pStyle w:val="Heading2"/>
         <w:numPr>
           <w:ilvl w:val="1"/>
-          <w:numId w:val="3"/>
+          <w:numId w:val="12"/>
         </w:numPr>
       </w:pPr>
-      <w:bookmarkStart w:id="20" w:name="_Toc507705289"/>
+      <w:bookmarkStart w:id="19" w:name="_Toc507705289"/>
       <w:r>
         <w:t>Search Clubs Activity</w:t>
       </w:r>
       <w:r>
         <w:t xml:space="preserve"> Diagram</w:t>
       </w:r>
-      <w:bookmarkEnd w:id="20"/>
+      <w:bookmarkEnd w:id="19"/>
     </w:p>
     <w:p>
       <w:pPr>
@@ -4340,10 +4720,10 @@
         <w:pStyle w:val="Heading2"/>
         <w:numPr>
           <w:ilvl w:val="1"/>
-          <w:numId w:val="3"/>
+          <w:numId w:val="12"/>
         </w:numPr>
       </w:pPr>
-      <w:bookmarkStart w:id="21" w:name="_Toc507705290"/>
+      <w:bookmarkStart w:id="20" w:name="_Toc507705290"/>
       <w:r>
         <w:lastRenderedPageBreak/>
         <w:t xml:space="preserve">View </w:t>
@@ -4354,7 +4734,7 @@
       <w:r>
         <w:t xml:space="preserve"> Diagram</w:t>
       </w:r>
-      <w:bookmarkEnd w:id="21"/>
+      <w:bookmarkEnd w:id="20"/>
     </w:p>
     <w:p>
       <w:pPr>
@@ -4378,29 +4758,21 @@
         <w:pStyle w:val="Heading2"/>
         <w:numPr>
           <w:ilvl w:val="1"/>
-          <w:numId w:val="3"/>
+          <w:numId w:val="12"/>
         </w:numPr>
       </w:pPr>
-      <w:bookmarkStart w:id="22" w:name="_Toc507705291"/>
+      <w:bookmarkStart w:id="21" w:name="_Toc507705291"/>
       <w:r>
         <w:t>Database Diagram</w:t>
       </w:r>
-      <w:bookmarkEnd w:id="22"/>
+      <w:bookmarkEnd w:id="21"/>
     </w:p>
     <w:p>
       <w:pPr>
         <w:ind w:left="360"/>
       </w:pPr>
       <w:r>
-        <w:t xml:space="preserve">A first pass at the database. This model attempts to provide </w:t>
-      </w:r>
-      <w:proofErr w:type="gramStart"/>
-      <w:r>
-        <w:t>all of</w:t>
-      </w:r>
-      <w:proofErr w:type="gramEnd"/>
-      <w:r>
-        <w:t xml:space="preserve"> the features as simply as possible.</w:t>
+        <w:t>A first pass at the database. This model attempts to provide all of the features as simply as possible.</w:t>
       </w:r>
     </w:p>
     <w:p>
@@ -4456,15 +4828,20 @@
         <w:pStyle w:val="Heading2"/>
         <w:numPr>
           <w:ilvl w:val="1"/>
-          <w:numId w:val="3"/>
+          <w:numId w:val="12"/>
         </w:numPr>
       </w:pPr>
-      <w:bookmarkStart w:id="23" w:name="_Toc507705292"/>
+      <w:bookmarkStart w:id="22" w:name="_Toc507705292"/>
       <w:r>
         <w:lastRenderedPageBreak/>
-        <w:t>Class Diagram</w:t>
-      </w:r>
+        <w:t>Class Di</w:t>
+      </w:r>
+      <w:bookmarkStart w:id="23" w:name="_GoBack"/>
       <w:bookmarkEnd w:id="23"/>
+      <w:r>
+        <w:t>agram</w:t>
+      </w:r>
+      <w:bookmarkEnd w:id="22"/>
     </w:p>
     <w:p>
       <w:pPr>
@@ -4544,7 +4921,7 @@
     </w:p>
     <w:p/>
     <w:sectPr>
-      <w:headerReference w:type="default" r:id="rId24"/>
+      <w:footerReference w:type="default" r:id="rId24"/>
       <w:pgSz w:w="12240" w:h="15840"/>
       <w:pgMar w:top="1440" w:right="1440" w:bottom="1440" w:left="1440" w:header="720" w:footer="720" w:gutter="0"/>
       <w:pgNumType w:start="0"/>
@@ -4557,7 +4934,7 @@
 </file>
 
 <file path=word/endnotes.xml><?xml version="1.0" encoding="utf-8"?>
-<w:endnotes xmlns:wpc="http://schemas.microsoft.com/office/word/2010/wordprocessingCanvas" xmlns:cx="http://schemas.microsoft.com/office/drawing/2014/chartex" xmlns:cx1="http://schemas.microsoft.com/office/drawing/2015/9/8/chartex" xmlns:cx2="http://schemas.microsoft.com/office/drawing/2015/10/21/chartex" xmlns:cx3="http://schemas.microsoft.com/office/drawing/2016/5/9/chartex" xmlns:cx4="http://schemas.microsoft.com/office/drawing/2016/5/10/chartex" xmlns:cx5="http://schemas.microsoft.com/office/drawing/2016/5/11/chartex" xmlns:cx6="http://schemas.microsoft.com/office/drawing/2016/5/12/chartex" xmlns:cx7="http://schemas.microsoft.com/office/drawing/2016/5/13/chartex" xmlns:cx8="http://schemas.microsoft.com/office/drawing/2016/5/14/chartex" xmlns:mc="http://schemas.openxmlformats.org/markup-compatibility/2006" xmlns:aink="http://schemas.microsoft.com/office/drawing/2016/ink" xmlns:am3d="http://schemas.microsoft.com/office/drawing/2017/model3d" xmlns:o="urn:schemas-microsoft-com:office:office" xmlns:r="http://schemas.openxmlformats.org/officeDocument/2006/relationships" xmlns:m="http://schemas.openxmlformats.org/officeDocument/2006/math" xmlns:v="urn:schemas-microsoft-com:vml" xmlns:wp14="http://schemas.microsoft.com/office/word/2010/wordprocessingDrawing" xmlns:wp="http://schemas.openxmlformats.org/drawingml/2006/wordprocessingDrawing" xmlns:w10="urn:schemas-microsoft-com:office:word" xmlns:w="http://schemas.openxmlformats.org/wordprocessingml/2006/main" xmlns:w14="http://schemas.microsoft.com/office/word/2010/wordml" xmlns:w15="http://schemas.microsoft.com/office/word/2012/wordml" xmlns:w16cid="http://schemas.microsoft.com/office/word/2016/wordml/cid" xmlns:w16se="http://schemas.microsoft.com/office/word/2015/wordml/symex" xmlns:wpg="http://schemas.microsoft.com/office/word/2010/wordprocessingGroup" xmlns:wpi="http://schemas.microsoft.com/office/word/2010/wordprocessingInk" xmlns:wne="http://schemas.microsoft.com/office/word/2006/wordml" xmlns:wps="http://schemas.microsoft.com/office/word/2010/wordprocessingShape" mc:Ignorable="w14 w15 w16se w16cid wp14">
+<w:endnotes xmlns:wpc="http://schemas.microsoft.com/office/word/2010/wordprocessingCanvas" xmlns:cx="http://schemas.microsoft.com/office/drawing/2014/chartex" xmlns:cx1="http://schemas.microsoft.com/office/drawing/2015/9/8/chartex" xmlns:mc="http://schemas.openxmlformats.org/markup-compatibility/2006" xmlns:o="urn:schemas-microsoft-com:office:office" xmlns:r="http://schemas.openxmlformats.org/officeDocument/2006/relationships" xmlns:m="http://schemas.openxmlformats.org/officeDocument/2006/math" xmlns:v="urn:schemas-microsoft-com:vml" xmlns:wp14="http://schemas.microsoft.com/office/word/2010/wordprocessingDrawing" xmlns:wp="http://schemas.openxmlformats.org/drawingml/2006/wordprocessingDrawing" xmlns:w10="urn:schemas-microsoft-com:office:word" xmlns:w="http://schemas.openxmlformats.org/wordprocessingml/2006/main" xmlns:w14="http://schemas.microsoft.com/office/word/2010/wordml" xmlns:w15="http://schemas.microsoft.com/office/word/2012/wordml" xmlns:w16se="http://schemas.microsoft.com/office/word/2015/wordml/symex" xmlns:wpg="http://schemas.microsoft.com/office/word/2010/wordprocessingGroup" xmlns:wpi="http://schemas.microsoft.com/office/word/2010/wordprocessingInk" xmlns:wne="http://schemas.microsoft.com/office/word/2006/wordml" xmlns:wps="http://schemas.microsoft.com/office/word/2010/wordprocessingShape" mc:Ignorable="w14 w15 w16se wp14">
   <w:endnote w:type="separator" w:id="-1">
     <w:p>
       <w:pPr>
@@ -4581,8 +4958,61 @@
 </w:endnotes>
 </file>
 
+<file path=word/footer1.xml><?xml version="1.0" encoding="utf-8"?>
+<w:ftr xmlns:wpc="http://schemas.microsoft.com/office/word/2010/wordprocessingCanvas" xmlns:cx="http://schemas.microsoft.com/office/drawing/2014/chartex" xmlns:cx1="http://schemas.microsoft.com/office/drawing/2015/9/8/chartex" xmlns:mc="http://schemas.openxmlformats.org/markup-compatibility/2006" xmlns:o="urn:schemas-microsoft-com:office:office" xmlns:r="http://schemas.openxmlformats.org/officeDocument/2006/relationships" xmlns:m="http://schemas.openxmlformats.org/officeDocument/2006/math" xmlns:v="urn:schemas-microsoft-com:vml" xmlns:wp14="http://schemas.microsoft.com/office/word/2010/wordprocessingDrawing" xmlns:wp="http://schemas.openxmlformats.org/drawingml/2006/wordprocessingDrawing" xmlns:w10="urn:schemas-microsoft-com:office:word" xmlns:w="http://schemas.openxmlformats.org/wordprocessingml/2006/main" xmlns:w14="http://schemas.microsoft.com/office/word/2010/wordml" xmlns:w15="http://schemas.microsoft.com/office/word/2012/wordml" xmlns:w16se="http://schemas.microsoft.com/office/word/2015/wordml/symex" xmlns:wpg="http://schemas.microsoft.com/office/word/2010/wordprocessingGroup" xmlns:wpi="http://schemas.microsoft.com/office/word/2010/wordprocessingInk" xmlns:wne="http://schemas.microsoft.com/office/word/2006/wordml" xmlns:wps="http://schemas.microsoft.com/office/word/2010/wordprocessingShape" mc:Ignorable="w14 w15 w16se wp14">
+  <w:sdt>
+    <w:sdtPr>
+      <w:id w:val="-304168264"/>
+      <w:docPartObj>
+        <w:docPartGallery w:val="Page Numbers (Bottom of Page)"/>
+        <w:docPartUnique/>
+      </w:docPartObj>
+    </w:sdtPr>
+    <w:sdtEndPr>
+      <w:rPr>
+        <w:noProof/>
+      </w:rPr>
+    </w:sdtEndPr>
+    <w:sdtContent>
+      <w:p>
+        <w:pPr>
+          <w:pStyle w:val="Footer"/>
+          <w:jc w:val="right"/>
+        </w:pPr>
+        <w:r>
+          <w:fldChar w:fldCharType="begin"/>
+        </w:r>
+        <w:r>
+          <w:instrText xml:space="preserve"> PAGE   \* MERGEFORMAT </w:instrText>
+        </w:r>
+        <w:r>
+          <w:fldChar w:fldCharType="separate"/>
+        </w:r>
+        <w:r>
+          <w:rPr>
+            <w:noProof/>
+          </w:rPr>
+          <w:t>15</w:t>
+        </w:r>
+        <w:r>
+          <w:rPr>
+            <w:noProof/>
+          </w:rPr>
+          <w:fldChar w:fldCharType="end"/>
+        </w:r>
+      </w:p>
+    </w:sdtContent>
+  </w:sdt>
+  <w:p>
+    <w:pPr>
+      <w:pStyle w:val="Footer"/>
+    </w:pPr>
+  </w:p>
+</w:ftr>
+</file>
+
 <file path=word/footnotes.xml><?xml version="1.0" encoding="utf-8"?>
-<w:footnotes xmlns:wpc="http://schemas.microsoft.com/office/word/2010/wordprocessingCanvas" xmlns:cx="http://schemas.microsoft.com/office/drawing/2014/chartex" xmlns:cx1="http://schemas.microsoft.com/office/drawing/2015/9/8/chartex" xmlns:cx2="http://schemas.microsoft.com/office/drawing/2015/10/21/chartex" xmlns:cx3="http://schemas.microsoft.com/office/drawing/2016/5/9/chartex" xmlns:cx4="http://schemas.microsoft.com/office/drawing/2016/5/10/chartex" xmlns:cx5="http://schemas.microsoft.com/office/drawing/2016/5/11/chartex" xmlns:cx6="http://schemas.microsoft.com/office/drawing/2016/5/12/chartex" xmlns:cx7="http://schemas.microsoft.com/office/drawing/2016/5/13/chartex" xmlns:cx8="http://schemas.microsoft.com/office/drawing/2016/5/14/chartex" xmlns:mc="http://schemas.openxmlformats.org/markup-compatibility/2006" xmlns:aink="http://schemas.microsoft.com/office/drawing/2016/ink" xmlns:am3d="http://schemas.microsoft.com/office/drawing/2017/model3d" xmlns:o="urn:schemas-microsoft-com:office:office" xmlns:r="http://schemas.openxmlformats.org/officeDocument/2006/relationships" xmlns:m="http://schemas.openxmlformats.org/officeDocument/2006/math" xmlns:v="urn:schemas-microsoft-com:vml" xmlns:wp14="http://schemas.microsoft.com/office/word/2010/wordprocessingDrawing" xmlns:wp="http://schemas.openxmlformats.org/drawingml/2006/wordprocessingDrawing" xmlns:w10="urn:schemas-microsoft-com:office:word" xmlns:w="http://schemas.openxmlformats.org/wordprocessingml/2006/main" xmlns:w14="http://schemas.microsoft.com/office/word/2010/wordml" xmlns:w15="http://schemas.microsoft.com/office/word/2012/wordml" xmlns:w16cid="http://schemas.microsoft.com/office/word/2016/wordml/cid" xmlns:w16se="http://schemas.microsoft.com/office/word/2015/wordml/symex" xmlns:wpg="http://schemas.microsoft.com/office/word/2010/wordprocessingGroup" xmlns:wpi="http://schemas.microsoft.com/office/word/2010/wordprocessingInk" xmlns:wne="http://schemas.microsoft.com/office/word/2006/wordml" xmlns:wps="http://schemas.microsoft.com/office/word/2010/wordprocessingShape" mc:Ignorable="w14 w15 w16se w16cid wp14">
+<w:footnotes xmlns:wpc="http://schemas.microsoft.com/office/word/2010/wordprocessingCanvas" xmlns:cx="http://schemas.microsoft.com/office/drawing/2014/chartex" xmlns:cx1="http://schemas.microsoft.com/office/drawing/2015/9/8/chartex" xmlns:mc="http://schemas.openxmlformats.org/markup-compatibility/2006" xmlns:o="urn:schemas-microsoft-com:office:office" xmlns:r="http://schemas.openxmlformats.org/officeDocument/2006/relationships" xmlns:m="http://schemas.openxmlformats.org/officeDocument/2006/math" xmlns:v="urn:schemas-microsoft-com:vml" xmlns:wp14="http://schemas.microsoft.com/office/word/2010/wordprocessingDrawing" xmlns:wp="http://schemas.openxmlformats.org/drawingml/2006/wordprocessingDrawing" xmlns:w10="urn:schemas-microsoft-com:office:word" xmlns:w="http://schemas.openxmlformats.org/wordprocessingml/2006/main" xmlns:w14="http://schemas.microsoft.com/office/word/2010/wordml" xmlns:w15="http://schemas.microsoft.com/office/word/2012/wordml" xmlns:w16se="http://schemas.microsoft.com/office/word/2015/wordml/symex" xmlns:wpg="http://schemas.microsoft.com/office/word/2010/wordprocessingGroup" xmlns:wpi="http://schemas.microsoft.com/office/word/2010/wordprocessingInk" xmlns:wne="http://schemas.microsoft.com/office/word/2006/wordml" xmlns:wps="http://schemas.microsoft.com/office/word/2010/wordprocessingShape" mc:Ignorable="w14 w15 w16se wp14">
   <w:footnote w:type="separator" w:id="-1">
     <w:p>
       <w:pPr>
@@ -4606,23 +5036,122 @@
 </w:footnotes>
 </file>
 
-<file path=word/header1.xml><?xml version="1.0" encoding="utf-8"?>
-<w:hdr xmlns:wpc="http://schemas.microsoft.com/office/word/2010/wordprocessingCanvas" xmlns:cx="http://schemas.microsoft.com/office/drawing/2014/chartex" xmlns:cx1="http://schemas.microsoft.com/office/drawing/2015/9/8/chartex" xmlns:cx2="http://schemas.microsoft.com/office/drawing/2015/10/21/chartex" xmlns:cx3="http://schemas.microsoft.com/office/drawing/2016/5/9/chartex" xmlns:cx4="http://schemas.microsoft.com/office/drawing/2016/5/10/chartex" xmlns:cx5="http://schemas.microsoft.com/office/drawing/2016/5/11/chartex" xmlns:cx6="http://schemas.microsoft.com/office/drawing/2016/5/12/chartex" xmlns:cx7="http://schemas.microsoft.com/office/drawing/2016/5/13/chartex" xmlns:cx8="http://schemas.microsoft.com/office/drawing/2016/5/14/chartex" xmlns:mc="http://schemas.openxmlformats.org/markup-compatibility/2006" xmlns:aink="http://schemas.microsoft.com/office/drawing/2016/ink" xmlns:am3d="http://schemas.microsoft.com/office/drawing/2017/model3d" xmlns:o="urn:schemas-microsoft-com:office:office" xmlns:r="http://schemas.openxmlformats.org/officeDocument/2006/relationships" xmlns:m="http://schemas.openxmlformats.org/officeDocument/2006/math" xmlns:v="urn:schemas-microsoft-com:vml" xmlns:wp14="http://schemas.microsoft.com/office/word/2010/wordprocessingDrawing" xmlns:wp="http://schemas.openxmlformats.org/drawingml/2006/wordprocessingDrawing" xmlns:w10="urn:schemas-microsoft-com:office:word" xmlns:w="http://schemas.openxmlformats.org/wordprocessingml/2006/main" xmlns:w14="http://schemas.microsoft.com/office/word/2010/wordml" xmlns:w15="http://schemas.microsoft.com/office/word/2012/wordml" xmlns:w16cid="http://schemas.microsoft.com/office/word/2016/wordml/cid" xmlns:w16se="http://schemas.microsoft.com/office/word/2015/wordml/symex" xmlns:wpg="http://schemas.microsoft.com/office/word/2010/wordprocessingGroup" xmlns:wpi="http://schemas.microsoft.com/office/word/2010/wordprocessingInk" xmlns:wne="http://schemas.microsoft.com/office/word/2006/wordml" xmlns:wps="http://schemas.microsoft.com/office/word/2010/wordprocessingShape" mc:Ignorable="w14 w15 w16se w16cid wp14">
-  <w:p>
-    <w:pPr>
-      <w:pStyle w:val="Header"/>
+<file path=word/numbering.xml><?xml version="1.0" encoding="utf-8"?>
+<w:numbering xmlns:wpc="http://schemas.microsoft.com/office/word/2010/wordprocessingCanvas" xmlns:cx="http://schemas.microsoft.com/office/drawing/2014/chartex" xmlns:cx1="http://schemas.microsoft.com/office/drawing/2015/9/8/chartex" xmlns:mc="http://schemas.openxmlformats.org/markup-compatibility/2006" xmlns:o="urn:schemas-microsoft-com:office:office" xmlns:r="http://schemas.openxmlformats.org/officeDocument/2006/relationships" xmlns:m="http://schemas.openxmlformats.org/officeDocument/2006/math" xmlns:v="urn:schemas-microsoft-com:vml" xmlns:wp14="http://schemas.microsoft.com/office/word/2010/wordprocessingDrawing" xmlns:wp="http://schemas.openxmlformats.org/drawingml/2006/wordprocessingDrawing" xmlns:w10="urn:schemas-microsoft-com:office:word" xmlns:w="http://schemas.openxmlformats.org/wordprocessingml/2006/main" xmlns:w14="http://schemas.microsoft.com/office/word/2010/wordml" xmlns:w15="http://schemas.microsoft.com/office/word/2012/wordml" xmlns:w16se="http://schemas.microsoft.com/office/word/2015/wordml/symex" xmlns:wpg="http://schemas.microsoft.com/office/word/2010/wordprocessingGroup" xmlns:wpi="http://schemas.microsoft.com/office/word/2010/wordprocessingInk" xmlns:wne="http://schemas.microsoft.com/office/word/2006/wordml" xmlns:wps="http://schemas.microsoft.com/office/word/2010/wordprocessingShape" mc:Ignorable="w14 w15 w16se wp14">
+  <w:abstractNum w:abstractNumId="0" w15:restartNumberingAfterBreak="0">
+    <w:nsid w:val="058872DF"/>
+    <w:multiLevelType w:val="multilevel"/>
+    <w:tmpl w:val="3190B9C2"/>
+    <w:lvl w:ilvl="0">
+      <w:start w:val="4"/>
+      <w:numFmt w:val="decimal"/>
+      <w:lvlText w:val="%1"/>
+      <w:lvlJc w:val="left"/>
+      <w:pPr>
+        <w:ind w:left="360" w:hanging="360"/>
+      </w:pPr>
       <w:rPr>
-        <w:sz w:val="20"/>
-        <w:szCs w:val="20"/>
+        <w:rFonts w:hint="default"/>
       </w:rPr>
-    </w:pPr>
-  </w:p>
-</w:hdr>
-</file>
-
-<file path=word/numbering.xml><?xml version="1.0" encoding="utf-8"?>
-<w:numbering xmlns:wpc="http://schemas.microsoft.com/office/word/2010/wordprocessingCanvas" xmlns:cx="http://schemas.microsoft.com/office/drawing/2014/chartex" xmlns:cx1="http://schemas.microsoft.com/office/drawing/2015/9/8/chartex" xmlns:cx2="http://schemas.microsoft.com/office/drawing/2015/10/21/chartex" xmlns:cx3="http://schemas.microsoft.com/office/drawing/2016/5/9/chartex" xmlns:cx4="http://schemas.microsoft.com/office/drawing/2016/5/10/chartex" xmlns:cx5="http://schemas.microsoft.com/office/drawing/2016/5/11/chartex" xmlns:cx6="http://schemas.microsoft.com/office/drawing/2016/5/12/chartex" xmlns:cx7="http://schemas.microsoft.com/office/drawing/2016/5/13/chartex" xmlns:cx8="http://schemas.microsoft.com/office/drawing/2016/5/14/chartex" xmlns:mc="http://schemas.openxmlformats.org/markup-compatibility/2006" xmlns:aink="http://schemas.microsoft.com/office/drawing/2016/ink" xmlns:am3d="http://schemas.microsoft.com/office/drawing/2017/model3d" xmlns:o="urn:schemas-microsoft-com:office:office" xmlns:r="http://schemas.openxmlformats.org/officeDocument/2006/relationships" xmlns:m="http://schemas.openxmlformats.org/officeDocument/2006/math" xmlns:v="urn:schemas-microsoft-com:vml" xmlns:wp14="http://schemas.microsoft.com/office/word/2010/wordprocessingDrawing" xmlns:wp="http://schemas.openxmlformats.org/drawingml/2006/wordprocessingDrawing" xmlns:w10="urn:schemas-microsoft-com:office:word" xmlns:w="http://schemas.openxmlformats.org/wordprocessingml/2006/main" xmlns:w14="http://schemas.microsoft.com/office/word/2010/wordml" xmlns:w15="http://schemas.microsoft.com/office/word/2012/wordml" xmlns:w16cid="http://schemas.microsoft.com/office/word/2016/wordml/cid" xmlns:w16se="http://schemas.microsoft.com/office/word/2015/wordml/symex" xmlns:wpg="http://schemas.microsoft.com/office/word/2010/wordprocessingGroup" xmlns:wpi="http://schemas.microsoft.com/office/word/2010/wordprocessingInk" xmlns:wne="http://schemas.microsoft.com/office/word/2006/wordml" xmlns:wps="http://schemas.microsoft.com/office/word/2010/wordprocessingShape" mc:Ignorable="w14 w15 w16se w16cid wp14">
-  <w:abstractNum w:abstractNumId="0" w15:restartNumberingAfterBreak="0">
+    </w:lvl>
+    <w:lvl w:ilvl="1">
+      <w:start w:val="2"/>
+      <w:numFmt w:val="decimal"/>
+      <w:lvlText w:val="%1.%2"/>
+      <w:lvlJc w:val="left"/>
+      <w:pPr>
+        <w:ind w:left="1350" w:hanging="720"/>
+      </w:pPr>
+      <w:rPr>
+        <w:rFonts w:hint="default"/>
+      </w:rPr>
+    </w:lvl>
+    <w:lvl w:ilvl="2">
+      <w:start w:val="1"/>
+      <w:numFmt w:val="decimal"/>
+      <w:lvlText w:val="%1.%2.%3"/>
+      <w:lvlJc w:val="left"/>
+      <w:pPr>
+        <w:ind w:left="1980" w:hanging="720"/>
+      </w:pPr>
+      <w:rPr>
+        <w:rFonts w:hint="default"/>
+      </w:rPr>
+    </w:lvl>
+    <w:lvl w:ilvl="3">
+      <w:start w:val="1"/>
+      <w:numFmt w:val="decimal"/>
+      <w:lvlText w:val="%1.%2.%3.%4"/>
+      <w:lvlJc w:val="left"/>
+      <w:pPr>
+        <w:ind w:left="2970" w:hanging="1080"/>
+      </w:pPr>
+      <w:rPr>
+        <w:rFonts w:hint="default"/>
+      </w:rPr>
+    </w:lvl>
+    <w:lvl w:ilvl="4">
+      <w:start w:val="1"/>
+      <w:numFmt w:val="decimal"/>
+      <w:lvlText w:val="%1.%2.%3.%4.%5"/>
+      <w:lvlJc w:val="left"/>
+      <w:pPr>
+        <w:ind w:left="3600" w:hanging="1080"/>
+      </w:pPr>
+      <w:rPr>
+        <w:rFonts w:hint="default"/>
+      </w:rPr>
+    </w:lvl>
+    <w:lvl w:ilvl="5">
+      <w:start w:val="1"/>
+      <w:numFmt w:val="decimal"/>
+      <w:lvlText w:val="%1.%2.%3.%4.%5.%6"/>
+      <w:lvlJc w:val="left"/>
+      <w:pPr>
+        <w:ind w:left="4590" w:hanging="1440"/>
+      </w:pPr>
+      <w:rPr>
+        <w:rFonts w:hint="default"/>
+      </w:rPr>
+    </w:lvl>
+    <w:lvl w:ilvl="6">
+      <w:start w:val="1"/>
+      <w:numFmt w:val="decimal"/>
+      <w:lvlText w:val="%1.%2.%3.%4.%5.%6.%7"/>
+      <w:lvlJc w:val="left"/>
+      <w:pPr>
+        <w:ind w:left="5580" w:hanging="1800"/>
+      </w:pPr>
+      <w:rPr>
+        <w:rFonts w:hint="default"/>
+      </w:rPr>
+    </w:lvl>
+    <w:lvl w:ilvl="7">
+      <w:start w:val="1"/>
+      <w:numFmt w:val="decimal"/>
+      <w:lvlText w:val="%1.%2.%3.%4.%5.%6.%7.%8"/>
+      <w:lvlJc w:val="left"/>
+      <w:pPr>
+        <w:ind w:left="6210" w:hanging="1800"/>
+      </w:pPr>
+      <w:rPr>
+        <w:rFonts w:hint="default"/>
+      </w:rPr>
+    </w:lvl>
+    <w:lvl w:ilvl="8">
+      <w:start w:val="1"/>
+      <w:numFmt w:val="decimal"/>
+      <w:lvlText w:val="%1.%2.%3.%4.%5.%6.%7.%8.%9"/>
+      <w:lvlJc w:val="left"/>
+      <w:pPr>
+        <w:ind w:left="7200" w:hanging="2160"/>
+      </w:pPr>
+      <w:rPr>
+        <w:rFonts w:hint="default"/>
+      </w:rPr>
+    </w:lvl>
+  </w:abstractNum>
+  <w:abstractNum w:abstractNumId="1" w15:restartNumberingAfterBreak="0">
     <w:nsid w:val="14ED73B9"/>
     <w:multiLevelType w:val="hybridMultilevel"/>
     <w:tmpl w:val="A8B6F6B4"/>
@@ -4711,7 +5240,7 @@
       </w:pPr>
     </w:lvl>
   </w:abstractNum>
-  <w:abstractNum w:abstractNumId="1" w15:restartNumberingAfterBreak="0">
+  <w:abstractNum w:abstractNumId="2" w15:restartNumberingAfterBreak="0">
     <w:nsid w:val="19C840EC"/>
     <w:multiLevelType w:val="multilevel"/>
     <w:tmpl w:val="27D0D13A"/>
@@ -4832,7 +5361,7 @@
       </w:rPr>
     </w:lvl>
   </w:abstractNum>
-  <w:abstractNum w:abstractNumId="2" w15:restartNumberingAfterBreak="0">
+  <w:abstractNum w:abstractNumId="3" w15:restartNumberingAfterBreak="0">
     <w:nsid w:val="1BB52D51"/>
     <w:multiLevelType w:val="hybridMultilevel"/>
     <w:tmpl w:val="B0BC9E76"/>
@@ -4945,7 +5474,7 @@
       </w:rPr>
     </w:lvl>
   </w:abstractNum>
-  <w:abstractNum w:abstractNumId="3" w15:restartNumberingAfterBreak="0">
+  <w:abstractNum w:abstractNumId="4" w15:restartNumberingAfterBreak="0">
     <w:nsid w:val="1BE27300"/>
     <w:multiLevelType w:val="hybridMultilevel"/>
     <w:tmpl w:val="0E38DB34"/>
@@ -5034,7 +5563,7 @@
       </w:pPr>
     </w:lvl>
   </w:abstractNum>
-  <w:abstractNum w:abstractNumId="4" w15:restartNumberingAfterBreak="0">
+  <w:abstractNum w:abstractNumId="5" w15:restartNumberingAfterBreak="0">
     <w:nsid w:val="2B186CA8"/>
     <w:multiLevelType w:val="multilevel"/>
     <w:tmpl w:val="C3680812"/>
@@ -5155,7 +5684,7 @@
       </w:rPr>
     </w:lvl>
   </w:abstractNum>
-  <w:abstractNum w:abstractNumId="5" w15:restartNumberingAfterBreak="0">
+  <w:abstractNum w:abstractNumId="6" w15:restartNumberingAfterBreak="0">
     <w:nsid w:val="369C4D49"/>
     <w:multiLevelType w:val="hybridMultilevel"/>
     <w:tmpl w:val="D3D2D328"/>
@@ -5244,7 +5773,7 @@
       </w:pPr>
     </w:lvl>
   </w:abstractNum>
-  <w:abstractNum w:abstractNumId="6" w15:restartNumberingAfterBreak="0">
+  <w:abstractNum w:abstractNumId="7" w15:restartNumberingAfterBreak="0">
     <w:nsid w:val="53616E98"/>
     <w:multiLevelType w:val="hybridMultilevel"/>
     <w:tmpl w:val="1D78F1C2"/>
@@ -5333,7 +5862,7 @@
       </w:pPr>
     </w:lvl>
   </w:abstractNum>
-  <w:abstractNum w:abstractNumId="7" w15:restartNumberingAfterBreak="0">
+  <w:abstractNum w:abstractNumId="8" w15:restartNumberingAfterBreak="0">
     <w:nsid w:val="59A71896"/>
     <w:multiLevelType w:val="multilevel"/>
     <w:tmpl w:val="0409001F"/>
@@ -5419,7 +5948,7 @@
       </w:pPr>
     </w:lvl>
   </w:abstractNum>
-  <w:abstractNum w:abstractNumId="8" w15:restartNumberingAfterBreak="0">
+  <w:abstractNum w:abstractNumId="9" w15:restartNumberingAfterBreak="0">
     <w:nsid w:val="5CBB46AA"/>
     <w:multiLevelType w:val="hybridMultilevel"/>
     <w:tmpl w:val="85989D74"/>
@@ -5508,7 +6037,120 @@
       </w:pPr>
     </w:lvl>
   </w:abstractNum>
-  <w:abstractNum w:abstractNumId="9" w15:restartNumberingAfterBreak="0">
+  <w:abstractNum w:abstractNumId="10" w15:restartNumberingAfterBreak="0">
+    <w:nsid w:val="6C63711A"/>
+    <w:multiLevelType w:val="multilevel"/>
+    <w:tmpl w:val="6EF87C94"/>
+    <w:lvl w:ilvl="0">
+      <w:start w:val="2"/>
+      <w:numFmt w:val="decimal"/>
+      <w:lvlText w:val="%1"/>
+      <w:lvlJc w:val="left"/>
+      <w:pPr>
+        <w:ind w:left="390" w:hanging="390"/>
+      </w:pPr>
+      <w:rPr>
+        <w:rFonts w:hint="default"/>
+      </w:rPr>
+    </w:lvl>
+    <w:lvl w:ilvl="1">
+      <w:start w:val="4"/>
+      <w:numFmt w:val="decimal"/>
+      <w:lvlText w:val="%1.%2"/>
+      <w:lvlJc w:val="left"/>
+      <w:pPr>
+        <w:ind w:left="1350" w:hanging="720"/>
+      </w:pPr>
+      <w:rPr>
+        <w:rFonts w:hint="default"/>
+      </w:rPr>
+    </w:lvl>
+    <w:lvl w:ilvl="2">
+      <w:start w:val="1"/>
+      <w:numFmt w:val="decimal"/>
+      <w:lvlText w:val="%1.%2.%3"/>
+      <w:lvlJc w:val="left"/>
+      <w:pPr>
+        <w:ind w:left="1980" w:hanging="720"/>
+      </w:pPr>
+      <w:rPr>
+        <w:rFonts w:hint="default"/>
+      </w:rPr>
+    </w:lvl>
+    <w:lvl w:ilvl="3">
+      <w:start w:val="1"/>
+      <w:numFmt w:val="decimal"/>
+      <w:lvlText w:val="%1.%2.%3.%4"/>
+      <w:lvlJc w:val="left"/>
+      <w:pPr>
+        <w:ind w:left="2970" w:hanging="1080"/>
+      </w:pPr>
+      <w:rPr>
+        <w:rFonts w:hint="default"/>
+      </w:rPr>
+    </w:lvl>
+    <w:lvl w:ilvl="4">
+      <w:start w:val="1"/>
+      <w:numFmt w:val="decimal"/>
+      <w:lvlText w:val="%1.%2.%3.%4.%5"/>
+      <w:lvlJc w:val="left"/>
+      <w:pPr>
+        <w:ind w:left="3960" w:hanging="1440"/>
+      </w:pPr>
+      <w:rPr>
+        <w:rFonts w:hint="default"/>
+      </w:rPr>
+    </w:lvl>
+    <w:lvl w:ilvl="5">
+      <w:start w:val="1"/>
+      <w:numFmt w:val="decimal"/>
+      <w:lvlText w:val="%1.%2.%3.%4.%5.%6"/>
+      <w:lvlJc w:val="left"/>
+      <w:pPr>
+        <w:ind w:left="4590" w:hanging="1440"/>
+      </w:pPr>
+      <w:rPr>
+        <w:rFonts w:hint="default"/>
+      </w:rPr>
+    </w:lvl>
+    <w:lvl w:ilvl="6">
+      <w:start w:val="1"/>
+      <w:numFmt w:val="decimal"/>
+      <w:lvlText w:val="%1.%2.%3.%4.%5.%6.%7"/>
+      <w:lvlJc w:val="left"/>
+      <w:pPr>
+        <w:ind w:left="5580" w:hanging="1800"/>
+      </w:pPr>
+      <w:rPr>
+        <w:rFonts w:hint="default"/>
+      </w:rPr>
+    </w:lvl>
+    <w:lvl w:ilvl="7">
+      <w:start w:val="1"/>
+      <w:numFmt w:val="decimal"/>
+      <w:lvlText w:val="%1.%2.%3.%4.%5.%6.%7.%8"/>
+      <w:lvlJc w:val="left"/>
+      <w:pPr>
+        <w:ind w:left="6570" w:hanging="2160"/>
+      </w:pPr>
+      <w:rPr>
+        <w:rFonts w:hint="default"/>
+      </w:rPr>
+    </w:lvl>
+    <w:lvl w:ilvl="8">
+      <w:start w:val="1"/>
+      <w:numFmt w:val="decimal"/>
+      <w:lvlText w:val="%1.%2.%3.%4.%5.%6.%7.%8.%9"/>
+      <w:lvlJc w:val="left"/>
+      <w:pPr>
+        <w:ind w:left="7200" w:hanging="2160"/>
+      </w:pPr>
+      <w:rPr>
+        <w:rFonts w:hint="default"/>
+      </w:rPr>
+    </w:lvl>
+  </w:abstractNum>
+  <w:abstractNum w:abstractNumId="11" w15:restartNumberingAfterBreak="0">
     <w:nsid w:val="7C58060E"/>
     <w:multiLevelType w:val="hybridMultilevel"/>
     <w:tmpl w:val="ADBA566C"/>
@@ -5598,40 +6240,46 @@
     </w:lvl>
   </w:abstractNum>
   <w:num w:numId="1">
+    <w:abstractNumId w:val="4"/>
+  </w:num>
+  <w:num w:numId="2">
+    <w:abstractNumId w:val="11"/>
+  </w:num>
+  <w:num w:numId="3">
+    <w:abstractNumId w:val="5"/>
+  </w:num>
+  <w:num w:numId="4">
+    <w:abstractNumId w:val="8"/>
+  </w:num>
+  <w:num w:numId="5">
+    <w:abstractNumId w:val="7"/>
+  </w:num>
+  <w:num w:numId="6">
+    <w:abstractNumId w:val="9"/>
+  </w:num>
+  <w:num w:numId="7">
+    <w:abstractNumId w:val="6"/>
+  </w:num>
+  <w:num w:numId="8">
+    <w:abstractNumId w:val="2"/>
+  </w:num>
+  <w:num w:numId="9">
     <w:abstractNumId w:val="3"/>
   </w:num>
-  <w:num w:numId="2">
-    <w:abstractNumId w:val="9"/>
-  </w:num>
-  <w:num w:numId="3">
-    <w:abstractNumId w:val="4"/>
-  </w:num>
-  <w:num w:numId="4">
-    <w:abstractNumId w:val="7"/>
-  </w:num>
-  <w:num w:numId="5">
-    <w:abstractNumId w:val="6"/>
-  </w:num>
-  <w:num w:numId="6">
-    <w:abstractNumId w:val="8"/>
-  </w:num>
-  <w:num w:numId="7">
-    <w:abstractNumId w:val="5"/>
-  </w:num>
-  <w:num w:numId="8">
+  <w:num w:numId="10">
     <w:abstractNumId w:val="1"/>
   </w:num>
-  <w:num w:numId="9">
-    <w:abstractNumId w:val="2"/>
+  <w:num w:numId="11">
+    <w:abstractNumId w:val="10"/>
   </w:num>
-  <w:num w:numId="10">
+  <w:num w:numId="12">
     <w:abstractNumId w:val="0"/>
   </w:num>
 </w:numbering>
 </file>
 
 <file path=word/styles.xml><?xml version="1.0" encoding="utf-8"?>
-<w:styles xmlns:mc="http://schemas.openxmlformats.org/markup-compatibility/2006" xmlns:r="http://schemas.openxmlformats.org/officeDocument/2006/relationships" xmlns:w="http://schemas.openxmlformats.org/wordprocessingml/2006/main" xmlns:w14="http://schemas.microsoft.com/office/word/2010/wordml" xmlns:w15="http://schemas.microsoft.com/office/word/2012/wordml" xmlns:w16cid="http://schemas.microsoft.com/office/word/2016/wordml/cid" xmlns:w16se="http://schemas.microsoft.com/office/word/2015/wordml/symex" mc:Ignorable="w14 w15 w16se w16cid">
+<w:styles xmlns:mc="http://schemas.openxmlformats.org/markup-compatibility/2006" xmlns:r="http://schemas.openxmlformats.org/officeDocument/2006/relationships" xmlns:w="http://schemas.openxmlformats.org/wordprocessingml/2006/main" xmlns:w14="http://schemas.microsoft.com/office/word/2010/wordml" xmlns:w15="http://schemas.microsoft.com/office/word/2012/wordml" xmlns:w16se="http://schemas.microsoft.com/office/word/2015/wordml/symex" mc:Ignorable="w14 w15 w16se">
   <w:docDefaults>
     <w:rPrDefault>
       <w:rPr>
@@ -5647,7 +6295,7 @@
       </w:pPr>
     </w:pPrDefault>
   </w:docDefaults>
-  <w:latentStyles w:defLockedState="0" w:defUIPriority="99" w:defSemiHidden="0" w:defUnhideWhenUsed="0" w:defQFormat="0" w:count="375">
+  <w:latentStyles w:defLockedState="0" w:defUIPriority="99" w:defSemiHidden="0" w:defUnhideWhenUsed="0" w:defQFormat="0" w:count="371">
     <w:lsdException w:name="Normal" w:uiPriority="0" w:qFormat="1"/>
     <w:lsdException w:name="heading 1" w:uiPriority="9" w:qFormat="1"/>
     <w:lsdException w:name="heading 2" w:semiHidden="1" w:uiPriority="9" w:unhideWhenUsed="1" w:qFormat="1"/>
@@ -5753,6 +6401,7 @@
     <w:lsdException w:name="HTML Sample" w:semiHidden="1" w:unhideWhenUsed="1"/>
     <w:lsdException w:name="HTML Typewriter" w:semiHidden="1" w:unhideWhenUsed="1"/>
     <w:lsdException w:name="HTML Variable" w:semiHidden="1" w:unhideWhenUsed="1"/>
+    <w:lsdException w:name="Normal Table" w:semiHidden="1" w:unhideWhenUsed="1"/>
     <w:lsdException w:name="annotation subject" w:semiHidden="1" w:unhideWhenUsed="1"/>
     <w:lsdException w:name="No List" w:semiHidden="1" w:unhideWhenUsed="1"/>
     <w:lsdException w:name="Outline List 1" w:semiHidden="1" w:unhideWhenUsed="1"/>
@@ -5796,8 +6445,10 @@
     <w:lsdException w:name="Table Elegant" w:semiHidden="1" w:unhideWhenUsed="1"/>
     <w:lsdException w:name="Table Professional" w:semiHidden="1" w:unhideWhenUsed="1"/>
     <w:lsdException w:name="Table Subtle 1" w:semiHidden="1" w:unhideWhenUsed="1"/>
+    <w:lsdException w:name="Table Subtle 2" w:semiHidden="1" w:unhideWhenUsed="1"/>
     <w:lsdException w:name="Table Web 1" w:semiHidden="1" w:unhideWhenUsed="1"/>
     <w:lsdException w:name="Table Web 2" w:semiHidden="1" w:unhideWhenUsed="1"/>
+    <w:lsdException w:name="Table Web 3" w:semiHidden="1" w:unhideWhenUsed="1"/>
     <w:lsdException w:name="Balloon Text" w:semiHidden="1" w:unhideWhenUsed="1"/>
     <w:lsdException w:name="Table Grid" w:uiPriority="59"/>
     <w:lsdException w:name="Table Theme" w:semiHidden="1" w:unhideWhenUsed="1"/>
@@ -6016,10 +6667,6 @@
     <w:lsdException w:name="List Table 5 Dark Accent 6" w:uiPriority="50"/>
     <w:lsdException w:name="List Table 6 Colorful Accent 6" w:uiPriority="51"/>
     <w:lsdException w:name="List Table 7 Colorful Accent 6" w:uiPriority="52"/>
-    <w:lsdException w:name="Mention" w:semiHidden="1" w:unhideWhenUsed="1"/>
-    <w:lsdException w:name="Smart Hyperlink" w:semiHidden="1" w:unhideWhenUsed="1"/>
-    <w:lsdException w:name="Hashtag" w:semiHidden="1" w:unhideWhenUsed="1"/>
-    <w:lsdException w:name="Unresolved Mention" w:semiHidden="1" w:unhideWhenUsed="1"/>
   </w:latentStyles>
   <w:style w:type="paragraph" w:default="1" w:styleId="Normal">
     <w:name w:val="Normal"/>
@@ -7157,7 +7804,7 @@
 </file>
 
 <file path=word/glossary/document.xml><?xml version="1.0" encoding="utf-8"?>
-<w:glossaryDocument xmlns:wpc="http://schemas.microsoft.com/office/word/2010/wordprocessingCanvas" xmlns:cx="http://schemas.microsoft.com/office/drawing/2014/chartex" xmlns:cx1="http://schemas.microsoft.com/office/drawing/2015/9/8/chartex" xmlns:cx2="http://schemas.microsoft.com/office/drawing/2015/10/21/chartex" xmlns:cx3="http://schemas.microsoft.com/office/drawing/2016/5/9/chartex" xmlns:cx4="http://schemas.microsoft.com/office/drawing/2016/5/10/chartex" xmlns:cx5="http://schemas.microsoft.com/office/drawing/2016/5/11/chartex" xmlns:cx6="http://schemas.microsoft.com/office/drawing/2016/5/12/chartex" xmlns:cx7="http://schemas.microsoft.com/office/drawing/2016/5/13/chartex" xmlns:cx8="http://schemas.microsoft.com/office/drawing/2016/5/14/chartex" xmlns:mc="http://schemas.openxmlformats.org/markup-compatibility/2006" xmlns:aink="http://schemas.microsoft.com/office/drawing/2016/ink" xmlns:am3d="http://schemas.microsoft.com/office/drawing/2017/model3d" xmlns:o="urn:schemas-microsoft-com:office:office" xmlns:r="http://schemas.openxmlformats.org/officeDocument/2006/relationships" xmlns:m="http://schemas.openxmlformats.org/officeDocument/2006/math" xmlns:v="urn:schemas-microsoft-com:vml" xmlns:wp14="http://schemas.microsoft.com/office/word/2010/wordprocessingDrawing" xmlns:wp="http://schemas.openxmlformats.org/drawingml/2006/wordprocessingDrawing" xmlns:w10="urn:schemas-microsoft-com:office:word" xmlns:w="http://schemas.openxmlformats.org/wordprocessingml/2006/main" xmlns:w14="http://schemas.microsoft.com/office/word/2010/wordml" xmlns:w15="http://schemas.microsoft.com/office/word/2012/wordml" xmlns:w16cid="http://schemas.microsoft.com/office/word/2016/wordml/cid" xmlns:w16se="http://schemas.microsoft.com/office/word/2015/wordml/symex" xmlns:wpg="http://schemas.microsoft.com/office/word/2010/wordprocessingGroup" xmlns:wpi="http://schemas.microsoft.com/office/word/2010/wordprocessingInk" xmlns:wne="http://schemas.microsoft.com/office/word/2006/wordml" xmlns:wps="http://schemas.microsoft.com/office/word/2010/wordprocessingShape" mc:Ignorable="w14 w15 w16se w16cid wp14">
+<w:glossaryDocument xmlns:wpc="http://schemas.microsoft.com/office/word/2010/wordprocessingCanvas" xmlns:cx="http://schemas.microsoft.com/office/drawing/2014/chartex" xmlns:cx1="http://schemas.microsoft.com/office/drawing/2015/9/8/chartex" xmlns:mc="http://schemas.openxmlformats.org/markup-compatibility/2006" xmlns:o="urn:schemas-microsoft-com:office:office" xmlns:r="http://schemas.openxmlformats.org/officeDocument/2006/relationships" xmlns:m="http://schemas.openxmlformats.org/officeDocument/2006/math" xmlns:v="urn:schemas-microsoft-com:vml" xmlns:wp14="http://schemas.microsoft.com/office/word/2010/wordprocessingDrawing" xmlns:wp="http://schemas.openxmlformats.org/drawingml/2006/wordprocessingDrawing" xmlns:w10="urn:schemas-microsoft-com:office:word" xmlns:w="http://schemas.openxmlformats.org/wordprocessingml/2006/main" xmlns:w14="http://schemas.microsoft.com/office/word/2010/wordml" xmlns:w15="http://schemas.microsoft.com/office/word/2012/wordml" xmlns:w16se="http://schemas.microsoft.com/office/word/2015/wordml/symex" xmlns:wpg="http://schemas.microsoft.com/office/word/2010/wordprocessingGroup" xmlns:wpi="http://schemas.microsoft.com/office/word/2010/wordprocessingInk" xmlns:wne="http://schemas.microsoft.com/office/word/2006/wordml" xmlns:wps="http://schemas.microsoft.com/office/word/2010/wordprocessingShape" mc:Ignorable="w14 w15 w16se wp14">
   <w:docParts>
     <w:docPart>
       <w:docPartPr>
@@ -7226,13 +7873,13 @@
 </file>
 
 <file path=word/glossary/fontTable.xml><?xml version="1.0" encoding="utf-8"?>
-<w:fonts xmlns:mc="http://schemas.openxmlformats.org/markup-compatibility/2006" xmlns:r="http://schemas.openxmlformats.org/officeDocument/2006/relationships" xmlns:w="http://schemas.openxmlformats.org/wordprocessingml/2006/main" xmlns:w14="http://schemas.microsoft.com/office/word/2010/wordml" xmlns:w15="http://schemas.microsoft.com/office/word/2012/wordml" xmlns:w16cid="http://schemas.microsoft.com/office/word/2016/wordml/cid" xmlns:w16se="http://schemas.microsoft.com/office/word/2015/wordml/symex" mc:Ignorable="w14 w15 w16se w16cid">
+<w:fonts xmlns:mc="http://schemas.openxmlformats.org/markup-compatibility/2006" xmlns:r="http://schemas.openxmlformats.org/officeDocument/2006/relationships" xmlns:w="http://schemas.openxmlformats.org/wordprocessingml/2006/main" xmlns:w14="http://schemas.microsoft.com/office/word/2010/wordml" xmlns:w15="http://schemas.microsoft.com/office/word/2012/wordml" xmlns:w16se="http://schemas.microsoft.com/office/word/2015/wordml/symex" mc:Ignorable="w14 w15 w16se">
   <w:font w:name="Times New Roman">
     <w:panose1 w:val="02020603050405020304"/>
     <w:charset w:val="00"/>
     <w:family w:val="roman"/>
     <w:pitch w:val="variable"/>
-    <w:sig w:usb0="E0002EFF" w:usb1="C000785B" w:usb2="00000009" w:usb3="00000000" w:csb0="000001FF" w:csb1="00000000"/>
+    <w:sig w:usb0="E0002AFF" w:usb1="C0007843" w:usb2="00000009" w:usb3="00000000" w:csb0="000001FF" w:csb1="00000000"/>
   </w:font>
   <w:font w:name="Symbol">
     <w:panose1 w:val="05050102010706020507"/>
@@ -7268,14 +7915,14 @@
     <w:charset w:val="00"/>
     <w:family w:val="swiss"/>
     <w:pitch w:val="variable"/>
-    <w:sig w:usb0="E0002AFF" w:usb1="C000247B" w:usb2="00000009" w:usb3="00000000" w:csb0="000001FF" w:csb1="00000000"/>
+    <w:sig w:usb0="E0002AFF" w:usb1="4000ACFF" w:usb2="00000001" w:usb3="00000000" w:csb0="000001FF" w:csb1="00000000"/>
   </w:font>
   <w:font w:name="Cambria">
     <w:panose1 w:val="02040503050406030204"/>
     <w:charset w:val="00"/>
     <w:family w:val="roman"/>
     <w:pitch w:val="variable"/>
-    <w:sig w:usb0="E00006FF" w:usb1="400004FF" w:usb2="00000000" w:usb3="00000000" w:csb0="0000019F" w:csb1="00000000"/>
+    <w:sig w:usb0="E00002FF" w:usb1="400004FF" w:usb2="00000000" w:usb3="00000000" w:csb0="0000019F" w:csb1="00000000"/>
   </w:font>
   <w:font w:name="Tahoma">
     <w:panose1 w:val="020B0604030504040204"/>
@@ -7289,13 +7936,13 @@
     <w:charset w:val="00"/>
     <w:family w:val="swiss"/>
     <w:pitch w:val="variable"/>
-    <w:sig w:usb0="E0002AFF" w:usb1="C000247B" w:usb2="00000009" w:usb3="00000000" w:csb0="000001FF" w:csb1="00000000"/>
+    <w:sig w:usb0="A0002AEF" w:usb1="4000207B" w:usb2="00000000" w:usb3="00000000" w:csb0="000001FF" w:csb1="00000000"/>
   </w:font>
 </w:fonts>
 </file>
 
 <file path=word/glossary/settings.xml><?xml version="1.0" encoding="utf-8"?>
-<w:settings xmlns:mc="http://schemas.openxmlformats.org/markup-compatibility/2006" xmlns:o="urn:schemas-microsoft-com:office:office" xmlns:r="http://schemas.openxmlformats.org/officeDocument/2006/relationships" xmlns:m="http://schemas.openxmlformats.org/officeDocument/2006/math" xmlns:v="urn:schemas-microsoft-com:vml" xmlns:w10="urn:schemas-microsoft-com:office:word" xmlns:w="http://schemas.openxmlformats.org/wordprocessingml/2006/main" xmlns:w14="http://schemas.microsoft.com/office/word/2010/wordml" xmlns:w15="http://schemas.microsoft.com/office/word/2012/wordml" xmlns:w16cid="http://schemas.microsoft.com/office/word/2016/wordml/cid" xmlns:w16se="http://schemas.microsoft.com/office/word/2015/wordml/symex" xmlns:sl="http://schemas.openxmlformats.org/schemaLibrary/2006/main" mc:Ignorable="w14 w15 w16se w16cid">
+<w:settings xmlns:mc="http://schemas.openxmlformats.org/markup-compatibility/2006" xmlns:o="urn:schemas-microsoft-com:office:office" xmlns:r="http://schemas.openxmlformats.org/officeDocument/2006/relationships" xmlns:m="http://schemas.openxmlformats.org/officeDocument/2006/math" xmlns:v="urn:schemas-microsoft-com:vml" xmlns:w10="urn:schemas-microsoft-com:office:word" xmlns:w="http://schemas.openxmlformats.org/wordprocessingml/2006/main" xmlns:w14="http://schemas.microsoft.com/office/word/2010/wordml" xmlns:w15="http://schemas.microsoft.com/office/word/2012/wordml" xmlns:w16se="http://schemas.microsoft.com/office/word/2015/wordml/symex" xmlns:sl="http://schemas.openxmlformats.org/schemaLibrary/2006/main" mc:Ignorable="w14 w15 w16se">
   <w:view w:val="normal"/>
   <w:defaultTabStop w:val="720"/>
   <w:characterSpacingControl w:val="doNotCompress"/>
@@ -7325,6 +7972,7 @@
     <w:rsid w:val="00CD38CA"/>
     <w:rsid w:val="00D8600C"/>
     <w:rsid w:val="00EA5989"/>
+    <w:rsid w:val="00F225F2"/>
   </w:rsids>
   <m:mathPr>
     <m:mathFont m:val="Cambria Math"/>
@@ -7347,7 +7995,7 @@
 </file>
 
 <file path=word/glossary/styles.xml><?xml version="1.0" encoding="utf-8"?>
-<w:styles xmlns:mc="http://schemas.openxmlformats.org/markup-compatibility/2006" xmlns:r="http://schemas.openxmlformats.org/officeDocument/2006/relationships" xmlns:w="http://schemas.openxmlformats.org/wordprocessingml/2006/main" xmlns:w14="http://schemas.microsoft.com/office/word/2010/wordml" xmlns:w15="http://schemas.microsoft.com/office/word/2012/wordml" xmlns:w16cid="http://schemas.microsoft.com/office/word/2016/wordml/cid" xmlns:w16se="http://schemas.microsoft.com/office/word/2015/wordml/symex" mc:Ignorable="w14 w15 w16se w16cid">
+<w:styles xmlns:mc="http://schemas.openxmlformats.org/markup-compatibility/2006" xmlns:r="http://schemas.openxmlformats.org/officeDocument/2006/relationships" xmlns:w="http://schemas.openxmlformats.org/wordprocessingml/2006/main" xmlns:w14="http://schemas.microsoft.com/office/word/2010/wordml" xmlns:w15="http://schemas.microsoft.com/office/word/2012/wordml" xmlns:w16se="http://schemas.microsoft.com/office/word/2015/wordml/symex" mc:Ignorable="w14 w15 w16se">
   <w:docDefaults>
     <w:rPrDefault>
       <w:rPr>
@@ -7363,7 +8011,7 @@
       </w:pPr>
     </w:pPrDefault>
   </w:docDefaults>
-  <w:latentStyles w:defLockedState="0" w:defUIPriority="99" w:defSemiHidden="0" w:defUnhideWhenUsed="0" w:defQFormat="0" w:count="375">
+  <w:latentStyles w:defLockedState="0" w:defUIPriority="99" w:defSemiHidden="0" w:defUnhideWhenUsed="0" w:defQFormat="0" w:count="371">
     <w:lsdException w:name="Normal" w:uiPriority="0" w:qFormat="1"/>
     <w:lsdException w:name="heading 1" w:uiPriority="9" w:qFormat="1"/>
     <w:lsdException w:name="heading 2" w:semiHidden="1" w:uiPriority="9" w:unhideWhenUsed="1" w:qFormat="1"/>
@@ -7469,6 +8117,7 @@
     <w:lsdException w:name="HTML Sample" w:semiHidden="1" w:unhideWhenUsed="1"/>
     <w:lsdException w:name="HTML Typewriter" w:semiHidden="1" w:unhideWhenUsed="1"/>
     <w:lsdException w:name="HTML Variable" w:semiHidden="1" w:unhideWhenUsed="1"/>
+    <w:lsdException w:name="Normal Table" w:semiHidden="1" w:unhideWhenUsed="1"/>
     <w:lsdException w:name="annotation subject" w:semiHidden="1" w:unhideWhenUsed="1"/>
     <w:lsdException w:name="No List" w:semiHidden="1" w:unhideWhenUsed="1"/>
     <w:lsdException w:name="Outline List 1" w:semiHidden="1" w:unhideWhenUsed="1"/>
@@ -7512,8 +8161,10 @@
     <w:lsdException w:name="Table Elegant" w:semiHidden="1" w:unhideWhenUsed="1"/>
     <w:lsdException w:name="Table Professional" w:semiHidden="1" w:unhideWhenUsed="1"/>
     <w:lsdException w:name="Table Subtle 1" w:semiHidden="1" w:unhideWhenUsed="1"/>
+    <w:lsdException w:name="Table Subtle 2" w:semiHidden="1" w:unhideWhenUsed="1"/>
     <w:lsdException w:name="Table Web 1" w:semiHidden="1" w:unhideWhenUsed="1"/>
     <w:lsdException w:name="Table Web 2" w:semiHidden="1" w:unhideWhenUsed="1"/>
+    <w:lsdException w:name="Table Web 3" w:semiHidden="1" w:unhideWhenUsed="1"/>
     <w:lsdException w:name="Balloon Text" w:semiHidden="1" w:unhideWhenUsed="1"/>
     <w:lsdException w:name="Table Grid" w:uiPriority="59"/>
     <w:lsdException w:name="Table Theme" w:semiHidden="1" w:unhideWhenUsed="1"/>
@@ -7732,10 +8383,6 @@
     <w:lsdException w:name="List Table 5 Dark Accent 6" w:uiPriority="50"/>
     <w:lsdException w:name="List Table 6 Colorful Accent 6" w:uiPriority="51"/>
     <w:lsdException w:name="List Table 7 Colorful Accent 6" w:uiPriority="52"/>
-    <w:lsdException w:name="Mention" w:semiHidden="1" w:unhideWhenUsed="1"/>
-    <w:lsdException w:name="Smart Hyperlink" w:semiHidden="1" w:unhideWhenUsed="1"/>
-    <w:lsdException w:name="Hashtag" w:semiHidden="1" w:unhideWhenUsed="1"/>
-    <w:lsdException w:name="Unresolved Mention" w:semiHidden="1" w:unhideWhenUsed="1"/>
   </w:latentStyles>
   <w:style w:type="paragraph" w:default="1" w:styleId="Normal">
     <w:name w:val="Normal"/>
@@ -7816,7 +8463,7 @@
 </file>
 
 <file path=word/glossary/webSettings.xml><?xml version="1.0" encoding="utf-8"?>
-<w:webSettings xmlns:mc="http://schemas.openxmlformats.org/markup-compatibility/2006" xmlns:r="http://schemas.openxmlformats.org/officeDocument/2006/relationships" xmlns:w="http://schemas.openxmlformats.org/wordprocessingml/2006/main" xmlns:w14="http://schemas.microsoft.com/office/word/2010/wordml" xmlns:w15="http://schemas.microsoft.com/office/word/2012/wordml" xmlns:w16cid="http://schemas.microsoft.com/office/word/2016/wordml/cid" xmlns:w16se="http://schemas.microsoft.com/office/word/2015/wordml/symex" mc:Ignorable="w14 w15 w16se w16cid">
+<w:webSettings xmlns:mc="http://schemas.openxmlformats.org/markup-compatibility/2006" xmlns:r="http://schemas.openxmlformats.org/officeDocument/2006/relationships" xmlns:w="http://schemas.openxmlformats.org/wordprocessingml/2006/main" xmlns:w14="http://schemas.microsoft.com/office/word/2010/wordml" xmlns:w15="http://schemas.microsoft.com/office/word/2012/wordml" xmlns:w16se="http://schemas.microsoft.com/office/word/2015/wordml/symex" mc:Ignorable="w14 w15 w16se">
   <w:optimizeForBrowser/>
   <w:allowPNG/>
 </w:webSettings>
@@ -8131,7 +8778,7 @@
 </file>
 
 <file path=customXml/itemProps2.xml><?xml version="1.0" encoding="utf-8"?>
-<ds:datastoreItem xmlns:ds="http://schemas.openxmlformats.org/officeDocument/2006/customXml" ds:itemID="{CA98F9D8-552C-4D36-8760-5F02B97C8BD5}">
+<ds:datastoreItem xmlns:ds="http://schemas.openxmlformats.org/officeDocument/2006/customXml" ds:itemID="{FED3D67D-6D80-4B9D-AF57-6D748311722A}">
   <ds:schemaRefs>
     <ds:schemaRef ds:uri="http://schemas.openxmlformats.org/officeDocument/2006/bibliography"/>
   </ds:schemaRefs>

</xml_diff>